<commit_message>
uploading documentation (partial advances)
</commit_message>
<xml_diff>
--- a/thesis/EventsPlugIn/Important notes from the thesis (es).docx
+++ b/thesis/EventsPlugIn/Important notes from the thesis (es).docx
@@ -7,7 +7,7 @@
         <w:pStyle w:val="style3"/>
         <w:numPr>
           <w:ilvl w:val="2"/>
-          <w:numId w:val="1"/>
+          <w:numId w:val="2"/>
         </w:numPr>
         <w:spacing w:after="120" w:before="200"/>
       </w:pPr>
@@ -93,10 +93,10 @@
     </w:p>
     <w:p>
       <w:pPr>
-        <w:pStyle w:val="style87"/>
-        <w:numPr>
-          <w:ilvl w:val="0"/>
-          <w:numId w:val="2"/>
+        <w:pStyle w:val="style92"/>
+        <w:numPr>
+          <w:ilvl w:val="0"/>
+          <w:numId w:val="3"/>
         </w:numPr>
         <w:spacing w:after="200" w:before="0"/>
       </w:pPr>
@@ -110,10 +110,10 @@
     </w:p>
     <w:p>
       <w:pPr>
-        <w:pStyle w:val="style87"/>
-        <w:numPr>
-          <w:ilvl w:val="0"/>
-          <w:numId w:val="2"/>
+        <w:pStyle w:val="style92"/>
+        <w:numPr>
+          <w:ilvl w:val="0"/>
+          <w:numId w:val="3"/>
         </w:numPr>
         <w:spacing w:after="200" w:before="0"/>
       </w:pPr>
@@ -127,10 +127,10 @@
     </w:p>
     <w:p>
       <w:pPr>
-        <w:pStyle w:val="style87"/>
-        <w:numPr>
-          <w:ilvl w:val="0"/>
-          <w:numId w:val="2"/>
+        <w:pStyle w:val="style92"/>
+        <w:numPr>
+          <w:ilvl w:val="0"/>
+          <w:numId w:val="3"/>
         </w:numPr>
         <w:spacing w:after="200" w:before="0"/>
       </w:pPr>
@@ -144,10 +144,10 @@
     </w:p>
     <w:p>
       <w:pPr>
-        <w:pStyle w:val="style87"/>
-        <w:numPr>
-          <w:ilvl w:val="0"/>
-          <w:numId w:val="2"/>
+        <w:pStyle w:val="style92"/>
+        <w:numPr>
+          <w:ilvl w:val="0"/>
+          <w:numId w:val="3"/>
         </w:numPr>
         <w:spacing w:after="200" w:before="0"/>
       </w:pPr>
@@ -161,10 +161,10 @@
     </w:p>
     <w:p>
       <w:pPr>
-        <w:pStyle w:val="style87"/>
-        <w:numPr>
-          <w:ilvl w:val="0"/>
-          <w:numId w:val="2"/>
+        <w:pStyle w:val="style92"/>
+        <w:numPr>
+          <w:ilvl w:val="0"/>
+          <w:numId w:val="3"/>
         </w:numPr>
         <w:spacing w:after="200" w:before="0"/>
       </w:pPr>
@@ -178,10 +178,10 @@
     </w:p>
     <w:p>
       <w:pPr>
-        <w:pStyle w:val="style87"/>
-        <w:numPr>
-          <w:ilvl w:val="0"/>
-          <w:numId w:val="2"/>
+        <w:pStyle w:val="style92"/>
+        <w:numPr>
+          <w:ilvl w:val="0"/>
+          <w:numId w:val="3"/>
         </w:numPr>
         <w:spacing w:after="200" w:before="0"/>
       </w:pPr>
@@ -195,10 +195,10 @@
     </w:p>
     <w:p>
       <w:pPr>
-        <w:pStyle w:val="style87"/>
-        <w:numPr>
-          <w:ilvl w:val="0"/>
-          <w:numId w:val="2"/>
+        <w:pStyle w:val="style92"/>
+        <w:numPr>
+          <w:ilvl w:val="0"/>
+          <w:numId w:val="3"/>
         </w:numPr>
         <w:spacing w:after="200" w:before="0"/>
       </w:pPr>
@@ -212,10 +212,10 @@
     </w:p>
     <w:p>
       <w:pPr>
-        <w:pStyle w:val="style87"/>
-        <w:numPr>
-          <w:ilvl w:val="0"/>
-          <w:numId w:val="2"/>
+        <w:pStyle w:val="style92"/>
+        <w:numPr>
+          <w:ilvl w:val="0"/>
+          <w:numId w:val="3"/>
         </w:numPr>
         <w:spacing w:after="200" w:before="0"/>
       </w:pPr>
@@ -229,10 +229,10 @@
     </w:p>
     <w:p>
       <w:pPr>
-        <w:pStyle w:val="style87"/>
-        <w:numPr>
-          <w:ilvl w:val="0"/>
-          <w:numId w:val="2"/>
+        <w:pStyle w:val="style92"/>
+        <w:numPr>
+          <w:ilvl w:val="0"/>
+          <w:numId w:val="3"/>
         </w:numPr>
         <w:spacing w:after="200" w:before="0"/>
       </w:pPr>
@@ -246,10 +246,10 @@
     </w:p>
     <w:p>
       <w:pPr>
-        <w:pStyle w:val="style87"/>
-        <w:numPr>
-          <w:ilvl w:val="0"/>
-          <w:numId w:val="2"/>
+        <w:pStyle w:val="style92"/>
+        <w:numPr>
+          <w:ilvl w:val="0"/>
+          <w:numId w:val="3"/>
         </w:numPr>
         <w:spacing w:after="200" w:before="0"/>
       </w:pPr>
@@ -287,7 +287,648 @@
     </w:p>
     <w:p>
       <w:pPr>
-        <w:pStyle w:val="style87"/>
+        <w:pStyle w:val="style92"/>
+        <w:numPr>
+          <w:ilvl w:val="0"/>
+          <w:numId w:val="4"/>
+        </w:numPr>
+        <w:spacing w:after="200" w:before="0"/>
+      </w:pPr>
+      <w:r>
+        <w:rPr>
+          <w:rFonts w:ascii="Arial" w:cs="Arial" w:hAnsi="Arial"/>
+          <w:szCs w:val="24"/>
+        </w:rPr>
+        <w:t>Generadores de plantillas para las interfaces Web de usuario.</w:t>
+      </w:r>
+    </w:p>
+    <w:p>
+      <w:pPr>
+        <w:pStyle w:val="style92"/>
+        <w:numPr>
+          <w:ilvl w:val="0"/>
+          <w:numId w:val="4"/>
+        </w:numPr>
+        <w:spacing w:after="200" w:before="0"/>
+      </w:pPr>
+      <w:r>
+        <w:rPr>
+          <w:rFonts w:ascii="Arial" w:cs="Arial" w:hAnsi="Arial"/>
+          <w:szCs w:val="24"/>
+        </w:rPr>
+        <w:t>Almacenamiento de datos en caché.</w:t>
+      </w:r>
+    </w:p>
+    <w:p>
+      <w:pPr>
+        <w:pStyle w:val="style92"/>
+        <w:numPr>
+          <w:ilvl w:val="0"/>
+          <w:numId w:val="4"/>
+        </w:numPr>
+        <w:spacing w:after="200" w:before="0"/>
+      </w:pPr>
+      <w:r>
+        <w:rPr>
+          <w:rFonts w:ascii="Arial" w:cs="Arial" w:hAnsi="Arial"/>
+          <w:szCs w:val="24"/>
+        </w:rPr>
+        <w:t>Gestión de la seguridad y validación de los datos.</w:t>
+      </w:r>
+    </w:p>
+    <w:p>
+      <w:pPr>
+        <w:pStyle w:val="style92"/>
+        <w:numPr>
+          <w:ilvl w:val="0"/>
+          <w:numId w:val="4"/>
+        </w:numPr>
+        <w:spacing w:after="200" w:before="0"/>
+      </w:pPr>
+      <w:r>
+        <w:rPr>
+          <w:rFonts w:ascii="Arial" w:cs="Arial" w:hAnsi="Arial"/>
+          <w:szCs w:val="24"/>
+        </w:rPr>
+        <w:t>Gestión de la privacidad e integridad de las sesiones de los usuarios.</w:t>
+      </w:r>
+    </w:p>
+    <w:p>
+      <w:pPr>
+        <w:pStyle w:val="style92"/>
+        <w:numPr>
+          <w:ilvl w:val="0"/>
+          <w:numId w:val="4"/>
+        </w:numPr>
+        <w:spacing w:after="200" w:before="0"/>
+      </w:pPr>
+      <w:r>
+        <w:rPr>
+          <w:rFonts w:ascii="Arial" w:cs="Arial" w:hAnsi="Arial"/>
+          <w:szCs w:val="24"/>
+        </w:rPr>
+        <w:t>Acceso y mapeo de bases de datos.</w:t>
+      </w:r>
+    </w:p>
+    <w:p>
+      <w:pPr>
+        <w:pStyle w:val="style92"/>
+        <w:numPr>
+          <w:ilvl w:val="0"/>
+          <w:numId w:val="4"/>
+        </w:numPr>
+        <w:spacing w:after="200" w:before="0"/>
+      </w:pPr>
+      <w:r>
+        <w:rPr>
+          <w:rFonts w:ascii="Arial" w:cs="Arial" w:hAnsi="Arial"/>
+          <w:szCs w:val="24"/>
+        </w:rPr>
+        <w:t>Configuración automática.</w:t>
+      </w:r>
+    </w:p>
+    <w:p>
+      <w:pPr>
+        <w:pStyle w:val="style92"/>
+        <w:numPr>
+          <w:ilvl w:val="0"/>
+          <w:numId w:val="4"/>
+        </w:numPr>
+        <w:spacing w:after="200" w:before="0"/>
+      </w:pPr>
+      <w:r>
+        <w:rPr>
+          <w:rFonts w:ascii="Arial" w:cs="Arial" w:hAnsi="Arial"/>
+          <w:szCs w:val="24"/>
+        </w:rPr>
+        <w:t>Gestión de servicios Web.</w:t>
+      </w:r>
+    </w:p>
+    <w:p>
+      <w:pPr>
+        <w:pStyle w:val="style92"/>
+        <w:numPr>
+          <w:ilvl w:val="0"/>
+          <w:numId w:val="4"/>
+        </w:numPr>
+        <w:spacing w:after="200" w:before="0"/>
+      </w:pPr>
+      <w:r>
+        <w:rPr>
+          <w:rFonts w:ascii="Arial" w:cs="Arial" w:hAnsi="Arial"/>
+          <w:szCs w:val="24"/>
+        </w:rPr>
+        <w:t>Soporte AJAX y tecnologías PUSH.</w:t>
+      </w:r>
+    </w:p>
+    <w:p>
+      <w:pPr>
+        <w:pStyle w:val="style0"/>
+        <w:spacing w:after="200" w:before="0"/>
+      </w:pPr>
+      <w:r>
+        <w:rPr>
+          <w:rFonts w:ascii="Arial" w:cs="Arial" w:hAnsi="Arial"/>
+        </w:rPr>
+        <w:t>Django</w:t>
+      </w:r>
+      <w:r>
+        <w:rPr>
+          <w:rStyle w:val="style70"/>
+        </w:rPr>
+        <w:footnoteReference w:id="2"/>
+      </w:r>
+      <w:r>
+        <w:rPr>
+          <w:rFonts w:ascii="Arial" w:cs="Arial" w:hAnsi="Arial"/>
+        </w:rPr>
+        <w:t>, Symfony</w:t>
+      </w:r>
+      <w:r>
+        <w:rPr>
+          <w:rStyle w:val="style70"/>
+        </w:rPr>
+        <w:footnoteReference w:id="3"/>
+      </w:r>
+      <w:r>
+        <w:rPr>
+          <w:rFonts w:ascii="Arial" w:cs="Arial" w:hAnsi="Arial"/>
+        </w:rPr>
+        <w:t>, Zend</w:t>
+      </w:r>
+      <w:r>
+        <w:rPr>
+          <w:rStyle w:val="style70"/>
+        </w:rPr>
+        <w:footnoteReference w:id="4"/>
+      </w:r>
+      <w:r>
+        <w:rPr>
+          <w:rFonts w:ascii="Arial" w:cs="Arial" w:hAnsi="Arial"/>
+        </w:rPr>
+        <w:t xml:space="preserve"> y Spring</w:t>
+      </w:r>
+      <w:r>
+        <w:rPr>
+          <w:rStyle w:val="style70"/>
+        </w:rPr>
+        <w:footnoteReference w:id="5"/>
+      </w:r>
+      <w:r>
+        <w:rPr>
+          <w:rFonts w:ascii="Arial" w:cs="Arial" w:hAnsi="Arial"/>
+        </w:rPr>
+        <w:t>son algunos de los marcos de trabajo Web que soportan estos requerimientos.</w:t>
+      </w:r>
+    </w:p>
+    <w:p>
+      <w:pPr>
+        <w:pStyle w:val="style0"/>
+        <w:spacing w:after="200" w:before="0"/>
+      </w:pPr>
+      <w:r>
+        <w:rPr>
+          <w:rFonts w:ascii="Arial" w:cs="Arial" w:hAnsi="Arial"/>
+        </w:rPr>
+        <w:t>jWebSocket es un servidor de aplicaciones y a la vez un marco de trabajo para desarrollar aplicaciones en tiempo real para la Web utilizando el protocolo WebSocket. Este utiliza el lenguaje de programación Java en el lado del servidor permitiendo que los clientes puedan ser desarrollados en múltiples lenguajes. La creación de aplicaciones en el lado del servidor se compone de filtros, extensiones y escuchadores. Los programadores pueden de manera muy simple crear aplicaciones básicas y comenzar a usarlas.</w:t>
+      </w:r>
+    </w:p>
+    <w:p>
+      <w:pPr>
+        <w:pStyle w:val="style0"/>
+        <w:spacing w:after="200" w:before="0"/>
+      </w:pPr>
+      <w:r>
+        <w:rPr>
+          <w:rFonts w:ascii="Arial" w:cs="Arial" w:hAnsi="Arial"/>
+        </w:rPr>
+        <w:t>Debido a que jWebSocket es un marco de trabajo joven, este aún se encuentra en un proceso de maduración tecnológica que se deriva de tu corto tiempo de desarrollo (surgió a finales de 2009), como marco de trabajo aún carece de soporte a los requerimientos necesarios para desarrollar aplicaciones en un entorno empresarial dinámico y exigente de tecnologías eficientes. Utilizarlo provocaría poca productividad y alta propensión a errores, afectando negativamente la calidad. Los desarrolladores deben invertir mucho tiempo y esfuerzo en la creación de partes genéricas de software, carentes en el marco de trabajo, provocando finalmente poca estandarización.</w:t>
+      </w:r>
+    </w:p>
+    <w:p>
+      <w:pPr>
+        <w:pStyle w:val="style0"/>
+        <w:spacing w:after="200" w:before="0"/>
+      </w:pPr>
+      <w:r>
+        <w:rPr>
+          <w:rFonts w:ascii="Arial" w:cs="Arial" w:hAnsi="Arial"/>
+          <w:bCs/>
+        </w:rPr>
+        <w:t xml:space="preserve">De lo planteado se deriva la siguiente situación problemática: </w:t>
+      </w:r>
+      <w:r>
+        <w:rPr>
+          <w:rFonts w:ascii="Arial" w:cs="Arial" w:hAnsi="Arial"/>
+        </w:rPr>
+        <w:t>El marco de trabajo jWebSocket ofrece un mecanismo muy básico para desarrollar las aplicaciones en el lado del servidor. Los desarrolladores carecen de mecanismos en el marco de trabajo que faciliten el proceso de desarrollo de software, el manejo de aspectos y la carencia de programación orientada a objetos en el intercambio de mensajes entre los clientes y el servidor son algunas de las carencias.</w:t>
+      </w:r>
+    </w:p>
+    <w:p>
+      <w:pPr>
+        <w:pStyle w:val="style0"/>
+        <w:spacing w:after="200" w:before="0"/>
+      </w:pPr>
+      <w:r>
+        <w:rPr>
+          <w:rFonts w:ascii="Arial" w:cs="Arial" w:hAnsi="Arial"/>
+        </w:rPr>
+        <w:t>La utilización del marco de trabajo jWebSocket provocaría poca productividad y alta propensión a errores disminuyendo la calidad, si es empleado en el desarrollo de aplicaciones empresariales complejas. Como resultado de lo anterior jWebSocket no se encuentra apto para ser utilizado como base tecnológica por empresas en el desarrollo de sus aplicaciones.</w:t>
+      </w:r>
+    </w:p>
+    <w:p>
+      <w:pPr>
+        <w:pStyle w:val="style0"/>
+        <w:spacing w:after="200" w:before="0"/>
+      </w:pPr>
+      <w:r>
+        <w:rPr>
+          <w:rFonts w:ascii="Arial" w:cs="Arial" w:hAnsi="Arial"/>
+        </w:rPr>
+        <w:t xml:space="preserve">Debido a la situación anteriormente descrita surge el siguiente problema científico: </w:t>
+      </w:r>
+      <w:r>
+        <w:rPr>
+          <w:rFonts w:ascii="Arial" w:cs="Arial" w:hAnsi="Arial"/>
+          <w:color w:val="000000"/>
+        </w:rPr>
+        <w:t>¿Cómo</w:t>
+      </w:r>
+      <w:r>
+        <w:rPr>
+          <w:rFonts w:ascii="Arial" w:cs="Arial" w:eastAsia="Arial" w:hAnsi="Arial"/>
+          <w:color w:val="000000"/>
+        </w:rPr>
+        <w:t xml:space="preserve"> </w:t>
+      </w:r>
+      <w:r>
+        <w:rPr>
+          <w:rFonts w:ascii="Arial" w:cs="Arial" w:hAnsi="Arial"/>
+          <w:color w:val="000000"/>
+        </w:rPr>
+        <w:t>lograr</w:t>
+      </w:r>
+      <w:r>
+        <w:rPr>
+          <w:rFonts w:ascii="Arial" w:cs="Arial" w:eastAsia="Arial" w:hAnsi="Arial"/>
+          <w:color w:val="000000"/>
+        </w:rPr>
+        <w:t xml:space="preserve"> </w:t>
+      </w:r>
+      <w:r>
+        <w:rPr>
+          <w:rFonts w:ascii="Arial" w:cs="Arial" w:hAnsi="Arial"/>
+          <w:color w:val="000000"/>
+        </w:rPr>
+        <w:t>mayor</w:t>
+      </w:r>
+      <w:r>
+        <w:rPr>
+          <w:rFonts w:ascii="Arial" w:cs="Arial" w:eastAsia="Arial" w:hAnsi="Arial"/>
+          <w:color w:val="000000"/>
+        </w:rPr>
+        <w:t xml:space="preserve"> </w:t>
+      </w:r>
+      <w:r>
+        <w:rPr>
+          <w:rFonts w:ascii="Arial" w:cs="Arial" w:hAnsi="Arial"/>
+          <w:color w:val="000000"/>
+        </w:rPr>
+        <w:t>productividad</w:t>
+      </w:r>
+      <w:r>
+        <w:rPr>
+          <w:rFonts w:ascii="Arial" w:cs="Arial" w:eastAsia="Arial" w:hAnsi="Arial"/>
+          <w:color w:val="000000"/>
+        </w:rPr>
+        <w:t xml:space="preserve"> </w:t>
+      </w:r>
+      <w:r>
+        <w:rPr>
+          <w:rFonts w:ascii="Arial" w:cs="Arial" w:hAnsi="Arial"/>
+          <w:color w:val="000000"/>
+        </w:rPr>
+        <w:t>y</w:t>
+      </w:r>
+      <w:r>
+        <w:rPr>
+          <w:rFonts w:ascii="Arial" w:cs="Arial" w:eastAsia="Arial" w:hAnsi="Arial"/>
+          <w:color w:val="000000"/>
+        </w:rPr>
+        <w:t xml:space="preserve"> </w:t>
+      </w:r>
+      <w:r>
+        <w:rPr>
+          <w:rFonts w:ascii="Arial" w:cs="Arial" w:hAnsi="Arial"/>
+          <w:color w:val="000000"/>
+        </w:rPr>
+        <w:t>calidad</w:t>
+      </w:r>
+      <w:r>
+        <w:rPr>
+          <w:rFonts w:ascii="Arial" w:cs="Arial" w:eastAsia="Arial" w:hAnsi="Arial"/>
+          <w:color w:val="000000"/>
+        </w:rPr>
+        <w:t xml:space="preserve"> </w:t>
+      </w:r>
+      <w:r>
+        <w:rPr>
+          <w:rFonts w:ascii="Arial" w:cs="Arial" w:hAnsi="Arial"/>
+          <w:color w:val="000000"/>
+        </w:rPr>
+        <w:t>con</w:t>
+      </w:r>
+      <w:r>
+        <w:rPr>
+          <w:rFonts w:ascii="Arial" w:cs="Arial" w:eastAsia="Arial" w:hAnsi="Arial"/>
+          <w:color w:val="000000"/>
+        </w:rPr>
+        <w:t xml:space="preserve"> </w:t>
+      </w:r>
+      <w:r>
+        <w:rPr>
+          <w:rFonts w:ascii="Arial" w:cs="Arial" w:hAnsi="Arial"/>
+          <w:color w:val="000000"/>
+        </w:rPr>
+        <w:t>menor</w:t>
+      </w:r>
+      <w:r>
+        <w:rPr>
+          <w:rFonts w:ascii="Arial" w:cs="Arial" w:eastAsia="Arial" w:hAnsi="Arial"/>
+          <w:color w:val="000000"/>
+        </w:rPr>
+        <w:t xml:space="preserve"> </w:t>
+      </w:r>
+      <w:r>
+        <w:rPr>
+          <w:rFonts w:ascii="Arial" w:cs="Arial" w:hAnsi="Arial"/>
+          <w:color w:val="000000"/>
+        </w:rPr>
+        <w:t>tiempo</w:t>
+      </w:r>
+      <w:r>
+        <w:rPr>
+          <w:rFonts w:ascii="Arial" w:cs="Arial" w:eastAsia="Arial" w:hAnsi="Arial"/>
+          <w:color w:val="000000"/>
+        </w:rPr>
+        <w:t xml:space="preserve"> </w:t>
+      </w:r>
+      <w:r>
+        <w:rPr>
+          <w:rFonts w:ascii="Arial" w:cs="Arial" w:hAnsi="Arial"/>
+          <w:color w:val="000000"/>
+        </w:rPr>
+        <w:t>y</w:t>
+      </w:r>
+      <w:r>
+        <w:rPr>
+          <w:rFonts w:ascii="Arial" w:cs="Arial" w:eastAsia="Arial" w:hAnsi="Arial"/>
+          <w:color w:val="000000"/>
+        </w:rPr>
+        <w:t xml:space="preserve"> </w:t>
+      </w:r>
+      <w:r>
+        <w:rPr>
+          <w:rFonts w:ascii="Arial" w:cs="Arial" w:hAnsi="Arial"/>
+          <w:color w:val="000000"/>
+        </w:rPr>
+        <w:t>esfuerzo</w:t>
+      </w:r>
+      <w:r>
+        <w:rPr>
+          <w:rFonts w:ascii="Arial" w:cs="Arial" w:eastAsia="Arial" w:hAnsi="Arial"/>
+          <w:color w:val="000000"/>
+        </w:rPr>
+        <w:t xml:space="preserve"> </w:t>
+      </w:r>
+      <w:r>
+        <w:rPr>
+          <w:rFonts w:ascii="Arial" w:cs="Arial" w:hAnsi="Arial"/>
+          <w:color w:val="000000"/>
+        </w:rPr>
+        <w:t>en</w:t>
+      </w:r>
+      <w:r>
+        <w:rPr>
+          <w:rFonts w:ascii="Arial" w:cs="Arial" w:eastAsia="Arial" w:hAnsi="Arial"/>
+          <w:color w:val="000000"/>
+        </w:rPr>
+        <w:t xml:space="preserve"> </w:t>
+      </w:r>
+      <w:r>
+        <w:rPr>
+          <w:rFonts w:ascii="Arial" w:cs="Arial" w:hAnsi="Arial"/>
+          <w:color w:val="000000"/>
+        </w:rPr>
+        <w:t>el</w:t>
+      </w:r>
+      <w:r>
+        <w:rPr>
+          <w:rFonts w:ascii="Arial" w:cs="Arial" w:eastAsia="Arial" w:hAnsi="Arial"/>
+          <w:color w:val="000000"/>
+        </w:rPr>
+        <w:t xml:space="preserve"> </w:t>
+      </w:r>
+      <w:r>
+        <w:rPr>
+          <w:rFonts w:ascii="Arial" w:cs="Arial" w:hAnsi="Arial"/>
+          <w:color w:val="000000"/>
+        </w:rPr>
+        <w:t>desarrollo</w:t>
+      </w:r>
+      <w:r>
+        <w:rPr>
+          <w:rFonts w:ascii="Arial" w:cs="Arial" w:eastAsia="Arial" w:hAnsi="Arial"/>
+          <w:color w:val="000000"/>
+        </w:rPr>
+        <w:t xml:space="preserve"> </w:t>
+      </w:r>
+      <w:r>
+        <w:rPr>
+          <w:rFonts w:ascii="Arial" w:cs="Arial" w:hAnsi="Arial"/>
+          <w:color w:val="000000"/>
+        </w:rPr>
+        <w:t>de</w:t>
+      </w:r>
+      <w:r>
+        <w:rPr>
+          <w:rFonts w:ascii="Arial" w:cs="Arial" w:eastAsia="Arial" w:hAnsi="Arial"/>
+          <w:color w:val="000000"/>
+        </w:rPr>
+        <w:t xml:space="preserve"> </w:t>
+      </w:r>
+      <w:r>
+        <w:rPr>
+          <w:rFonts w:ascii="Arial" w:cs="Arial" w:hAnsi="Arial"/>
+          <w:color w:val="000000"/>
+        </w:rPr>
+        <w:t>aplicaciones en un entorno</w:t>
+      </w:r>
+      <w:r>
+        <w:rPr>
+          <w:rFonts w:ascii="Arial" w:cs="Arial" w:eastAsia="Arial" w:hAnsi="Arial"/>
+          <w:color w:val="000000"/>
+        </w:rPr>
+        <w:t xml:space="preserve"> </w:t>
+      </w:r>
+      <w:r>
+        <w:rPr>
+          <w:rFonts w:ascii="Arial" w:cs="Arial" w:hAnsi="Arial"/>
+          <w:color w:val="000000"/>
+        </w:rPr>
+        <w:t>empresarial</w:t>
+      </w:r>
+      <w:r>
+        <w:rPr>
+          <w:rFonts w:ascii="Arial" w:cs="Arial" w:eastAsia="Arial" w:hAnsi="Arial"/>
+          <w:color w:val="000000"/>
+        </w:rPr>
+        <w:t xml:space="preserve"> </w:t>
+      </w:r>
+      <w:r>
+        <w:rPr>
+          <w:rFonts w:ascii="Arial" w:cs="Arial" w:hAnsi="Arial"/>
+          <w:color w:val="000000"/>
+        </w:rPr>
+        <w:t>con</w:t>
+      </w:r>
+      <w:r>
+        <w:rPr>
+          <w:rFonts w:ascii="Arial" w:cs="Arial" w:eastAsia="Arial" w:hAnsi="Arial"/>
+          <w:color w:val="000000"/>
+        </w:rPr>
+        <w:t xml:space="preserve"> </w:t>
+      </w:r>
+      <w:r>
+        <w:rPr>
+          <w:rFonts w:ascii="Arial" w:cs="Arial" w:hAnsi="Arial"/>
+          <w:color w:val="000000"/>
+        </w:rPr>
+        <w:t>el</w:t>
+      </w:r>
+      <w:r>
+        <w:rPr>
+          <w:rFonts w:ascii="Arial" w:cs="Arial" w:eastAsia="Arial" w:hAnsi="Arial"/>
+          <w:color w:val="000000"/>
+        </w:rPr>
+        <w:t xml:space="preserve"> </w:t>
+      </w:r>
+      <w:r>
+        <w:rPr>
+          <w:rFonts w:ascii="Arial" w:cs="Arial" w:hAnsi="Arial"/>
+          <w:color w:val="000000"/>
+        </w:rPr>
+        <w:t>marco</w:t>
+      </w:r>
+      <w:r>
+        <w:rPr>
+          <w:rFonts w:ascii="Arial" w:cs="Arial" w:eastAsia="Arial" w:hAnsi="Arial"/>
+          <w:color w:val="000000"/>
+        </w:rPr>
+        <w:t xml:space="preserve"> </w:t>
+      </w:r>
+      <w:r>
+        <w:rPr>
+          <w:rFonts w:ascii="Arial" w:cs="Arial" w:hAnsi="Arial"/>
+          <w:color w:val="000000"/>
+        </w:rPr>
+        <w:t>de</w:t>
+      </w:r>
+      <w:r>
+        <w:rPr>
+          <w:rFonts w:ascii="Arial" w:cs="Arial" w:eastAsia="Arial" w:hAnsi="Arial"/>
+          <w:color w:val="000000"/>
+        </w:rPr>
+        <w:t xml:space="preserve"> </w:t>
+      </w:r>
+      <w:r>
+        <w:rPr>
+          <w:rFonts w:ascii="Arial" w:cs="Arial" w:hAnsi="Arial"/>
+          <w:color w:val="000000"/>
+        </w:rPr>
+        <w:t>trabajo</w:t>
+      </w:r>
+      <w:r>
+        <w:rPr>
+          <w:rFonts w:ascii="Arial" w:cs="Arial" w:eastAsia="Arial" w:hAnsi="Arial"/>
+          <w:color w:val="000000"/>
+        </w:rPr>
+        <w:t xml:space="preserve"> </w:t>
+      </w:r>
+      <w:r>
+        <w:rPr>
+          <w:rFonts w:ascii="Arial" w:cs="Arial" w:hAnsi="Arial"/>
+          <w:color w:val="000000"/>
+        </w:rPr>
+        <w:t>jWebSocket?</w:t>
+      </w:r>
+    </w:p>
+    <w:p>
+      <w:pPr>
+        <w:pStyle w:val="style0"/>
+        <w:spacing w:after="200" w:before="0"/>
+      </w:pPr>
+      <w:r>
+        <w:rPr>
+          <w:rFonts w:ascii="Arial" w:cs="Arial" w:hAnsi="Arial"/>
+        </w:rPr>
+        <w:t>La presente investigación centra su objeto de estudio</w:t>
+      </w:r>
+      <w:r>
+        <w:rPr>
+          <w:rFonts w:ascii="Arial" w:cs="Arial" w:hAnsi="Arial"/>
+          <w:b/>
+        </w:rPr>
+        <w:t xml:space="preserve"> </w:t>
+      </w:r>
+      <w:r>
+        <w:rPr>
+          <w:rFonts w:ascii="Arial" w:cs="Arial" w:hAnsi="Arial"/>
+        </w:rPr>
+        <w:t>en los r</w:t>
+      </w:r>
+      <w:r>
+        <w:rPr>
+          <w:rFonts w:ascii="Arial" w:cs="Arial" w:eastAsia="Arial" w:hAnsi="Arial"/>
+          <w:color w:val="000000"/>
+        </w:rPr>
+        <w:t>equerimientos que deben soportar los marcos de trabajo para ser utilizados en el desarrollo de aplicaciones Web en un entorno empresarial y en especial el marco de trabajo jWebSocket.</w:t>
+      </w:r>
+    </w:p>
+    <w:p>
+      <w:pPr>
+        <w:pStyle w:val="style0"/>
+        <w:spacing w:after="200" w:before="0"/>
+      </w:pPr>
+      <w:r>
+        <w:rPr>
+          <w:rFonts w:ascii="Arial" w:cs="Arial" w:hAnsi="Arial"/>
+        </w:rPr>
+        <w:t>Se define como objetivo general d</w:t>
+      </w:r>
+      <w:r>
+        <w:rPr>
+          <w:rFonts w:ascii="Arial" w:cs="Arial" w:eastAsia="Arial" w:hAnsi="Arial"/>
+          <w:color w:val="000000"/>
+        </w:rPr>
+        <w:t>esarrollar una extensión en el marco de trabajo jWebSocket para soportar los requerimientos del desarrollo de software a nivel empresarial, logrando mayor productividad y calidad con menor tiempo y esfuerzo.</w:t>
+      </w:r>
+    </w:p>
+    <w:p>
+      <w:pPr>
+        <w:pStyle w:val="style0"/>
+        <w:spacing w:after="200" w:before="0"/>
+      </w:pPr>
+      <w:r>
+        <w:rPr>
+          <w:rFonts w:ascii="Arial" w:cs="Arial" w:hAnsi="Arial"/>
+        </w:rPr>
+        <w:t>Para dar cumplimiento al objetivo general planteado se han derivado las siguientes preguntas científicas:</w:t>
+      </w:r>
+    </w:p>
+    <w:p>
+      <w:pPr>
+        <w:pStyle w:val="style92"/>
         <w:numPr>
           <w:ilvl w:val="0"/>
           <w:numId w:val="3"/>
@@ -299,12 +940,12 @@
           <w:rFonts w:ascii="Arial" w:cs="Arial" w:hAnsi="Arial"/>
           <w:szCs w:val="24"/>
         </w:rPr>
-        <w:t>Generadores de plantillas para las interfaces Web de usuario.</w:t>
-      </w:r>
-    </w:p>
-    <w:p>
-      <w:pPr>
-        <w:pStyle w:val="style87"/>
+        <w:t>¿Cuáles son los fundamentos teóricos de la investigación?</w:t>
+      </w:r>
+    </w:p>
+    <w:p>
+      <w:pPr>
+        <w:pStyle w:val="style92"/>
         <w:numPr>
           <w:ilvl w:val="0"/>
           <w:numId w:val="3"/>
@@ -316,12 +957,12 @@
           <w:rFonts w:ascii="Arial" w:cs="Arial" w:hAnsi="Arial"/>
           <w:szCs w:val="24"/>
         </w:rPr>
-        <w:t>Almacenamiento de datos en caché.</w:t>
-      </w:r>
-    </w:p>
-    <w:p>
-      <w:pPr>
-        <w:pStyle w:val="style87"/>
+        <w:t>¿Cuáles son los requerimientos soportados por los marcos de trabajo más utilizados en la actualidad para satisfacer las necesidades del desarrollo de aplicaciones Web a nivel empresarial?</w:t>
+      </w:r>
+    </w:p>
+    <w:p>
+      <w:pPr>
+        <w:pStyle w:val="style92"/>
         <w:numPr>
           <w:ilvl w:val="0"/>
           <w:numId w:val="3"/>
@@ -333,946 +974,303 @@
           <w:rFonts w:ascii="Arial" w:cs="Arial" w:hAnsi="Arial"/>
           <w:szCs w:val="24"/>
         </w:rPr>
-        <w:t>Gestión de la seguridad y validación de los datos.</w:t>
-      </w:r>
-    </w:p>
-    <w:p>
-      <w:pPr>
-        <w:pStyle w:val="style87"/>
+        <w:t>¿Cómo desarrollar una extensión que aporte al marco de trabajo jWebSocket el soporte para satisfacer los requerimientos de aplicaciones empresariales, ofreciendo mayor productividad y calidad en menor tiempo y esfuerzo?</w:t>
+      </w:r>
+    </w:p>
+    <w:p>
+      <w:pPr>
+        <w:pStyle w:val="style0"/>
+        <w:spacing w:after="200" w:before="0"/>
+      </w:pPr>
+      <w:r>
+        <w:rPr>
+          <w:rFonts w:ascii="Arial" w:cs="Arial" w:hAnsi="Arial"/>
+        </w:rPr>
+        <w:t>Para dar respuesta a los objetivos trazados se plantea el cumplimiento de las siguientes tareas de la investigación:</w:t>
+      </w:r>
+    </w:p>
+    <w:p>
+      <w:pPr>
+        <w:pStyle w:val="style88"/>
+        <w:numPr>
+          <w:ilvl w:val="0"/>
+          <w:numId w:val="5"/>
+        </w:numPr>
+        <w:spacing w:after="200" w:before="0"/>
+      </w:pPr>
+      <w:r>
+        <w:rPr>
+          <w:rFonts w:ascii="Arial" w:cs="Arial" w:hAnsi="Arial"/>
+        </w:rPr>
+        <w:t>Fundamentación teórica de la investigación.</w:t>
+      </w:r>
+    </w:p>
+    <w:p>
+      <w:pPr>
+        <w:pStyle w:val="style88"/>
+        <w:numPr>
+          <w:ilvl w:val="0"/>
+          <w:numId w:val="5"/>
+        </w:numPr>
+        <w:spacing w:after="200" w:before="0"/>
+      </w:pPr>
+      <w:r>
+        <w:rPr>
+          <w:rFonts w:ascii="Arial" w:cs="Arial" w:hAnsi="Arial"/>
+        </w:rPr>
+        <w:t>Definición de la metodología, herramientas y tecnologías a utilizar para el desarrollo de la solución propuesta.</w:t>
+      </w:r>
+    </w:p>
+    <w:p>
+      <w:pPr>
+        <w:pStyle w:val="style88"/>
+        <w:numPr>
+          <w:ilvl w:val="0"/>
+          <w:numId w:val="5"/>
+        </w:numPr>
+        <w:spacing w:after="200" w:before="0"/>
+      </w:pPr>
+      <w:r>
+        <w:rPr>
+          <w:rFonts w:ascii="Arial" w:cs="Arial" w:hAnsi="Arial"/>
+        </w:rPr>
+        <w:t>Realización del análisis y diseño para lograr una solución óptima.</w:t>
+      </w:r>
+    </w:p>
+    <w:p>
+      <w:pPr>
+        <w:pStyle w:val="style88"/>
+        <w:numPr>
+          <w:ilvl w:val="0"/>
+          <w:numId w:val="5"/>
+        </w:numPr>
+        <w:spacing w:after="200" w:before="0"/>
+      </w:pPr>
+      <w:r>
+        <w:rPr>
+          <w:rFonts w:ascii="Arial" w:cs="Arial" w:hAnsi="Arial"/>
+        </w:rPr>
+        <w:t>Implementación de la aplicación teniendo en cuenta buenas prácticas de programación.</w:t>
+      </w:r>
+    </w:p>
+    <w:p>
+      <w:pPr>
+        <w:pStyle w:val="style88"/>
+        <w:numPr>
+          <w:ilvl w:val="0"/>
+          <w:numId w:val="5"/>
+        </w:numPr>
+        <w:spacing w:after="200" w:before="0"/>
+      </w:pPr>
+      <w:r>
+        <w:rPr>
+          <w:rFonts w:ascii="Arial" w:cs="Arial" w:hAnsi="Arial"/>
+        </w:rPr>
+        <w:t>Realización de las pruebas unitarias y funcionales de la aplicación para verificar el cumplimiento de los requisitos definidos.</w:t>
+      </w:r>
+    </w:p>
+    <w:p>
+      <w:pPr>
+        <w:pStyle w:val="style88"/>
+        <w:numPr>
+          <w:ilvl w:val="0"/>
+          <w:numId w:val="5"/>
+        </w:numPr>
+        <w:spacing w:after="200" w:before="0"/>
+      </w:pPr>
+      <w:r>
+        <w:rPr>
+          <w:rFonts w:ascii="Arial" w:cs="Arial" w:hAnsi="Arial"/>
+        </w:rPr>
+        <w:t>Validación de los efectos de la aplicación en un entorno en tiempo real.</w:t>
+      </w:r>
+    </w:p>
+    <w:p>
+      <w:pPr>
+        <w:pStyle w:val="style88"/>
+        <w:spacing w:after="200" w:before="0"/>
+      </w:pPr>
+      <w:r>
+        <w:rPr/>
+      </w:r>
+    </w:p>
+    <w:p>
+      <w:pPr>
+        <w:pStyle w:val="style88"/>
+        <w:spacing w:after="200" w:before="0"/>
+        <w:ind w:hanging="0" w:left="0" w:right="0"/>
+      </w:pPr>
+      <w:r>
+        <w:rPr>
+          <w:rFonts w:ascii="Arial" w:cs="Arial" w:hAnsi="Arial"/>
+          <w:bCs/>
+        </w:rPr>
+        <w:t>Los métodos científicos utilizados son los siguientes:</w:t>
+      </w:r>
+    </w:p>
+    <w:p>
+      <w:pPr>
+        <w:pStyle w:val="style88"/>
+        <w:spacing w:after="200" w:before="0"/>
+        <w:ind w:hanging="0" w:left="0" w:right="0"/>
+      </w:pPr>
+      <w:r>
+        <w:rPr>
+          <w:rFonts w:ascii="Arial" w:cs="Arial" w:hAnsi="Arial"/>
+        </w:rPr>
+        <w:t>Histórico lógico: permite la compresión lógica del objeto de estudio haciendo un análisis riguroso de sus antecedentes y el proceso evolutivo por el cual han transitados todas las tecnologías relacionadas con las tarjetas inteligentes y los servicios en línea.</w:t>
+      </w:r>
+    </w:p>
+    <w:p>
+      <w:pPr>
+        <w:pStyle w:val="style88"/>
+        <w:spacing w:after="200" w:before="0"/>
+        <w:ind w:hanging="0" w:left="0" w:right="0"/>
+      </w:pPr>
+      <w:r>
+        <w:rPr>
+          <w:rFonts w:ascii="Arial" w:cs="Arial" w:hAnsi="Arial"/>
+          <w:bCs/>
+        </w:rPr>
+        <w:t>Analítico-sintético:</w:t>
+      </w:r>
+      <w:r>
+        <w:rPr>
+          <w:rFonts w:ascii="Arial" w:cs="Arial" w:hAnsi="Arial"/>
+        </w:rPr>
+        <w:t xml:space="preserve"> permite la consulta de diversas fuentes bibliográficas y la extracción de los elementos más importantes que se relacionan con el objeto de estudio. Será de gran importancia en el estudio del estado del arte.</w:t>
+      </w:r>
+    </w:p>
+    <w:p>
+      <w:pPr>
+        <w:pStyle w:val="style88"/>
+        <w:spacing w:after="200" w:before="0"/>
+        <w:ind w:hanging="0" w:left="0" w:right="0"/>
+      </w:pPr>
+      <w:r>
+        <w:rPr>
+          <w:rFonts w:ascii="Arial" w:cs="Arial" w:hAnsi="Arial"/>
+          <w:bCs/>
+        </w:rPr>
+        <w:t>Modelación:</w:t>
+      </w:r>
+      <w:r>
+        <w:rPr>
+          <w:rFonts w:ascii="Arial" w:cs="Arial" w:hAnsi="Arial"/>
+        </w:rPr>
+        <w:t xml:space="preserve"> permite la abstracción de diversas situaciones y la representación de sus características fundamentales desde determinada perspectiva siendo de gran importancia en el desarrollo de la investigación, muestra de ello serán todos los diagramas y modelos que se producirán a lo largo de la misma.</w:t>
+      </w:r>
+    </w:p>
+    <w:p>
+      <w:pPr>
+        <w:pStyle w:val="style0"/>
+        <w:spacing w:after="200" w:before="0"/>
+      </w:pPr>
+      <w:r>
+        <w:rPr>
+          <w:rFonts w:ascii="Arial" w:cs="Arial" w:hAnsi="Arial"/>
+        </w:rPr>
+        <w:t>Bibliográfico: permite realizar un estudio de la documentación referente a los marcos de trabajo en el desarrollo de software y a las herramientas utilizadas para desarrollar la solución esperada.</w:t>
+      </w:r>
+    </w:p>
+    <w:p>
+      <w:pPr>
+        <w:pStyle w:val="style88"/>
+        <w:spacing w:after="200" w:before="0"/>
+        <w:ind w:hanging="0" w:left="0" w:right="0"/>
+      </w:pPr>
+      <w:r>
+        <w:rPr>
+          <w:rFonts w:ascii="Arial" w:cs="Arial" w:hAnsi="Arial"/>
+        </w:rPr>
+        <w:t>Se derivan las siguientes variables de investigación:</w:t>
+      </w:r>
+    </w:p>
+    <w:p>
+      <w:pPr>
+        <w:pStyle w:val="style88"/>
+        <w:spacing w:after="200" w:before="0"/>
+        <w:ind w:hanging="0" w:left="0" w:right="0"/>
+      </w:pPr>
+      <w:r>
+        <w:rPr>
+          <w:rFonts w:ascii="Arial" w:cs="Arial" w:hAnsi="Arial"/>
+        </w:rPr>
+        <w:t>Variable Independiente:</w:t>
+      </w:r>
+    </w:p>
+    <w:p>
+      <w:pPr>
+        <w:pStyle w:val="style88"/>
+        <w:spacing w:after="200" w:before="0"/>
+        <w:ind w:hanging="0" w:left="0" w:right="0"/>
+      </w:pPr>
+      <w:r>
+        <w:rPr>
+          <w:rFonts w:ascii="Arial" w:cs="Arial" w:hAnsi="Arial"/>
+        </w:rPr>
+        <w:t>Extensión del marco de trabajo jWebSocket para permitir el desarrollo de aplicaciones Web empresariales.</w:t>
+      </w:r>
+    </w:p>
+    <w:p>
+      <w:pPr>
+        <w:pStyle w:val="style88"/>
+        <w:spacing w:after="200" w:before="0"/>
+        <w:ind w:hanging="0" w:left="0" w:right="0"/>
+      </w:pPr>
+      <w:r>
+        <w:rPr>
+          <w:rFonts w:ascii="Arial" w:cs="Arial" w:hAnsi="Arial"/>
+        </w:rPr>
+        <w:t>Variables Dependientes:</w:t>
+      </w:r>
+    </w:p>
+    <w:p>
+      <w:pPr>
+        <w:pStyle w:val="style88"/>
+        <w:spacing w:after="200" w:before="0"/>
+        <w:ind w:hanging="0" w:left="0" w:right="0"/>
+      </w:pPr>
+      <w:r>
+        <w:rPr>
+          <w:rFonts w:ascii="Arial" w:cs="Arial" w:hAnsi="Arial"/>
+        </w:rPr>
+        <w:t>Productividad en el desarrollo de aplicaciones Web.</w:t>
+      </w:r>
+    </w:p>
+    <w:p>
+      <w:pPr>
+        <w:pStyle w:val="style88"/>
+        <w:spacing w:after="200" w:before="0"/>
+        <w:ind w:hanging="0" w:left="0" w:right="0"/>
+      </w:pPr>
+      <w:r>
+        <w:rPr>
+          <w:rFonts w:ascii="Arial" w:cs="Arial" w:hAnsi="Arial"/>
+        </w:rPr>
+        <w:t>Calidad en el proceso de desarrollo de software.</w:t>
+      </w:r>
+    </w:p>
+    <w:p>
+      <w:pPr>
+        <w:pStyle w:val="style88"/>
+        <w:spacing w:after="200" w:before="0"/>
+        <w:ind w:hanging="0" w:left="0" w:right="0"/>
+      </w:pPr>
+      <w:r>
+        <w:rPr>
+          <w:rFonts w:ascii="Arial" w:cs="Arial" w:hAnsi="Arial"/>
+          <w:bCs/>
+        </w:rPr>
+        <w:t>Los posibles resultados a obtener con el desarrollo de la investigación son:</w:t>
+      </w:r>
+    </w:p>
+    <w:p>
+      <w:pPr>
+        <w:pStyle w:val="style92"/>
         <w:numPr>
           <w:ilvl w:val="0"/>
           <w:numId w:val="3"/>
-        </w:numPr>
-        <w:spacing w:after="200" w:before="0"/>
-      </w:pPr>
-      <w:r>
-        <w:rPr>
-          <w:rFonts w:ascii="Arial" w:cs="Arial" w:hAnsi="Arial"/>
-          <w:szCs w:val="24"/>
-        </w:rPr>
-        <w:t>Gestión de la privacidad e integridad de las sesiones de los usuarios.</w:t>
-      </w:r>
-    </w:p>
-    <w:p>
-      <w:pPr>
-        <w:pStyle w:val="style87"/>
-        <w:numPr>
-          <w:ilvl w:val="0"/>
-          <w:numId w:val="3"/>
-        </w:numPr>
-        <w:spacing w:after="200" w:before="0"/>
-      </w:pPr>
-      <w:r>
-        <w:rPr>
-          <w:rFonts w:ascii="Arial" w:cs="Arial" w:hAnsi="Arial"/>
-          <w:szCs w:val="24"/>
-        </w:rPr>
-        <w:t>Acceso y mapeo de bases de datos.</w:t>
-      </w:r>
-    </w:p>
-    <w:p>
-      <w:pPr>
-        <w:pStyle w:val="style87"/>
-        <w:numPr>
-          <w:ilvl w:val="0"/>
-          <w:numId w:val="3"/>
-        </w:numPr>
-        <w:spacing w:after="200" w:before="0"/>
-      </w:pPr>
-      <w:r>
-        <w:rPr>
-          <w:rFonts w:ascii="Arial" w:cs="Arial" w:hAnsi="Arial"/>
-          <w:szCs w:val="24"/>
-        </w:rPr>
-        <w:t>Configuración automática.</w:t>
-      </w:r>
-    </w:p>
-    <w:p>
-      <w:pPr>
-        <w:pStyle w:val="style87"/>
-        <w:numPr>
-          <w:ilvl w:val="0"/>
-          <w:numId w:val="3"/>
-        </w:numPr>
-        <w:spacing w:after="200" w:before="0"/>
-      </w:pPr>
-      <w:r>
-        <w:rPr>
-          <w:rFonts w:ascii="Arial" w:cs="Arial" w:hAnsi="Arial"/>
-          <w:szCs w:val="24"/>
-        </w:rPr>
-        <w:t>Gestión de servicios Web.</w:t>
-      </w:r>
-    </w:p>
-    <w:p>
-      <w:pPr>
-        <w:pStyle w:val="style87"/>
-        <w:numPr>
-          <w:ilvl w:val="0"/>
-          <w:numId w:val="3"/>
-        </w:numPr>
-        <w:spacing w:after="200" w:before="0"/>
-      </w:pPr>
-      <w:r>
-        <w:rPr>
-          <w:rFonts w:ascii="Arial" w:cs="Arial" w:hAnsi="Arial"/>
-          <w:szCs w:val="24"/>
-        </w:rPr>
-        <w:t>Soporte AJAX y tecnologías PUSH.</w:t>
-      </w:r>
-    </w:p>
-    <w:p>
-      <w:pPr>
-        <w:pStyle w:val="style0"/>
-        <w:spacing w:after="200" w:before="0"/>
-      </w:pPr>
-      <w:r>
-        <w:rPr>
-          <w:rFonts w:ascii="Arial" w:cs="Arial" w:hAnsi="Arial"/>
-        </w:rPr>
-        <w:t>Django</w:t>
-      </w:r>
-      <w:r>
-        <w:rPr>
-          <w:rStyle w:val="style70"/>
-        </w:rPr>
-        <w:footnoteReference w:id="2"/>
-      </w:r>
-      <w:r>
-        <w:rPr>
-          <w:rFonts w:ascii="Arial" w:cs="Arial" w:hAnsi="Arial"/>
-        </w:rPr>
-        <w:t>, Symfony</w:t>
-      </w:r>
-      <w:r>
-        <w:rPr>
-          <w:rStyle w:val="style70"/>
-        </w:rPr>
-        <w:footnoteReference w:id="3"/>
-      </w:r>
-      <w:r>
-        <w:rPr>
-          <w:rFonts w:ascii="Arial" w:cs="Arial" w:hAnsi="Arial"/>
-        </w:rPr>
-        <w:t>, Zend</w:t>
-      </w:r>
-      <w:r>
-        <w:rPr>
-          <w:rStyle w:val="style70"/>
-        </w:rPr>
-        <w:footnoteReference w:id="4"/>
-      </w:r>
-      <w:r>
-        <w:rPr>
-          <w:rFonts w:ascii="Arial" w:cs="Arial" w:hAnsi="Arial"/>
-        </w:rPr>
-        <w:t xml:space="preserve"> y Spring</w:t>
-      </w:r>
-      <w:r>
-        <w:rPr>
-          <w:rStyle w:val="style70"/>
-        </w:rPr>
-        <w:footnoteReference w:id="5"/>
-      </w:r>
-      <w:r>
-        <w:rPr>
-          <w:rFonts w:ascii="Arial" w:cs="Arial" w:hAnsi="Arial"/>
-        </w:rPr>
-        <w:t>son algunos de los marcos de trabajo Web que soportan estos requerimientos.</w:t>
-      </w:r>
-    </w:p>
-    <w:p>
-      <w:pPr>
-        <w:pStyle w:val="style0"/>
-        <w:spacing w:after="200" w:before="0"/>
-      </w:pPr>
-      <w:r>
-        <w:rPr>
-          <w:rFonts w:ascii="Arial" w:cs="Arial" w:hAnsi="Arial"/>
-        </w:rPr>
-        <w:t>jWebSocket es un servidor de aplicaciones y a la vez un marco de trabajo para desarrollar aplicaciones en tiempo real para la Web utilizando el protocolo WebSocket. Este utiliza el lenguaje de programación Java en el lado del servidor permitiendo que los clientes puedan ser desarrollados en múltiples lenguajes. La creación de aplicaciones en el lado del servidor se compone de filtros, extensiones y escuchadores. Los programadores pueden de manera muy simple crear aplicaciones básicas y comenzar a usarlas.</w:t>
-      </w:r>
-    </w:p>
-    <w:p>
-      <w:pPr>
-        <w:pStyle w:val="style0"/>
-        <w:spacing w:after="200" w:before="0"/>
-      </w:pPr>
-      <w:r>
-        <w:rPr>
-          <w:rFonts w:ascii="Arial" w:cs="Arial" w:hAnsi="Arial"/>
-        </w:rPr>
-        <w:t>Debido a que jWebSocket es un marco de trabajo joven, este aún se encuentra en un proceso de maduración tecnológica que se deriva de tu corto tiempo de desarrollo (surgió a finales de 2009), como marco de trabajo aún carece de soporte a los requerimientos necesarios para desarrollar aplicaciones en un entorno empresarial dinámico y exigente de tecnologías eficientes. Utilizarlo provocaría poca productividad y alta propensión a errores, afectando negativamente la calidad. Los desarrolladores deben invertir mucho tiempo y esfuerzo en la creación de partes genéricas de software, carentes en el marco de trabajo, provocando finalmente poca estandarización.</w:t>
-      </w:r>
-    </w:p>
-    <w:p>
-      <w:pPr>
-        <w:pStyle w:val="style0"/>
-        <w:spacing w:after="200" w:before="0"/>
-      </w:pPr>
-      <w:r>
-        <w:rPr>
-          <w:rFonts w:ascii="Arial" w:cs="Arial" w:hAnsi="Arial"/>
-          <w:bCs/>
-        </w:rPr>
-        <w:t xml:space="preserve">De lo planteado se deriva la siguiente situación problemática: </w:t>
-      </w:r>
-      <w:r>
-        <w:rPr>
-          <w:rFonts w:ascii="Arial" w:cs="Arial" w:hAnsi="Arial"/>
-        </w:rPr>
-        <w:t>El marco de trabajo jWebSocket ofrece un mecanismo muy básico para desarrollar las aplicaciones en el lado del servidor. Los desarrolladores carecen de mecanismos en el marco de trabajo que faciliten el proceso de desarrollo de software, el manejo de aspectos y la carencia de programación orientada a objetos en el intercambio de mensajes entre los clientes y el servidor son algunas de las carencias.</w:t>
-      </w:r>
-    </w:p>
-    <w:p>
-      <w:pPr>
-        <w:pStyle w:val="style0"/>
-        <w:spacing w:after="200" w:before="0"/>
-      </w:pPr>
-      <w:r>
-        <w:rPr>
-          <w:rFonts w:ascii="Arial" w:cs="Arial" w:hAnsi="Arial"/>
-        </w:rPr>
-        <w:t>La utilización del marco de trabajo jWebSocket provocaría poca productividad y alta propensión a errores disminuyendo la calidad, si es empleado en el desarrollo de aplicaciones empresariales complejas. Como resultado de lo anterior jWebSocket no se encuentra apto para ser utilizado como base tecnológica por empresas en el desarrollo de sus aplicaciones.</w:t>
-      </w:r>
-    </w:p>
-    <w:p>
-      <w:pPr>
-        <w:pStyle w:val="style0"/>
-        <w:spacing w:after="200" w:before="0"/>
-      </w:pPr>
-      <w:r>
-        <w:rPr>
-          <w:rFonts w:ascii="Arial" w:cs="Arial" w:hAnsi="Arial"/>
-        </w:rPr>
-        <w:t xml:space="preserve">Debido a la situación anteriormente descrita surge el siguiente problema científico: </w:t>
-      </w:r>
-      <w:r>
-        <w:rPr>
-          <w:rFonts w:ascii="Arial" w:cs="Arial" w:hAnsi="Arial"/>
-          <w:color w:val="000000"/>
-        </w:rPr>
-        <w:t>¿Cómo</w:t>
-      </w:r>
-      <w:r>
-        <w:rPr>
-          <w:rFonts w:ascii="Arial" w:cs="Arial" w:eastAsia="Arial" w:hAnsi="Arial"/>
-          <w:color w:val="000000"/>
-        </w:rPr>
-        <w:t xml:space="preserve"> </w:t>
-      </w:r>
-      <w:r>
-        <w:rPr>
-          <w:rFonts w:ascii="Arial" w:cs="Arial" w:hAnsi="Arial"/>
-          <w:color w:val="000000"/>
-        </w:rPr>
-        <w:t>lograr</w:t>
-      </w:r>
-      <w:r>
-        <w:rPr>
-          <w:rFonts w:ascii="Arial" w:cs="Arial" w:eastAsia="Arial" w:hAnsi="Arial"/>
-          <w:color w:val="000000"/>
-        </w:rPr>
-        <w:t xml:space="preserve"> </w:t>
-      </w:r>
-      <w:r>
-        <w:rPr>
-          <w:rFonts w:ascii="Arial" w:cs="Arial" w:hAnsi="Arial"/>
-          <w:color w:val="000000"/>
-        </w:rPr>
-        <w:t>mayor</w:t>
-      </w:r>
-      <w:r>
-        <w:rPr>
-          <w:rFonts w:ascii="Arial" w:cs="Arial" w:eastAsia="Arial" w:hAnsi="Arial"/>
-          <w:color w:val="000000"/>
-        </w:rPr>
-        <w:t xml:space="preserve"> </w:t>
-      </w:r>
-      <w:r>
-        <w:rPr>
-          <w:rFonts w:ascii="Arial" w:cs="Arial" w:hAnsi="Arial"/>
-          <w:color w:val="000000"/>
-        </w:rPr>
-        <w:t>productividad</w:t>
-      </w:r>
-      <w:r>
-        <w:rPr>
-          <w:rFonts w:ascii="Arial" w:cs="Arial" w:eastAsia="Arial" w:hAnsi="Arial"/>
-          <w:color w:val="000000"/>
-        </w:rPr>
-        <w:t xml:space="preserve"> </w:t>
-      </w:r>
-      <w:r>
-        <w:rPr>
-          <w:rFonts w:ascii="Arial" w:cs="Arial" w:hAnsi="Arial"/>
-          <w:color w:val="000000"/>
-        </w:rPr>
-        <w:t>y</w:t>
-      </w:r>
-      <w:r>
-        <w:rPr>
-          <w:rFonts w:ascii="Arial" w:cs="Arial" w:eastAsia="Arial" w:hAnsi="Arial"/>
-          <w:color w:val="000000"/>
-        </w:rPr>
-        <w:t xml:space="preserve"> </w:t>
-      </w:r>
-      <w:r>
-        <w:rPr>
-          <w:rFonts w:ascii="Arial" w:cs="Arial" w:hAnsi="Arial"/>
-          <w:color w:val="000000"/>
-        </w:rPr>
-        <w:t>calidad</w:t>
-      </w:r>
-      <w:r>
-        <w:rPr>
-          <w:rFonts w:ascii="Arial" w:cs="Arial" w:eastAsia="Arial" w:hAnsi="Arial"/>
-          <w:color w:val="000000"/>
-        </w:rPr>
-        <w:t xml:space="preserve"> </w:t>
-      </w:r>
-      <w:r>
-        <w:rPr>
-          <w:rFonts w:ascii="Arial" w:cs="Arial" w:hAnsi="Arial"/>
-          <w:color w:val="000000"/>
-        </w:rPr>
-        <w:t>con</w:t>
-      </w:r>
-      <w:r>
-        <w:rPr>
-          <w:rFonts w:ascii="Arial" w:cs="Arial" w:eastAsia="Arial" w:hAnsi="Arial"/>
-          <w:color w:val="000000"/>
-        </w:rPr>
-        <w:t xml:space="preserve"> </w:t>
-      </w:r>
-      <w:r>
-        <w:rPr>
-          <w:rFonts w:ascii="Arial" w:cs="Arial" w:hAnsi="Arial"/>
-          <w:color w:val="000000"/>
-        </w:rPr>
-        <w:t>menor</w:t>
-      </w:r>
-      <w:r>
-        <w:rPr>
-          <w:rFonts w:ascii="Arial" w:cs="Arial" w:eastAsia="Arial" w:hAnsi="Arial"/>
-          <w:color w:val="000000"/>
-        </w:rPr>
-        <w:t xml:space="preserve"> </w:t>
-      </w:r>
-      <w:r>
-        <w:rPr>
-          <w:rFonts w:ascii="Arial" w:cs="Arial" w:hAnsi="Arial"/>
-          <w:color w:val="000000"/>
-        </w:rPr>
-        <w:t>tiempo</w:t>
-      </w:r>
-      <w:r>
-        <w:rPr>
-          <w:rFonts w:ascii="Arial" w:cs="Arial" w:eastAsia="Arial" w:hAnsi="Arial"/>
-          <w:color w:val="000000"/>
-        </w:rPr>
-        <w:t xml:space="preserve"> </w:t>
-      </w:r>
-      <w:r>
-        <w:rPr>
-          <w:rFonts w:ascii="Arial" w:cs="Arial" w:hAnsi="Arial"/>
-          <w:color w:val="000000"/>
-        </w:rPr>
-        <w:t>y</w:t>
-      </w:r>
-      <w:r>
-        <w:rPr>
-          <w:rFonts w:ascii="Arial" w:cs="Arial" w:eastAsia="Arial" w:hAnsi="Arial"/>
-          <w:color w:val="000000"/>
-        </w:rPr>
-        <w:t xml:space="preserve"> </w:t>
-      </w:r>
-      <w:r>
-        <w:rPr>
-          <w:rFonts w:ascii="Arial" w:cs="Arial" w:hAnsi="Arial"/>
-          <w:color w:val="000000"/>
-        </w:rPr>
-        <w:t>esfuerzo</w:t>
-      </w:r>
-      <w:r>
-        <w:rPr>
-          <w:rFonts w:ascii="Arial" w:cs="Arial" w:eastAsia="Arial" w:hAnsi="Arial"/>
-          <w:color w:val="000000"/>
-        </w:rPr>
-        <w:t xml:space="preserve"> </w:t>
-      </w:r>
-      <w:r>
-        <w:rPr>
-          <w:rFonts w:ascii="Arial" w:cs="Arial" w:hAnsi="Arial"/>
-          <w:color w:val="000000"/>
-        </w:rPr>
-        <w:t>en</w:t>
-      </w:r>
-      <w:r>
-        <w:rPr>
-          <w:rFonts w:ascii="Arial" w:cs="Arial" w:eastAsia="Arial" w:hAnsi="Arial"/>
-          <w:color w:val="000000"/>
-        </w:rPr>
-        <w:t xml:space="preserve"> </w:t>
-      </w:r>
-      <w:r>
-        <w:rPr>
-          <w:rFonts w:ascii="Arial" w:cs="Arial" w:hAnsi="Arial"/>
-          <w:color w:val="000000"/>
-        </w:rPr>
-        <w:t>el</w:t>
-      </w:r>
-      <w:r>
-        <w:rPr>
-          <w:rFonts w:ascii="Arial" w:cs="Arial" w:eastAsia="Arial" w:hAnsi="Arial"/>
-          <w:color w:val="000000"/>
-        </w:rPr>
-        <w:t xml:space="preserve"> </w:t>
-      </w:r>
-      <w:r>
-        <w:rPr>
-          <w:rFonts w:ascii="Arial" w:cs="Arial" w:hAnsi="Arial"/>
-          <w:color w:val="000000"/>
-        </w:rPr>
-        <w:t>desarrollo</w:t>
-      </w:r>
-      <w:r>
-        <w:rPr>
-          <w:rFonts w:ascii="Arial" w:cs="Arial" w:eastAsia="Arial" w:hAnsi="Arial"/>
-          <w:color w:val="000000"/>
-        </w:rPr>
-        <w:t xml:space="preserve"> </w:t>
-      </w:r>
-      <w:r>
-        <w:rPr>
-          <w:rFonts w:ascii="Arial" w:cs="Arial" w:hAnsi="Arial"/>
-          <w:color w:val="000000"/>
-        </w:rPr>
-        <w:t>de</w:t>
-      </w:r>
-      <w:r>
-        <w:rPr>
-          <w:rFonts w:ascii="Arial" w:cs="Arial" w:eastAsia="Arial" w:hAnsi="Arial"/>
-          <w:color w:val="000000"/>
-        </w:rPr>
-        <w:t xml:space="preserve"> </w:t>
-      </w:r>
-      <w:r>
-        <w:rPr>
-          <w:rFonts w:ascii="Arial" w:cs="Arial" w:hAnsi="Arial"/>
-          <w:color w:val="000000"/>
-        </w:rPr>
-        <w:t>aplicaciones en un entorno</w:t>
-      </w:r>
-      <w:r>
-        <w:rPr>
-          <w:rFonts w:ascii="Arial" w:cs="Arial" w:eastAsia="Arial" w:hAnsi="Arial"/>
-          <w:color w:val="000000"/>
-        </w:rPr>
-        <w:t xml:space="preserve"> </w:t>
-      </w:r>
-      <w:r>
-        <w:rPr>
-          <w:rFonts w:ascii="Arial" w:cs="Arial" w:hAnsi="Arial"/>
-          <w:color w:val="000000"/>
-        </w:rPr>
-        <w:t>empresarial</w:t>
-      </w:r>
-      <w:r>
-        <w:rPr>
-          <w:rFonts w:ascii="Arial" w:cs="Arial" w:eastAsia="Arial" w:hAnsi="Arial"/>
-          <w:color w:val="000000"/>
-        </w:rPr>
-        <w:t xml:space="preserve"> </w:t>
-      </w:r>
-      <w:r>
-        <w:rPr>
-          <w:rFonts w:ascii="Arial" w:cs="Arial" w:hAnsi="Arial"/>
-          <w:color w:val="000000"/>
-        </w:rPr>
-        <w:t>con</w:t>
-      </w:r>
-      <w:r>
-        <w:rPr>
-          <w:rFonts w:ascii="Arial" w:cs="Arial" w:eastAsia="Arial" w:hAnsi="Arial"/>
-          <w:color w:val="000000"/>
-        </w:rPr>
-        <w:t xml:space="preserve"> </w:t>
-      </w:r>
-      <w:r>
-        <w:rPr>
-          <w:rFonts w:ascii="Arial" w:cs="Arial" w:hAnsi="Arial"/>
-          <w:color w:val="000000"/>
-        </w:rPr>
-        <w:t>el</w:t>
-      </w:r>
-      <w:r>
-        <w:rPr>
-          <w:rFonts w:ascii="Arial" w:cs="Arial" w:eastAsia="Arial" w:hAnsi="Arial"/>
-          <w:color w:val="000000"/>
-        </w:rPr>
-        <w:t xml:space="preserve"> </w:t>
-      </w:r>
-      <w:r>
-        <w:rPr>
-          <w:rFonts w:ascii="Arial" w:cs="Arial" w:hAnsi="Arial"/>
-          <w:color w:val="000000"/>
-        </w:rPr>
-        <w:t>marco</w:t>
-      </w:r>
-      <w:r>
-        <w:rPr>
-          <w:rFonts w:ascii="Arial" w:cs="Arial" w:eastAsia="Arial" w:hAnsi="Arial"/>
-          <w:color w:val="000000"/>
-        </w:rPr>
-        <w:t xml:space="preserve"> </w:t>
-      </w:r>
-      <w:r>
-        <w:rPr>
-          <w:rFonts w:ascii="Arial" w:cs="Arial" w:hAnsi="Arial"/>
-          <w:color w:val="000000"/>
-        </w:rPr>
-        <w:t>de</w:t>
-      </w:r>
-      <w:r>
-        <w:rPr>
-          <w:rFonts w:ascii="Arial" w:cs="Arial" w:eastAsia="Arial" w:hAnsi="Arial"/>
-          <w:color w:val="000000"/>
-        </w:rPr>
-        <w:t xml:space="preserve"> </w:t>
-      </w:r>
-      <w:r>
-        <w:rPr>
-          <w:rFonts w:ascii="Arial" w:cs="Arial" w:hAnsi="Arial"/>
-          <w:color w:val="000000"/>
-        </w:rPr>
-        <w:t>trabajo</w:t>
-      </w:r>
-      <w:r>
-        <w:rPr>
-          <w:rFonts w:ascii="Arial" w:cs="Arial" w:eastAsia="Arial" w:hAnsi="Arial"/>
-          <w:color w:val="000000"/>
-        </w:rPr>
-        <w:t xml:space="preserve"> </w:t>
-      </w:r>
-      <w:r>
-        <w:rPr>
-          <w:rFonts w:ascii="Arial" w:cs="Arial" w:hAnsi="Arial"/>
-          <w:color w:val="000000"/>
-        </w:rPr>
-        <w:t>jWebSocket?</w:t>
-      </w:r>
-    </w:p>
-    <w:p>
-      <w:pPr>
-        <w:pStyle w:val="style0"/>
-        <w:spacing w:after="200" w:before="0"/>
-      </w:pPr>
-      <w:r>
-        <w:rPr>
-          <w:rFonts w:ascii="Arial" w:cs="Arial" w:hAnsi="Arial"/>
-        </w:rPr>
-        <w:t>La presente investigación centra su objeto de estudio</w:t>
-      </w:r>
-      <w:r>
-        <w:rPr>
-          <w:rFonts w:ascii="Arial" w:cs="Arial" w:hAnsi="Arial"/>
-          <w:b/>
-        </w:rPr>
-        <w:t xml:space="preserve"> </w:t>
-      </w:r>
-      <w:r>
-        <w:rPr>
-          <w:rFonts w:ascii="Arial" w:cs="Arial" w:hAnsi="Arial"/>
-        </w:rPr>
-        <w:t>en los r</w:t>
-      </w:r>
-      <w:r>
-        <w:rPr>
-          <w:rFonts w:ascii="Arial" w:cs="Arial" w:eastAsia="Arial" w:hAnsi="Arial"/>
-          <w:color w:val="000000"/>
-        </w:rPr>
-        <w:t>equerimientos que deben soportar los marcos de trabajo para ser utilizados en el desarrollo de aplicaciones Web en un entorno empresarial y en especial el marco de trabajo jWebSocket.</w:t>
-      </w:r>
-    </w:p>
-    <w:p>
-      <w:pPr>
-        <w:pStyle w:val="style0"/>
-        <w:spacing w:after="200" w:before="0"/>
-      </w:pPr>
-      <w:r>
-        <w:rPr>
-          <w:rFonts w:ascii="Arial" w:cs="Arial" w:hAnsi="Arial"/>
-        </w:rPr>
-        <w:t>Se define como objetivo general d</w:t>
-      </w:r>
-      <w:r>
-        <w:rPr>
-          <w:rFonts w:ascii="Arial" w:cs="Arial" w:eastAsia="Arial" w:hAnsi="Arial"/>
-          <w:color w:val="000000"/>
-        </w:rPr>
-        <w:t>esarrollar una extensión en el marco de trabajo jWebSocket para soportar los requerimientos del desarrollo de software a nivel empresarial, logrando mayor productividad y calidad con menor tiempo y esfuerzo.</w:t>
-      </w:r>
-    </w:p>
-    <w:p>
-      <w:pPr>
-        <w:pStyle w:val="style0"/>
-        <w:spacing w:after="200" w:before="0"/>
-      </w:pPr>
-      <w:r>
-        <w:rPr>
-          <w:rFonts w:ascii="Arial" w:cs="Arial" w:hAnsi="Arial"/>
-        </w:rPr>
-        <w:t>Para dar cumplimiento al objetivo general planteado se han derivado las siguientes preguntas científicas:</w:t>
-      </w:r>
-    </w:p>
-    <w:p>
-      <w:pPr>
-        <w:pStyle w:val="style87"/>
-        <w:numPr>
-          <w:ilvl w:val="0"/>
-          <w:numId w:val="2"/>
-        </w:numPr>
-        <w:spacing w:after="200" w:before="0"/>
-      </w:pPr>
-      <w:r>
-        <w:rPr>
-          <w:rFonts w:ascii="Arial" w:cs="Arial" w:hAnsi="Arial"/>
-          <w:szCs w:val="24"/>
-        </w:rPr>
-        <w:t>¿Cuáles son los fundamentos teóricos de la investigación?</w:t>
-      </w:r>
-    </w:p>
-    <w:p>
-      <w:pPr>
-        <w:pStyle w:val="style87"/>
-        <w:numPr>
-          <w:ilvl w:val="0"/>
-          <w:numId w:val="2"/>
-        </w:numPr>
-        <w:spacing w:after="200" w:before="0"/>
-      </w:pPr>
-      <w:r>
-        <w:rPr>
-          <w:rFonts w:ascii="Arial" w:cs="Arial" w:hAnsi="Arial"/>
-          <w:szCs w:val="24"/>
-        </w:rPr>
-        <w:t>¿Cuáles son los requerimientos soportados por los marcos de trabajo más utilizados en la actualidad para satisfacer las necesidades del desarrollo de aplicaciones Web a nivel empresarial?</w:t>
-      </w:r>
-    </w:p>
-    <w:p>
-      <w:pPr>
-        <w:pStyle w:val="style87"/>
-        <w:numPr>
-          <w:ilvl w:val="0"/>
-          <w:numId w:val="2"/>
-        </w:numPr>
-        <w:spacing w:after="200" w:before="0"/>
-      </w:pPr>
-      <w:r>
-        <w:rPr>
-          <w:rFonts w:ascii="Arial" w:cs="Arial" w:hAnsi="Arial"/>
-          <w:szCs w:val="24"/>
-        </w:rPr>
-        <w:t>¿Cómo desarrollar una extensión que aporte al marco de trabajo jWebSocket el soporte para satisfacer los requerimientos de aplicaciones empresariales, ofreciendo mayor productividad y calidad en menor tiempo y esfuerzo?</w:t>
-      </w:r>
-    </w:p>
-    <w:p>
-      <w:pPr>
-        <w:pStyle w:val="style0"/>
-        <w:spacing w:after="200" w:before="0"/>
-      </w:pPr>
-      <w:r>
-        <w:rPr>
-          <w:rFonts w:ascii="Arial" w:cs="Arial" w:hAnsi="Arial"/>
-        </w:rPr>
-        <w:t>Para dar respuesta a los objetivos trazados se plantea el cumplimiento de las siguientes tareas de la investigación:</w:t>
-      </w:r>
-    </w:p>
-    <w:p>
-      <w:pPr>
-        <w:pStyle w:val="style83"/>
-        <w:numPr>
-          <w:ilvl w:val="0"/>
-          <w:numId w:val="4"/>
-        </w:numPr>
-        <w:spacing w:after="200" w:before="0"/>
-      </w:pPr>
-      <w:r>
-        <w:rPr>
-          <w:rFonts w:ascii="Arial" w:cs="Arial" w:hAnsi="Arial"/>
-        </w:rPr>
-        <w:t>Fundamentación teórica de la investigación.</w:t>
-      </w:r>
-    </w:p>
-    <w:p>
-      <w:pPr>
-        <w:pStyle w:val="style83"/>
-        <w:numPr>
-          <w:ilvl w:val="0"/>
-          <w:numId w:val="4"/>
-        </w:numPr>
-        <w:spacing w:after="200" w:before="0"/>
-      </w:pPr>
-      <w:r>
-        <w:rPr>
-          <w:rFonts w:ascii="Arial" w:cs="Arial" w:hAnsi="Arial"/>
-        </w:rPr>
-        <w:t>Definición de la metodología, herramientas y tecnologías a utilizar para el desarrollo de la solución propuesta.</w:t>
-      </w:r>
-    </w:p>
-    <w:p>
-      <w:pPr>
-        <w:pStyle w:val="style83"/>
-        <w:numPr>
-          <w:ilvl w:val="0"/>
-          <w:numId w:val="4"/>
-        </w:numPr>
-        <w:spacing w:after="200" w:before="0"/>
-      </w:pPr>
-      <w:r>
-        <w:rPr>
-          <w:rFonts w:ascii="Arial" w:cs="Arial" w:hAnsi="Arial"/>
-        </w:rPr>
-        <w:t>Realización del análisis y diseño para lograr una solución óptima.</w:t>
-      </w:r>
-    </w:p>
-    <w:p>
-      <w:pPr>
-        <w:pStyle w:val="style83"/>
-        <w:numPr>
-          <w:ilvl w:val="0"/>
-          <w:numId w:val="4"/>
-        </w:numPr>
-        <w:spacing w:after="200" w:before="0"/>
-      </w:pPr>
-      <w:r>
-        <w:rPr>
-          <w:rFonts w:ascii="Arial" w:cs="Arial" w:hAnsi="Arial"/>
-        </w:rPr>
-        <w:t>Implementación de la aplicación teniendo en cuenta buenas prácticas de programación.</w:t>
-      </w:r>
-    </w:p>
-    <w:p>
-      <w:pPr>
-        <w:pStyle w:val="style83"/>
-        <w:numPr>
-          <w:ilvl w:val="0"/>
-          <w:numId w:val="4"/>
-        </w:numPr>
-        <w:spacing w:after="200" w:before="0"/>
-      </w:pPr>
-      <w:r>
-        <w:rPr>
-          <w:rFonts w:ascii="Arial" w:cs="Arial" w:hAnsi="Arial"/>
-        </w:rPr>
-        <w:t>Realización de las pruebas unitarias y funcionales de la aplicación para verificar el cumplimiento de los requisitos definidos.</w:t>
-      </w:r>
-    </w:p>
-    <w:p>
-      <w:pPr>
-        <w:pStyle w:val="style83"/>
-        <w:numPr>
-          <w:ilvl w:val="0"/>
-          <w:numId w:val="4"/>
-        </w:numPr>
-        <w:spacing w:after="200" w:before="0"/>
-      </w:pPr>
-      <w:r>
-        <w:rPr>
-          <w:rFonts w:ascii="Arial" w:cs="Arial" w:hAnsi="Arial"/>
-        </w:rPr>
-        <w:t>Validación de los efectos de la aplicación en un entorno en tiempo real.</w:t>
-      </w:r>
-    </w:p>
-    <w:p>
-      <w:pPr>
-        <w:pStyle w:val="style83"/>
-        <w:spacing w:after="200" w:before="0"/>
-      </w:pPr>
-      <w:r>
-        <w:rPr>
-          <w:rFonts w:ascii="Arial" w:cs="Arial" w:hAnsi="Arial"/>
-        </w:rPr>
-      </w:r>
-    </w:p>
-    <w:p>
-      <w:pPr>
-        <w:pStyle w:val="style83"/>
-        <w:spacing w:after="200" w:before="0"/>
-        <w:ind w:hanging="0" w:left="0" w:right="0"/>
-      </w:pPr>
-      <w:r>
-        <w:rPr>
-          <w:rFonts w:ascii="Arial" w:cs="Arial" w:hAnsi="Arial"/>
-          <w:bCs/>
-        </w:rPr>
-        <w:t>Los métodos científicos utilizados son los siguientes:</w:t>
-      </w:r>
-    </w:p>
-    <w:p>
-      <w:pPr>
-        <w:pStyle w:val="style83"/>
-        <w:spacing w:after="200" w:before="0"/>
-        <w:ind w:hanging="0" w:left="0" w:right="0"/>
-      </w:pPr>
-      <w:r>
-        <w:rPr>
-          <w:rFonts w:ascii="Arial" w:cs="Arial" w:hAnsi="Arial"/>
-        </w:rPr>
-        <w:t>Histórico lógico: permite la compresión lógica del objeto de estudio haciendo un análisis riguroso de sus antecedentes y el proceso evolutivo por el cual han transitados todas las tecnologías relacionadas con las tarjetas inteligentes y los servicios en línea.</w:t>
-      </w:r>
-    </w:p>
-    <w:p>
-      <w:pPr>
-        <w:pStyle w:val="style83"/>
-        <w:spacing w:after="200" w:before="0"/>
-        <w:ind w:hanging="0" w:left="0" w:right="0"/>
-      </w:pPr>
-      <w:r>
-        <w:rPr>
-          <w:rFonts w:ascii="Arial" w:cs="Arial" w:hAnsi="Arial"/>
-          <w:bCs/>
-        </w:rPr>
-        <w:t>Analítico-sintético:</w:t>
-      </w:r>
-      <w:r>
-        <w:rPr>
-          <w:rFonts w:ascii="Arial" w:cs="Arial" w:hAnsi="Arial"/>
-        </w:rPr>
-        <w:t xml:space="preserve"> permite la consulta de diversas fuentes bibliográficas y la extracción de los elementos más importantes que se relacionan con el objeto de estudio. Será de gran importancia en el estudio del estado del arte.</w:t>
-      </w:r>
-    </w:p>
-    <w:p>
-      <w:pPr>
-        <w:pStyle w:val="style83"/>
-        <w:spacing w:after="200" w:before="0"/>
-        <w:ind w:hanging="0" w:left="0" w:right="0"/>
-      </w:pPr>
-      <w:r>
-        <w:rPr>
-          <w:rFonts w:ascii="Arial" w:cs="Arial" w:hAnsi="Arial"/>
-          <w:bCs/>
-        </w:rPr>
-        <w:t>Modelación:</w:t>
-      </w:r>
-      <w:r>
-        <w:rPr>
-          <w:rFonts w:ascii="Arial" w:cs="Arial" w:hAnsi="Arial"/>
-        </w:rPr>
-        <w:t xml:space="preserve"> permite la abstracción de diversas situaciones y la representación de sus características fundamentales desde determinada perspectiva siendo de gran importancia en el desarrollo de la investigación, muestra de ello serán todos los diagramas y modelos que se producirán a lo largo de la misma.</w:t>
-      </w:r>
-    </w:p>
-    <w:p>
-      <w:pPr>
-        <w:pStyle w:val="style0"/>
-        <w:spacing w:after="200" w:before="0"/>
-      </w:pPr>
-      <w:r>
-        <w:rPr>
-          <w:rFonts w:ascii="Arial" w:cs="Arial" w:hAnsi="Arial"/>
-        </w:rPr>
-        <w:t>Bibliográfico: permite realizar un estudio de la documentación referente a los marcos de trabajo en el desarrollo de software y a las herramientas utilizadas para desarrollar la solución esperada.</w:t>
-      </w:r>
-    </w:p>
-    <w:p>
-      <w:pPr>
-        <w:pStyle w:val="style83"/>
-        <w:spacing w:after="200" w:before="0"/>
-        <w:ind w:hanging="0" w:left="0" w:right="0"/>
-      </w:pPr>
-      <w:r>
-        <w:rPr>
-          <w:rFonts w:ascii="Arial" w:cs="Arial" w:hAnsi="Arial"/>
-        </w:rPr>
-        <w:t>Se derivan las siguientes variables de investigación:</w:t>
-      </w:r>
-    </w:p>
-    <w:p>
-      <w:pPr>
-        <w:pStyle w:val="style83"/>
-        <w:spacing w:after="200" w:before="0"/>
-        <w:ind w:hanging="0" w:left="0" w:right="0"/>
-      </w:pPr>
-      <w:r>
-        <w:rPr>
-          <w:rFonts w:ascii="Arial" w:cs="Arial" w:hAnsi="Arial"/>
-        </w:rPr>
-        <w:t>Variable Independiente:</w:t>
-      </w:r>
-    </w:p>
-    <w:p>
-      <w:pPr>
-        <w:pStyle w:val="style83"/>
-        <w:spacing w:after="200" w:before="0"/>
-        <w:ind w:hanging="0" w:left="0" w:right="0"/>
-      </w:pPr>
-      <w:r>
-        <w:rPr>
-          <w:rFonts w:ascii="Arial" w:cs="Arial" w:hAnsi="Arial"/>
-        </w:rPr>
-        <w:t>Extensión del marco de trabajo jWebSocket para permitir el desarrollo de aplicaciones Web empresariales.</w:t>
-      </w:r>
-    </w:p>
-    <w:p>
-      <w:pPr>
-        <w:pStyle w:val="style83"/>
-        <w:spacing w:after="200" w:before="0"/>
-        <w:ind w:hanging="0" w:left="0" w:right="0"/>
-      </w:pPr>
-      <w:r>
-        <w:rPr>
-          <w:rFonts w:ascii="Arial" w:cs="Arial" w:hAnsi="Arial"/>
-        </w:rPr>
-        <w:t>Variables Dependientes:</w:t>
-      </w:r>
-    </w:p>
-    <w:p>
-      <w:pPr>
-        <w:pStyle w:val="style83"/>
-        <w:spacing w:after="200" w:before="0"/>
-        <w:ind w:hanging="0" w:left="0" w:right="0"/>
-      </w:pPr>
-      <w:r>
-        <w:rPr>
-          <w:rFonts w:ascii="Arial" w:cs="Arial" w:hAnsi="Arial"/>
-        </w:rPr>
-        <w:t>Productividad en el desarrollo de aplicaciones Web.</w:t>
-      </w:r>
-    </w:p>
-    <w:p>
-      <w:pPr>
-        <w:pStyle w:val="style83"/>
-        <w:spacing w:after="200" w:before="0"/>
-        <w:ind w:hanging="0" w:left="0" w:right="0"/>
-      </w:pPr>
-      <w:r>
-        <w:rPr>
-          <w:rFonts w:ascii="Arial" w:cs="Arial" w:hAnsi="Arial"/>
-        </w:rPr>
-        <w:t>Calidad en el proceso de desarrollo de software.</w:t>
-      </w:r>
-    </w:p>
-    <w:p>
-      <w:pPr>
-        <w:pStyle w:val="style83"/>
-        <w:spacing w:after="200" w:before="0"/>
-        <w:ind w:hanging="0" w:left="0" w:right="0"/>
-      </w:pPr>
-      <w:r>
-        <w:rPr>
-          <w:rFonts w:ascii="Arial" w:cs="Arial" w:hAnsi="Arial"/>
-          <w:bCs/>
-        </w:rPr>
-        <w:t>Los posibles resultados a obtener con el desarrollo de la investigación son:</w:t>
-      </w:r>
-    </w:p>
-    <w:p>
-      <w:pPr>
-        <w:pStyle w:val="style87"/>
-        <w:numPr>
-          <w:ilvl w:val="0"/>
-          <w:numId w:val="2"/>
         </w:numPr>
         <w:spacing w:after="200" w:before="0"/>
       </w:pPr>
@@ -1353,9 +1351,7 @@
         <w:spacing w:after="200" w:before="0"/>
       </w:pPr>
       <w:r>
-        <w:rPr>
-          <w:rFonts w:ascii="Arial" w:cs="Arial" w:hAnsi="Arial"/>
-        </w:rPr>
+        <w:rPr/>
       </w:r>
     </w:p>
     <w:p>
@@ -1363,7 +1359,7 @@
         <w:pStyle w:val="style3"/>
         <w:numPr>
           <w:ilvl w:val="2"/>
-          <w:numId w:val="1"/>
+          <w:numId w:val="2"/>
         </w:numPr>
         <w:spacing w:after="120" w:before="200"/>
       </w:pPr>
@@ -1380,7 +1376,7 @@
         <w:pStyle w:val="style4"/>
         <w:numPr>
           <w:ilvl w:val="0"/>
-          <w:numId w:val="9"/>
+          <w:numId w:val="10"/>
         </w:numPr>
         <w:spacing w:after="120" w:before="200"/>
         <w:ind w:hanging="357" w:left="357" w:right="0"/>
@@ -1448,7 +1444,7 @@
         <w:pStyle w:val="style0"/>
         <w:numPr>
           <w:ilvl w:val="0"/>
-          <w:numId w:val="5"/>
+          <w:numId w:val="6"/>
         </w:numPr>
         <w:spacing w:after="200" w:before="28"/>
       </w:pPr>
@@ -1464,9 +1460,10 @@
         <w:pStyle w:val="style0"/>
         <w:numPr>
           <w:ilvl w:val="0"/>
-          <w:numId w:val="5"/>
+          <w:numId w:val="6"/>
         </w:numPr>
         <w:tabs>
+          <w:tab w:leader="none" w:pos="708" w:val="left"/>
           <w:tab w:leader="none" w:pos="1004" w:val="left"/>
         </w:tabs>
         <w:spacing w:after="200" w:before="28"/>
@@ -1483,9 +1480,10 @@
         <w:pStyle w:val="style0"/>
         <w:numPr>
           <w:ilvl w:val="0"/>
-          <w:numId w:val="5"/>
+          <w:numId w:val="6"/>
         </w:numPr>
         <w:tabs>
+          <w:tab w:leader="none" w:pos="708" w:val="left"/>
           <w:tab w:leader="none" w:pos="1004" w:val="left"/>
         </w:tabs>
         <w:spacing w:after="200" w:before="28"/>
@@ -1502,9 +1500,10 @@
         <w:pStyle w:val="style0"/>
         <w:numPr>
           <w:ilvl w:val="0"/>
-          <w:numId w:val="5"/>
+          <w:numId w:val="6"/>
         </w:numPr>
         <w:tabs>
+          <w:tab w:leader="none" w:pos="708" w:val="left"/>
           <w:tab w:leader="none" w:pos="1004" w:val="left"/>
         </w:tabs>
         <w:spacing w:after="200" w:before="28"/>
@@ -1521,9 +1520,10 @@
         <w:pStyle w:val="style0"/>
         <w:numPr>
           <w:ilvl w:val="0"/>
-          <w:numId w:val="5"/>
+          <w:numId w:val="6"/>
         </w:numPr>
         <w:tabs>
+          <w:tab w:leader="none" w:pos="708" w:val="left"/>
           <w:tab w:leader="none" w:pos="1004" w:val="left"/>
         </w:tabs>
         <w:spacing w:after="200" w:before="28"/>
@@ -1540,9 +1540,10 @@
         <w:pStyle w:val="style0"/>
         <w:numPr>
           <w:ilvl w:val="0"/>
-          <w:numId w:val="5"/>
+          <w:numId w:val="6"/>
         </w:numPr>
         <w:tabs>
+          <w:tab w:leader="none" w:pos="708" w:val="left"/>
           <w:tab w:leader="none" w:pos="1004" w:val="left"/>
         </w:tabs>
         <w:spacing w:after="200" w:before="28"/>
@@ -1559,9 +1560,10 @@
         <w:pStyle w:val="style0"/>
         <w:numPr>
           <w:ilvl w:val="0"/>
-          <w:numId w:val="5"/>
+          <w:numId w:val="6"/>
         </w:numPr>
         <w:tabs>
+          <w:tab w:leader="none" w:pos="708" w:val="left"/>
           <w:tab w:leader="none" w:pos="1004" w:val="left"/>
         </w:tabs>
         <w:spacing w:after="200" w:before="28"/>
@@ -1578,9 +1580,10 @@
         <w:pStyle w:val="style0"/>
         <w:numPr>
           <w:ilvl w:val="0"/>
-          <w:numId w:val="5"/>
+          <w:numId w:val="6"/>
         </w:numPr>
         <w:tabs>
+          <w:tab w:leader="none" w:pos="708" w:val="left"/>
           <w:tab w:leader="none" w:pos="1004" w:val="left"/>
         </w:tabs>
         <w:spacing w:after="200" w:before="28"/>
@@ -1621,9 +1624,10 @@
         <w:pStyle w:val="style0"/>
         <w:numPr>
           <w:ilvl w:val="0"/>
-          <w:numId w:val="5"/>
+          <w:numId w:val="6"/>
         </w:numPr>
         <w:tabs>
+          <w:tab w:leader="none" w:pos="708" w:val="left"/>
           <w:tab w:leader="none" w:pos="1004" w:val="left"/>
         </w:tabs>
         <w:spacing w:after="200" w:before="28"/>
@@ -1640,9 +1644,10 @@
         <w:pStyle w:val="style0"/>
         <w:numPr>
           <w:ilvl w:val="0"/>
-          <w:numId w:val="5"/>
+          <w:numId w:val="6"/>
         </w:numPr>
         <w:tabs>
+          <w:tab w:leader="none" w:pos="708" w:val="left"/>
           <w:tab w:leader="none" w:pos="1004" w:val="left"/>
         </w:tabs>
         <w:spacing w:after="200" w:before="28"/>
@@ -1659,9 +1664,10 @@
         <w:pStyle w:val="style0"/>
         <w:numPr>
           <w:ilvl w:val="0"/>
-          <w:numId w:val="5"/>
+          <w:numId w:val="6"/>
         </w:numPr>
         <w:tabs>
+          <w:tab w:leader="none" w:pos="708" w:val="left"/>
           <w:tab w:leader="none" w:pos="1004" w:val="left"/>
         </w:tabs>
         <w:spacing w:after="200" w:before="28"/>
@@ -1678,9 +1684,10 @@
         <w:pStyle w:val="style0"/>
         <w:numPr>
           <w:ilvl w:val="0"/>
-          <w:numId w:val="5"/>
+          <w:numId w:val="6"/>
         </w:numPr>
         <w:tabs>
+          <w:tab w:leader="none" w:pos="708" w:val="left"/>
           <w:tab w:leader="none" w:pos="1004" w:val="left"/>
         </w:tabs>
         <w:spacing w:after="200" w:before="28"/>
@@ -1697,9 +1704,10 @@
         <w:pStyle w:val="style0"/>
         <w:numPr>
           <w:ilvl w:val="0"/>
-          <w:numId w:val="5"/>
+          <w:numId w:val="6"/>
         </w:numPr>
         <w:tabs>
+          <w:tab w:leader="none" w:pos="708" w:val="left"/>
           <w:tab w:leader="none" w:pos="1004" w:val="left"/>
         </w:tabs>
         <w:spacing w:after="200" w:before="28"/>
@@ -1726,10 +1734,10 @@
     </w:p>
     <w:p>
       <w:pPr>
-        <w:pStyle w:val="style87"/>
-        <w:numPr>
-          <w:ilvl w:val="0"/>
-          <w:numId w:val="5"/>
+        <w:pStyle w:val="style92"/>
+        <w:numPr>
+          <w:ilvl w:val="0"/>
+          <w:numId w:val="6"/>
         </w:numPr>
         <w:spacing w:after="200" w:before="0"/>
         <w:ind w:hanging="0" w:left="436" w:right="0"/>
@@ -1745,10 +1753,10 @@
     </w:p>
     <w:p>
       <w:pPr>
-        <w:pStyle w:val="style87"/>
-        <w:numPr>
-          <w:ilvl w:val="0"/>
-          <w:numId w:val="5"/>
+        <w:pStyle w:val="style92"/>
+        <w:numPr>
+          <w:ilvl w:val="0"/>
+          <w:numId w:val="6"/>
         </w:numPr>
         <w:spacing w:after="200" w:before="0"/>
         <w:ind w:hanging="0" w:left="436" w:right="0"/>
@@ -1962,10 +1970,10 @@
     </w:p>
     <w:p>
       <w:pPr>
-        <w:pStyle w:val="style87"/>
-        <w:numPr>
-          <w:ilvl w:val="0"/>
-          <w:numId w:val="2"/>
+        <w:pStyle w:val="style92"/>
+        <w:numPr>
+          <w:ilvl w:val="0"/>
+          <w:numId w:val="3"/>
         </w:numPr>
         <w:spacing w:after="200" w:before="0"/>
         <w:ind w:hanging="0" w:left="496" w:right="0"/>
@@ -1980,10 +1988,10 @@
     </w:p>
     <w:p>
       <w:pPr>
-        <w:pStyle w:val="style87"/>
-        <w:numPr>
-          <w:ilvl w:val="0"/>
-          <w:numId w:val="2"/>
+        <w:pStyle w:val="style92"/>
+        <w:numPr>
+          <w:ilvl w:val="0"/>
+          <w:numId w:val="3"/>
         </w:numPr>
         <w:spacing w:after="200" w:before="0"/>
         <w:ind w:hanging="0" w:left="496" w:right="0"/>
@@ -1998,10 +2006,10 @@
     </w:p>
     <w:p>
       <w:pPr>
-        <w:pStyle w:val="style87"/>
-        <w:numPr>
-          <w:ilvl w:val="0"/>
-          <w:numId w:val="2"/>
+        <w:pStyle w:val="style92"/>
+        <w:numPr>
+          <w:ilvl w:val="0"/>
+          <w:numId w:val="3"/>
         </w:numPr>
         <w:spacing w:after="200" w:before="0"/>
         <w:ind w:hanging="0" w:left="496" w:right="0"/>
@@ -2016,10 +2024,10 @@
     </w:p>
     <w:p>
       <w:pPr>
-        <w:pStyle w:val="style87"/>
-        <w:numPr>
-          <w:ilvl w:val="0"/>
-          <w:numId w:val="2"/>
+        <w:pStyle w:val="style92"/>
+        <w:numPr>
+          <w:ilvl w:val="0"/>
+          <w:numId w:val="3"/>
         </w:numPr>
         <w:spacing w:after="200" w:before="0"/>
         <w:ind w:hanging="0" w:left="496" w:right="0"/>
@@ -2034,10 +2042,10 @@
     </w:p>
     <w:p>
       <w:pPr>
-        <w:pStyle w:val="style87"/>
-        <w:numPr>
-          <w:ilvl w:val="0"/>
-          <w:numId w:val="2"/>
+        <w:pStyle w:val="style92"/>
+        <w:numPr>
+          <w:ilvl w:val="0"/>
+          <w:numId w:val="3"/>
         </w:numPr>
         <w:spacing w:after="200" w:before="0"/>
         <w:ind w:hanging="0" w:left="496" w:right="0"/>
@@ -2052,10 +2060,10 @@
     </w:p>
     <w:p>
       <w:pPr>
-        <w:pStyle w:val="style87"/>
-        <w:numPr>
-          <w:ilvl w:val="0"/>
-          <w:numId w:val="2"/>
+        <w:pStyle w:val="style92"/>
+        <w:numPr>
+          <w:ilvl w:val="0"/>
+          <w:numId w:val="3"/>
         </w:numPr>
         <w:spacing w:after="200" w:before="0"/>
         <w:ind w:hanging="0" w:left="496" w:right="0"/>
@@ -2070,10 +2078,10 @@
     </w:p>
     <w:p>
       <w:pPr>
-        <w:pStyle w:val="style87"/>
-        <w:numPr>
-          <w:ilvl w:val="0"/>
-          <w:numId w:val="2"/>
+        <w:pStyle w:val="style92"/>
+        <w:numPr>
+          <w:ilvl w:val="0"/>
+          <w:numId w:val="3"/>
         </w:numPr>
         <w:spacing w:after="200" w:before="0"/>
         <w:ind w:hanging="0" w:left="496" w:right="0"/>
@@ -2088,10 +2096,10 @@
     </w:p>
     <w:p>
       <w:pPr>
-        <w:pStyle w:val="style87"/>
-        <w:numPr>
-          <w:ilvl w:val="0"/>
-          <w:numId w:val="2"/>
+        <w:pStyle w:val="style92"/>
+        <w:numPr>
+          <w:ilvl w:val="0"/>
+          <w:numId w:val="3"/>
         </w:numPr>
         <w:spacing w:after="200" w:before="0"/>
         <w:ind w:hanging="0" w:left="496" w:right="0"/>
@@ -2106,10 +2114,10 @@
     </w:p>
     <w:p>
       <w:pPr>
-        <w:pStyle w:val="style87"/>
-        <w:numPr>
-          <w:ilvl w:val="0"/>
-          <w:numId w:val="2"/>
+        <w:pStyle w:val="style92"/>
+        <w:numPr>
+          <w:ilvl w:val="0"/>
+          <w:numId w:val="3"/>
         </w:numPr>
         <w:spacing w:after="200" w:before="0"/>
         <w:ind w:hanging="0" w:left="496" w:right="0"/>
@@ -2124,10 +2132,10 @@
     </w:p>
     <w:p>
       <w:pPr>
-        <w:pStyle w:val="style87"/>
-        <w:numPr>
-          <w:ilvl w:val="0"/>
-          <w:numId w:val="2"/>
+        <w:pStyle w:val="style92"/>
+        <w:numPr>
+          <w:ilvl w:val="0"/>
+          <w:numId w:val="3"/>
         </w:numPr>
         <w:spacing w:after="200" w:before="0"/>
         <w:ind w:hanging="0" w:left="496" w:right="0"/>
@@ -2166,10 +2174,10 @@
     </w:p>
     <w:p>
       <w:pPr>
-        <w:pStyle w:val="style87"/>
-        <w:numPr>
-          <w:ilvl w:val="0"/>
-          <w:numId w:val="3"/>
+        <w:pStyle w:val="style92"/>
+        <w:numPr>
+          <w:ilvl w:val="0"/>
+          <w:numId w:val="4"/>
         </w:numPr>
         <w:spacing w:after="200" w:before="0"/>
         <w:ind w:hanging="0" w:left="496" w:right="0"/>
@@ -2184,10 +2192,10 @@
     </w:p>
     <w:p>
       <w:pPr>
-        <w:pStyle w:val="style87"/>
-        <w:numPr>
-          <w:ilvl w:val="0"/>
-          <w:numId w:val="3"/>
+        <w:pStyle w:val="style92"/>
+        <w:numPr>
+          <w:ilvl w:val="0"/>
+          <w:numId w:val="4"/>
         </w:numPr>
         <w:spacing w:after="200" w:before="0"/>
         <w:ind w:hanging="0" w:left="496" w:right="0"/>
@@ -2202,10 +2210,10 @@
     </w:p>
     <w:p>
       <w:pPr>
-        <w:pStyle w:val="style87"/>
-        <w:numPr>
-          <w:ilvl w:val="0"/>
-          <w:numId w:val="3"/>
+        <w:pStyle w:val="style92"/>
+        <w:numPr>
+          <w:ilvl w:val="0"/>
+          <w:numId w:val="4"/>
         </w:numPr>
         <w:spacing w:after="200" w:before="0"/>
         <w:ind w:hanging="0" w:left="496" w:right="0"/>
@@ -2220,10 +2228,10 @@
     </w:p>
     <w:p>
       <w:pPr>
-        <w:pStyle w:val="style87"/>
-        <w:numPr>
-          <w:ilvl w:val="0"/>
-          <w:numId w:val="3"/>
+        <w:pStyle w:val="style92"/>
+        <w:numPr>
+          <w:ilvl w:val="0"/>
+          <w:numId w:val="4"/>
         </w:numPr>
         <w:spacing w:after="200" w:before="0"/>
         <w:ind w:hanging="0" w:left="496" w:right="0"/>
@@ -2238,10 +2246,10 @@
     </w:p>
     <w:p>
       <w:pPr>
-        <w:pStyle w:val="style87"/>
-        <w:numPr>
-          <w:ilvl w:val="0"/>
-          <w:numId w:val="3"/>
+        <w:pStyle w:val="style92"/>
+        <w:numPr>
+          <w:ilvl w:val="0"/>
+          <w:numId w:val="4"/>
         </w:numPr>
         <w:spacing w:after="200" w:before="0"/>
         <w:ind w:hanging="0" w:left="496" w:right="0"/>
@@ -2256,10 +2264,10 @@
     </w:p>
     <w:p>
       <w:pPr>
-        <w:pStyle w:val="style87"/>
-        <w:numPr>
-          <w:ilvl w:val="0"/>
-          <w:numId w:val="3"/>
+        <w:pStyle w:val="style92"/>
+        <w:numPr>
+          <w:ilvl w:val="0"/>
+          <w:numId w:val="4"/>
         </w:numPr>
         <w:spacing w:after="200" w:before="0"/>
         <w:ind w:hanging="0" w:left="496" w:right="0"/>
@@ -2274,10 +2282,10 @@
     </w:p>
     <w:p>
       <w:pPr>
-        <w:pStyle w:val="style87"/>
-        <w:numPr>
-          <w:ilvl w:val="0"/>
-          <w:numId w:val="3"/>
+        <w:pStyle w:val="style92"/>
+        <w:numPr>
+          <w:ilvl w:val="0"/>
+          <w:numId w:val="4"/>
         </w:numPr>
         <w:spacing w:after="200" w:before="0"/>
         <w:ind w:hanging="0" w:left="496" w:right="0"/>
@@ -2292,10 +2300,10 @@
     </w:p>
     <w:p>
       <w:pPr>
-        <w:pStyle w:val="style87"/>
-        <w:numPr>
-          <w:ilvl w:val="0"/>
-          <w:numId w:val="3"/>
+        <w:pStyle w:val="style92"/>
+        <w:numPr>
+          <w:ilvl w:val="0"/>
+          <w:numId w:val="4"/>
         </w:numPr>
         <w:spacing w:after="200" w:before="0"/>
         <w:ind w:hanging="0" w:left="496" w:right="0"/>
@@ -2311,6 +2319,10 @@
     <w:p>
       <w:pPr>
         <w:pStyle w:val="style4"/>
+        <w:numPr>
+          <w:ilvl w:val="3"/>
+          <w:numId w:val="1"/>
+        </w:numPr>
         <w:spacing w:after="120" w:before="200"/>
         <w:ind w:hanging="0" w:left="0" w:right="0"/>
       </w:pPr>
@@ -2323,7 +2335,7 @@
         <w:pStyle w:val="style4"/>
         <w:numPr>
           <w:ilvl w:val="0"/>
-          <w:numId w:val="9"/>
+          <w:numId w:val="10"/>
         </w:numPr>
         <w:spacing w:after="120" w:before="200"/>
       </w:pPr>
@@ -2341,7 +2353,7 @@
         <w:pStyle w:val="style4"/>
         <w:numPr>
           <w:ilvl w:val="1"/>
-          <w:numId w:val="10"/>
+          <w:numId w:val="11"/>
         </w:numPr>
         <w:spacing w:after="120" w:before="200"/>
         <w:ind w:hanging="284" w:left="284" w:right="0"/>
@@ -2360,7 +2372,7 @@
         <w:pStyle w:val="style4"/>
         <w:numPr>
           <w:ilvl w:val="2"/>
-          <w:numId w:val="10"/>
+          <w:numId w:val="11"/>
         </w:numPr>
         <w:spacing w:after="120" w:before="200"/>
         <w:ind w:hanging="0" w:left="709" w:right="0"/>
@@ -2376,7 +2388,7 @@
     </w:p>
     <w:p>
       <w:pPr>
-        <w:pStyle w:val="style87"/>
+        <w:pStyle w:val="style92"/>
         <w:spacing w:after="200" w:before="0"/>
         <w:ind w:hanging="0" w:left="0" w:right="0"/>
       </w:pPr>
@@ -2390,7 +2402,7 @@
     </w:p>
     <w:p>
       <w:pPr>
-        <w:pStyle w:val="style87"/>
+        <w:pStyle w:val="style92"/>
         <w:spacing w:after="200" w:before="120"/>
         <w:ind w:hanging="0" w:left="0" w:right="0"/>
       </w:pPr>
@@ -2404,7 +2416,7 @@
     </w:p>
     <w:p>
       <w:pPr>
-        <w:pStyle w:val="style87"/>
+        <w:pStyle w:val="style92"/>
         <w:spacing w:after="200" w:before="0"/>
         <w:ind w:hanging="0" w:left="0" w:right="0"/>
       </w:pPr>
@@ -2445,7 +2457,7 @@
         <w:pStyle w:val="style4"/>
         <w:numPr>
           <w:ilvl w:val="2"/>
-          <w:numId w:val="10"/>
+          <w:numId w:val="11"/>
         </w:numPr>
         <w:spacing w:after="120" w:before="200"/>
         <w:ind w:hanging="0" w:left="709" w:right="0"/>
@@ -2461,7 +2473,7 @@
     </w:p>
     <w:p>
       <w:pPr>
-        <w:pStyle w:val="style87"/>
+        <w:pStyle w:val="style92"/>
         <w:spacing w:after="200" w:before="0"/>
         <w:ind w:hanging="0" w:left="0" w:right="0"/>
       </w:pPr>
@@ -2475,7 +2487,7 @@
     </w:p>
     <w:p>
       <w:pPr>
-        <w:pStyle w:val="style87"/>
+        <w:pStyle w:val="style92"/>
         <w:spacing w:after="200" w:before="0"/>
         <w:ind w:hanging="0" w:left="0" w:right="0"/>
       </w:pPr>
@@ -2502,7 +2514,7 @@
     </w:p>
     <w:p>
       <w:pPr>
-        <w:pStyle w:val="style87"/>
+        <w:pStyle w:val="style92"/>
         <w:spacing w:after="200" w:before="0"/>
         <w:ind w:hanging="0" w:left="0" w:right="0"/>
       </w:pPr>
@@ -2516,10 +2528,10 @@
     </w:p>
     <w:p>
       <w:pPr>
-        <w:pStyle w:val="style87"/>
-        <w:numPr>
-          <w:ilvl w:val="0"/>
-          <w:numId w:val="6"/>
+        <w:pStyle w:val="style92"/>
+        <w:numPr>
+          <w:ilvl w:val="0"/>
+          <w:numId w:val="7"/>
         </w:numPr>
         <w:spacing w:after="200" w:before="0"/>
         <w:ind w:hanging="0" w:left="720" w:right="0"/>
@@ -2534,10 +2546,10 @@
     </w:p>
     <w:p>
       <w:pPr>
-        <w:pStyle w:val="style87"/>
-        <w:numPr>
-          <w:ilvl w:val="0"/>
-          <w:numId w:val="6"/>
+        <w:pStyle w:val="style92"/>
+        <w:numPr>
+          <w:ilvl w:val="0"/>
+          <w:numId w:val="7"/>
         </w:numPr>
         <w:spacing w:after="200" w:before="0"/>
         <w:ind w:hanging="0" w:left="720" w:right="0"/>
@@ -2552,10 +2564,10 @@
     </w:p>
     <w:p>
       <w:pPr>
-        <w:pStyle w:val="style87"/>
-        <w:numPr>
-          <w:ilvl w:val="0"/>
-          <w:numId w:val="6"/>
+        <w:pStyle w:val="style92"/>
+        <w:numPr>
+          <w:ilvl w:val="0"/>
+          <w:numId w:val="7"/>
         </w:numPr>
         <w:spacing w:after="200" w:before="0"/>
         <w:ind w:hanging="0" w:left="720" w:right="0"/>
@@ -2570,10 +2582,10 @@
     </w:p>
     <w:p>
       <w:pPr>
-        <w:pStyle w:val="style87"/>
-        <w:numPr>
-          <w:ilvl w:val="0"/>
-          <w:numId w:val="6"/>
+        <w:pStyle w:val="style92"/>
+        <w:numPr>
+          <w:ilvl w:val="0"/>
+          <w:numId w:val="7"/>
         </w:numPr>
         <w:spacing w:after="200" w:before="0"/>
         <w:ind w:hanging="0" w:left="720" w:right="0"/>
@@ -2640,10 +2652,10 @@
     </w:p>
     <w:p>
       <w:pPr>
-        <w:pStyle w:val="style87"/>
-        <w:numPr>
-          <w:ilvl w:val="0"/>
-          <w:numId w:val="6"/>
+        <w:pStyle w:val="style92"/>
+        <w:numPr>
+          <w:ilvl w:val="0"/>
+          <w:numId w:val="7"/>
         </w:numPr>
         <w:spacing w:after="200" w:before="0"/>
         <w:ind w:hanging="0" w:left="720" w:right="0"/>
@@ -2658,10 +2670,10 @@
     </w:p>
     <w:p>
       <w:pPr>
-        <w:pStyle w:val="style87"/>
-        <w:numPr>
-          <w:ilvl w:val="0"/>
-          <w:numId w:val="6"/>
+        <w:pStyle w:val="style92"/>
+        <w:numPr>
+          <w:ilvl w:val="0"/>
+          <w:numId w:val="7"/>
         </w:numPr>
         <w:spacing w:after="200" w:before="0"/>
         <w:ind w:hanging="0" w:left="720" w:right="0"/>
@@ -2768,7 +2780,7 @@
         <w:pageBreakBefore/>
         <w:numPr>
           <w:ilvl w:val="2"/>
-          <w:numId w:val="1"/>
+          <w:numId w:val="2"/>
         </w:numPr>
         <w:spacing w:after="120" w:before="200"/>
       </w:pPr>
@@ -2785,7 +2797,7 @@
         <w:pStyle w:val="style4"/>
         <w:numPr>
           <w:ilvl w:val="0"/>
-          <w:numId w:val="11"/>
+          <w:numId w:val="12"/>
         </w:numPr>
         <w:spacing w:after="120" w:before="200"/>
       </w:pPr>
@@ -2800,7 +2812,7 @@
     </w:p>
     <w:p>
       <w:pPr>
-        <w:pStyle w:val="style74"/>
+        <w:pStyle w:val="style79"/>
         <w:spacing w:line="360" w:lineRule="auto"/>
         <w:jc w:val="both"/>
       </w:pPr>
@@ -2819,7 +2831,7 @@
         <w:pStyle w:val="style4"/>
         <w:numPr>
           <w:ilvl w:val="0"/>
-          <w:numId w:val="11"/>
+          <w:numId w:val="12"/>
         </w:numPr>
         <w:spacing w:after="120" w:before="200"/>
       </w:pPr>
@@ -3382,18 +3394,6 @@
       </w:pPr>
       <w:r>
         <w:rPr>
-          <w:rFonts w:ascii="Arial" w:cs="Arial" w:eastAsia="Arial" w:hAnsi="Arial"/>
-          <w:lang w:bidi="ar-SA"/>
-        </w:rPr>
-      </w:r>
-    </w:p>
-    <w:p>
-      <w:pPr>
-        <w:pStyle w:val="style0"/>
-        <w:spacing w:after="113" w:before="0"/>
-      </w:pPr>
-      <w:r>
-        <w:rPr>
           <w:rFonts w:ascii="Arial" w:cs="Arial" w:hAnsi="Arial"/>
           <w:lang w:bidi="ar-SA"/>
         </w:rPr>
@@ -3489,7 +3489,7 @@
         <w:pStyle w:val="style4"/>
         <w:numPr>
           <w:ilvl w:val="1"/>
-          <w:numId w:val="12"/>
+          <w:numId w:val="13"/>
         </w:numPr>
         <w:spacing w:after="120" w:before="200"/>
         <w:ind w:hanging="426" w:left="426" w:right="0"/>
@@ -3519,53 +3519,7 @@
         <w:pStyle w:val="style0"/>
       </w:pPr>
       <w:r>
-        <w:rPr>
-          <w:drawing>
-            <wp:inline distB="0" distL="0" distR="0" distT="0">
-              <wp:extent cx="5680710" cy="2462530"/>
-              <wp:effectExtent b="0" l="0" r="0" t="0"/>
-              <wp:docPr descr="A description..." id="1" name="Picture"/>
-              <wp:cNvGraphicFramePr>
-                <a:graphicFrameLocks xmlns:a="http://schemas.openxmlformats.org/drawingml/2006/main" noChangeAspect="1"/>
-              </wp:cNvGraphicFramePr>
-              <a:graphic xmlns:a="http://schemas.openxmlformats.org/drawingml/2006/main">
-                <a:graphicData uri="http://schemas.openxmlformats.org/drawingml/2006/picture">
-                  <pic:pic xmlns:pic="http://schemas.openxmlformats.org/drawingml/2006/picture">
-                    <pic:nvPicPr>
-                      <pic:cNvPr descr="A description..." id="0" name="Picture"/>
-                      <pic:cNvPicPr>
-                        <a:picLocks noChangeArrowheads="1" noChangeAspect="1"/>
-                      </pic:cNvPicPr>
-                    </pic:nvPicPr>
-                    <pic:blipFill>
-                      <a:blip r:embed="rId2"/>
-                      <a:srcRect/>
-                      <a:stretch>
-                        <a:fillRect/>
-                      </a:stretch>
-                    </pic:blipFill>
-                    <pic:spPr bwMode="auto">
-                      <a:xfrm>
-                        <a:off x="0" y="0"/>
-                        <a:ext cx="5680710" cy="2462530"/>
-                      </a:xfrm>
-                      <a:prstGeom prst="rect">
-                        <a:avLst/>
-                      </a:prstGeom>
-                      <a:noFill/>
-                      <a:ln w="9525">
-                        <a:noFill/>
-                        <a:miter lim="800000"/>
-                        <a:headEnd/>
-                        <a:tailEnd/>
-                      </a:ln>
-                    </pic:spPr>
-                  </pic:pic>
-                </a:graphicData>
-              </a:graphic>
-            </wp:inline>
-          </w:drawing>
-        </w:rPr>
+        <w:rPr/>
       </w:r>
     </w:p>
     <w:p>
@@ -3573,20 +3527,17 @@
         <w:pStyle w:val="style0"/>
         <w:tabs>
           <w:tab w:leader="none" w:pos="567" w:val="left"/>
+          <w:tab w:leader="none" w:pos="708" w:val="left"/>
         </w:tabs>
         <w:spacing w:after="200" w:before="0"/>
       </w:pPr>
       <w:r>
-        <w:rPr>
-          <w:rFonts w:ascii="Arial" w:cs="Arial" w:hAnsi="Arial"/>
-          <w:b/>
-          <w:u w:val="single"/>
-        </w:rPr>
-      </w:r>
-    </w:p>
-    <w:p>
-      <w:pPr>
-        <w:pStyle w:val="style74"/>
+        <w:rPr/>
+      </w:r>
+    </w:p>
+    <w:p>
+      <w:pPr>
+        <w:pStyle w:val="style79"/>
         <w:spacing w:line="360" w:lineRule="auto"/>
         <w:jc w:val="both"/>
       </w:pPr>
@@ -3612,7 +3563,7 @@
     </w:p>
     <w:p>
       <w:pPr>
-        <w:pStyle w:val="style74"/>
+        <w:pStyle w:val="style79"/>
         <w:spacing w:line="360" w:lineRule="auto"/>
         <w:jc w:val="both"/>
       </w:pPr>
@@ -3638,7 +3589,7 @@
     </w:p>
     <w:p>
       <w:pPr>
-        <w:pStyle w:val="style74"/>
+        <w:pStyle w:val="style79"/>
         <w:spacing w:line="360" w:lineRule="auto"/>
         <w:jc w:val="both"/>
       </w:pPr>
@@ -3664,7 +3615,7 @@
     </w:p>
     <w:p>
       <w:pPr>
-        <w:pStyle w:val="style74"/>
+        <w:pStyle w:val="style79"/>
         <w:spacing w:line="360" w:lineRule="auto"/>
         <w:jc w:val="both"/>
       </w:pPr>
@@ -3690,7 +3641,7 @@
     </w:p>
     <w:p>
       <w:pPr>
-        <w:pStyle w:val="style74"/>
+        <w:pStyle w:val="style79"/>
         <w:spacing w:line="360" w:lineRule="auto"/>
         <w:jc w:val="both"/>
       </w:pPr>
@@ -3719,7 +3670,7 @@
         <w:pStyle w:val="style4"/>
         <w:numPr>
           <w:ilvl w:val="1"/>
-          <w:numId w:val="12"/>
+          <w:numId w:val="13"/>
         </w:numPr>
         <w:spacing w:after="120" w:before="200"/>
         <w:ind w:hanging="426" w:left="426" w:right="0"/>
@@ -3760,7 +3711,7 @@
         <w:pStyle w:val="style4"/>
         <w:numPr>
           <w:ilvl w:val="1"/>
-          <w:numId w:val="12"/>
+          <w:numId w:val="13"/>
         </w:numPr>
         <w:spacing w:after="120" w:before="200"/>
         <w:ind w:hanging="426" w:left="426" w:right="0"/>
@@ -3824,58 +3775,12 @@
         <w:keepNext/>
       </w:pPr>
       <w:r>
-        <w:rPr>
-          <w:drawing>
-            <wp:inline distB="0" distL="0" distR="0" distT="0">
-              <wp:extent cx="5295900" cy="1866900"/>
-              <wp:effectExtent b="0" l="0" r="0" t="0"/>
-              <wp:docPr descr="A description..." id="1" name="Picture"/>
-              <wp:cNvGraphicFramePr>
-                <a:graphicFrameLocks xmlns:a="http://schemas.openxmlformats.org/drawingml/2006/main" noChangeAspect="1"/>
-              </wp:cNvGraphicFramePr>
-              <a:graphic xmlns:a="http://schemas.openxmlformats.org/drawingml/2006/main">
-                <a:graphicData uri="http://schemas.openxmlformats.org/drawingml/2006/picture">
-                  <pic:pic xmlns:pic="http://schemas.openxmlformats.org/drawingml/2006/picture">
-                    <pic:nvPicPr>
-                      <pic:cNvPr descr="A description..." id="0" name="Picture"/>
-                      <pic:cNvPicPr>
-                        <a:picLocks noChangeArrowheads="1" noChangeAspect="1"/>
-                      </pic:cNvPicPr>
-                    </pic:nvPicPr>
-                    <pic:blipFill>
-                      <a:blip r:embed="rId3"/>
-                      <a:srcRect/>
-                      <a:stretch>
-                        <a:fillRect/>
-                      </a:stretch>
-                    </pic:blipFill>
-                    <pic:spPr bwMode="auto">
-                      <a:xfrm>
-                        <a:off x="0" y="0"/>
-                        <a:ext cx="5295900" cy="1866900"/>
-                      </a:xfrm>
-                      <a:prstGeom prst="rect">
-                        <a:avLst/>
-                      </a:prstGeom>
-                      <a:noFill/>
-                      <a:ln w="9525">
-                        <a:noFill/>
-                        <a:miter lim="800000"/>
-                        <a:headEnd/>
-                        <a:tailEnd/>
-                      </a:ln>
-                    </pic:spPr>
-                  </pic:pic>
-                </a:graphicData>
-              </a:graphic>
-            </wp:inline>
-          </w:drawing>
-        </w:rPr>
-      </w:r>
-    </w:p>
-    <w:p>
-      <w:pPr>
-        <w:pStyle w:val="style78"/>
+        <w:rPr/>
+      </w:r>
+    </w:p>
+    <w:p>
+      <w:pPr>
+        <w:pStyle w:val="style83"/>
       </w:pPr>
       <w:r>
         <w:rPr>
@@ -3889,7 +3794,7 @@
         <w:pStyle w:val="style4"/>
         <w:numPr>
           <w:ilvl w:val="1"/>
-          <w:numId w:val="12"/>
+          <w:numId w:val="13"/>
         </w:numPr>
         <w:spacing w:after="120" w:before="200"/>
         <w:ind w:hanging="426" w:left="426" w:right="0"/>
@@ -3953,58 +3858,12 @@
         <w:jc w:val="center"/>
       </w:pPr>
       <w:r>
-        <w:rPr>
-          <w:drawing>
-            <wp:inline distB="0" distL="0" distR="0" distT="0">
-              <wp:extent cx="3771900" cy="1009650"/>
-              <wp:effectExtent b="0" l="0" r="0" t="0"/>
-              <wp:docPr descr="A description..." id="1" name="Picture"/>
-              <wp:cNvGraphicFramePr>
-                <a:graphicFrameLocks xmlns:a="http://schemas.openxmlformats.org/drawingml/2006/main" noChangeAspect="1"/>
-              </wp:cNvGraphicFramePr>
-              <a:graphic xmlns:a="http://schemas.openxmlformats.org/drawingml/2006/main">
-                <a:graphicData uri="http://schemas.openxmlformats.org/drawingml/2006/picture">
-                  <pic:pic xmlns:pic="http://schemas.openxmlformats.org/drawingml/2006/picture">
-                    <pic:nvPicPr>
-                      <pic:cNvPr descr="A description..." id="0" name="Picture"/>
-                      <pic:cNvPicPr>
-                        <a:picLocks noChangeArrowheads="1" noChangeAspect="1"/>
-                      </pic:cNvPicPr>
-                    </pic:nvPicPr>
-                    <pic:blipFill>
-                      <a:blip r:embed="rId4"/>
-                      <a:srcRect/>
-                      <a:stretch>
-                        <a:fillRect/>
-                      </a:stretch>
-                    </pic:blipFill>
-                    <pic:spPr bwMode="auto">
-                      <a:xfrm>
-                        <a:off x="0" y="0"/>
-                        <a:ext cx="3771900" cy="1009650"/>
-                      </a:xfrm>
-                      <a:prstGeom prst="rect">
-                        <a:avLst/>
-                      </a:prstGeom>
-                      <a:noFill/>
-                      <a:ln w="9525">
-                        <a:noFill/>
-                        <a:miter lim="800000"/>
-                        <a:headEnd/>
-                        <a:tailEnd/>
-                      </a:ln>
-                    </pic:spPr>
-                  </pic:pic>
-                </a:graphicData>
-              </a:graphic>
-            </wp:inline>
-          </w:drawing>
-        </w:rPr>
-      </w:r>
-    </w:p>
-    <w:p>
-      <w:pPr>
-        <w:pStyle w:val="style78"/>
+        <w:rPr/>
+      </w:r>
+    </w:p>
+    <w:p>
+      <w:pPr>
+        <w:pStyle w:val="style83"/>
         <w:jc w:val="center"/>
       </w:pPr>
       <w:r>
@@ -4016,13 +3875,11 @@
     </w:p>
     <w:p>
       <w:pPr>
-        <w:pStyle w:val="style78"/>
+        <w:pStyle w:val="style83"/>
         <w:jc w:val="center"/>
       </w:pPr>
       <w:r>
-        <w:rPr>
-          <w:rFonts w:ascii="Arial" w:cs="Arial" w:hAnsi="Arial"/>
-        </w:rPr>
+        <w:rPr/>
       </w:r>
     </w:p>
     <w:p>
@@ -4031,58 +3888,12 @@
         <w:keepNext/>
       </w:pPr>
       <w:r>
-        <w:rPr>
-          <w:drawing>
-            <wp:inline distB="0" distL="0" distR="0" distT="0">
-              <wp:extent cx="5401310" cy="5241290"/>
-              <wp:effectExtent b="0" l="0" r="0" t="0"/>
-              <wp:docPr descr="A description..." id="1" name="Picture"/>
-              <wp:cNvGraphicFramePr>
-                <a:graphicFrameLocks xmlns:a="http://schemas.openxmlformats.org/drawingml/2006/main" noChangeAspect="1"/>
-              </wp:cNvGraphicFramePr>
-              <a:graphic xmlns:a="http://schemas.openxmlformats.org/drawingml/2006/main">
-                <a:graphicData uri="http://schemas.openxmlformats.org/drawingml/2006/picture">
-                  <pic:pic xmlns:pic="http://schemas.openxmlformats.org/drawingml/2006/picture">
-                    <pic:nvPicPr>
-                      <pic:cNvPr descr="A description..." id="0" name="Picture"/>
-                      <pic:cNvPicPr>
-                        <a:picLocks noChangeArrowheads="1" noChangeAspect="1"/>
-                      </pic:cNvPicPr>
-                    </pic:nvPicPr>
-                    <pic:blipFill>
-                      <a:blip r:embed="rId5"/>
-                      <a:srcRect/>
-                      <a:stretch>
-                        <a:fillRect/>
-                      </a:stretch>
-                    </pic:blipFill>
-                    <pic:spPr bwMode="auto">
-                      <a:xfrm>
-                        <a:off x="0" y="0"/>
-                        <a:ext cx="5401310" cy="5241290"/>
-                      </a:xfrm>
-                      <a:prstGeom prst="rect">
-                        <a:avLst/>
-                      </a:prstGeom>
-                      <a:noFill/>
-                      <a:ln w="9525">
-                        <a:noFill/>
-                        <a:miter lim="800000"/>
-                        <a:headEnd/>
-                        <a:tailEnd/>
-                      </a:ln>
-                    </pic:spPr>
-                  </pic:pic>
-                </a:graphicData>
-              </a:graphic>
-            </wp:inline>
-          </w:drawing>
-        </w:rPr>
-      </w:r>
-    </w:p>
-    <w:p>
-      <w:pPr>
-        <w:pStyle w:val="style78"/>
+        <w:rPr/>
+      </w:r>
+    </w:p>
+    <w:p>
+      <w:pPr>
+        <w:pStyle w:val="style83"/>
         <w:jc w:val="center"/>
       </w:pPr>
       <w:r>
@@ -4099,58 +3910,12 @@
         <w:jc w:val="center"/>
       </w:pPr>
       <w:r>
-        <w:rPr>
-          <w:drawing>
-            <wp:inline distB="0" distL="0" distR="0" distT="0">
-              <wp:extent cx="3774440" cy="4061460"/>
-              <wp:effectExtent b="0" l="0" r="0" t="0"/>
-              <wp:docPr descr="A description..." id="1" name="Picture"/>
-              <wp:cNvGraphicFramePr>
-                <a:graphicFrameLocks xmlns:a="http://schemas.openxmlformats.org/drawingml/2006/main" noChangeAspect="1"/>
-              </wp:cNvGraphicFramePr>
-              <a:graphic xmlns:a="http://schemas.openxmlformats.org/drawingml/2006/main">
-                <a:graphicData uri="http://schemas.openxmlformats.org/drawingml/2006/picture">
-                  <pic:pic xmlns:pic="http://schemas.openxmlformats.org/drawingml/2006/picture">
-                    <pic:nvPicPr>
-                      <pic:cNvPr descr="A description..." id="0" name="Picture"/>
-                      <pic:cNvPicPr>
-                        <a:picLocks noChangeArrowheads="1" noChangeAspect="1"/>
-                      </pic:cNvPicPr>
-                    </pic:nvPicPr>
-                    <pic:blipFill>
-                      <a:blip r:embed="rId6"/>
-                      <a:srcRect/>
-                      <a:stretch>
-                        <a:fillRect/>
-                      </a:stretch>
-                    </pic:blipFill>
-                    <pic:spPr bwMode="auto">
-                      <a:xfrm>
-                        <a:off x="0" y="0"/>
-                        <a:ext cx="3774440" cy="4061460"/>
-                      </a:xfrm>
-                      <a:prstGeom prst="rect">
-                        <a:avLst/>
-                      </a:prstGeom>
-                      <a:noFill/>
-                      <a:ln w="9525">
-                        <a:noFill/>
-                        <a:miter lim="800000"/>
-                        <a:headEnd/>
-                        <a:tailEnd/>
-                      </a:ln>
-                    </pic:spPr>
-                  </pic:pic>
-                </a:graphicData>
-              </a:graphic>
-            </wp:inline>
-          </w:drawing>
-        </w:rPr>
-      </w:r>
-    </w:p>
-    <w:p>
-      <w:pPr>
-        <w:pStyle w:val="style78"/>
+        <w:rPr/>
+      </w:r>
+    </w:p>
+    <w:p>
+      <w:pPr>
+        <w:pStyle w:val="style83"/>
         <w:jc w:val="center"/>
       </w:pPr>
       <w:r>
@@ -4188,10 +3953,10 @@
     </w:p>
     <w:p>
       <w:pPr>
-        <w:pStyle w:val="style87"/>
-        <w:numPr>
-          <w:ilvl w:val="0"/>
-          <w:numId w:val="7"/>
+        <w:pStyle w:val="style92"/>
+        <w:numPr>
+          <w:ilvl w:val="0"/>
+          <w:numId w:val="8"/>
         </w:numPr>
       </w:pPr>
       <w:r>
@@ -4204,10 +3969,10 @@
     </w:p>
     <w:p>
       <w:pPr>
-        <w:pStyle w:val="style87"/>
-        <w:numPr>
-          <w:ilvl w:val="0"/>
-          <w:numId w:val="7"/>
+        <w:pStyle w:val="style92"/>
+        <w:numPr>
+          <w:ilvl w:val="0"/>
+          <w:numId w:val="8"/>
         </w:numPr>
       </w:pPr>
       <w:r>
@@ -4220,10 +3985,10 @@
     </w:p>
     <w:p>
       <w:pPr>
-        <w:pStyle w:val="style87"/>
-        <w:numPr>
-          <w:ilvl w:val="0"/>
-          <w:numId w:val="7"/>
+        <w:pStyle w:val="style92"/>
+        <w:numPr>
+          <w:ilvl w:val="0"/>
+          <w:numId w:val="8"/>
         </w:numPr>
       </w:pPr>
       <w:r>
@@ -4236,10 +4001,10 @@
     </w:p>
     <w:p>
       <w:pPr>
-        <w:pStyle w:val="style87"/>
-        <w:numPr>
-          <w:ilvl w:val="0"/>
-          <w:numId w:val="7"/>
+        <w:pStyle w:val="style92"/>
+        <w:numPr>
+          <w:ilvl w:val="0"/>
+          <w:numId w:val="8"/>
         </w:numPr>
       </w:pPr>
       <w:r>
@@ -4252,10 +4017,10 @@
     </w:p>
     <w:p>
       <w:pPr>
-        <w:pStyle w:val="style87"/>
-        <w:numPr>
-          <w:ilvl w:val="0"/>
-          <w:numId w:val="7"/>
+        <w:pStyle w:val="style92"/>
+        <w:numPr>
+          <w:ilvl w:val="0"/>
+          <w:numId w:val="8"/>
         </w:numPr>
       </w:pPr>
       <w:r>
@@ -4268,10 +4033,10 @@
     </w:p>
     <w:p>
       <w:pPr>
-        <w:pStyle w:val="style87"/>
-        <w:numPr>
-          <w:ilvl w:val="0"/>
-          <w:numId w:val="7"/>
+        <w:pStyle w:val="style92"/>
+        <w:numPr>
+          <w:ilvl w:val="0"/>
+          <w:numId w:val="8"/>
         </w:numPr>
       </w:pPr>
       <w:r>
@@ -4284,10 +4049,10 @@
     </w:p>
     <w:p>
       <w:pPr>
-        <w:pStyle w:val="style87"/>
-        <w:numPr>
-          <w:ilvl w:val="0"/>
-          <w:numId w:val="7"/>
+        <w:pStyle w:val="style92"/>
+        <w:numPr>
+          <w:ilvl w:val="0"/>
+          <w:numId w:val="8"/>
         </w:numPr>
       </w:pPr>
       <w:r>
@@ -4301,13 +4066,14 @@
     <w:p>
       <w:pPr>
         <w:pStyle w:val="style4"/>
+        <w:numPr>
+          <w:ilvl w:val="3"/>
+          <w:numId w:val="1"/>
+        </w:numPr>
         <w:spacing w:after="120" w:before="200"/>
       </w:pPr>
       <w:r>
-        <w:rPr>
-          <w:rFonts w:ascii="Arial" w:cs="Arial" w:hAnsi="Arial"/>
-          <w:szCs w:val="21"/>
-        </w:rPr>
+        <w:rPr/>
       </w:r>
     </w:p>
     <w:p>
@@ -4316,7 +4082,7 @@
         <w:pageBreakBefore/>
         <w:numPr>
           <w:ilvl w:val="2"/>
-          <w:numId w:val="1"/>
+          <w:numId w:val="2"/>
         </w:numPr>
         <w:spacing w:after="120" w:before="200"/>
       </w:pPr>
@@ -4333,7 +4099,7 @@
         <w:pStyle w:val="style4"/>
         <w:numPr>
           <w:ilvl w:val="0"/>
-          <w:numId w:val="13"/>
+          <w:numId w:val="14"/>
         </w:numPr>
         <w:spacing w:after="120" w:before="200"/>
         <w:ind w:hanging="426" w:left="426" w:right="0"/>
@@ -4364,10 +4130,7 @@
         <w:pStyle w:val="style0"/>
       </w:pPr>
       <w:r>
-        <w:rPr>
-          <w:rFonts w:ascii="Arial" w:cs="Arial" w:eastAsia="Calibri" w:hAnsi="Arial"/>
-          <w:lang w:eastAsia="es-ES"/>
-        </w:rPr>
+        <w:rPr/>
       </w:r>
     </w:p>
     <w:p>
@@ -4378,58 +4141,12 @@
         <w:jc w:val="center"/>
       </w:pPr>
       <w:r>
-        <w:rPr>
-          <w:drawing>
-            <wp:inline distB="0" distL="0" distR="0" distT="0">
-              <wp:extent cx="3966210" cy="531495"/>
-              <wp:effectExtent b="0" l="0" r="0" t="0"/>
-              <wp:docPr descr="A description..." id="1" name="Picture"/>
-              <wp:cNvGraphicFramePr>
-                <a:graphicFrameLocks xmlns:a="http://schemas.openxmlformats.org/drawingml/2006/main" noChangeAspect="1"/>
-              </wp:cNvGraphicFramePr>
-              <a:graphic xmlns:a="http://schemas.openxmlformats.org/drawingml/2006/main">
-                <a:graphicData uri="http://schemas.openxmlformats.org/drawingml/2006/picture">
-                  <pic:pic xmlns:pic="http://schemas.openxmlformats.org/drawingml/2006/picture">
-                    <pic:nvPicPr>
-                      <pic:cNvPr descr="A description..." id="0" name="Picture"/>
-                      <pic:cNvPicPr>
-                        <a:picLocks noChangeArrowheads="1" noChangeAspect="1"/>
-                      </pic:cNvPicPr>
-                    </pic:nvPicPr>
-                    <pic:blipFill>
-                      <a:blip r:embed="rId7"/>
-                      <a:srcRect/>
-                      <a:stretch>
-                        <a:fillRect/>
-                      </a:stretch>
-                    </pic:blipFill>
-                    <pic:spPr bwMode="auto">
-                      <a:xfrm>
-                        <a:off x="0" y="0"/>
-                        <a:ext cx="3966210" cy="531495"/>
-                      </a:xfrm>
-                      <a:prstGeom prst="rect">
-                        <a:avLst/>
-                      </a:prstGeom>
-                      <a:noFill/>
-                      <a:ln w="9525">
-                        <a:noFill/>
-                        <a:miter lim="800000"/>
-                        <a:headEnd/>
-                        <a:tailEnd/>
-                      </a:ln>
-                    </pic:spPr>
-                  </pic:pic>
-                </a:graphicData>
-              </a:graphic>
-            </wp:inline>
-          </w:drawing>
-        </w:rPr>
-      </w:r>
-    </w:p>
-    <w:p>
-      <w:pPr>
-        <w:pStyle w:val="style78"/>
+        <w:rPr/>
+      </w:r>
+    </w:p>
+    <w:p>
+      <w:pPr>
+        <w:pStyle w:val="style83"/>
         <w:jc w:val="center"/>
       </w:pPr>
       <w:r>
@@ -4441,14 +4158,11 @@
     </w:p>
     <w:p>
       <w:pPr>
-        <w:pStyle w:val="style78"/>
+        <w:pStyle w:val="style83"/>
         <w:jc w:val="center"/>
       </w:pPr>
       <w:r>
-        <w:rPr>
-          <w:rFonts w:ascii="Arial" w:cs="Arial" w:hAnsi="Arial"/>
-          <w:lang w:eastAsia="es-ES"/>
-        </w:rPr>
+        <w:rPr/>
       </w:r>
     </w:p>
     <w:p>
@@ -4510,7 +4224,7 @@
         <w:pStyle w:val="style4"/>
         <w:numPr>
           <w:ilvl w:val="0"/>
-          <w:numId w:val="13"/>
+          <w:numId w:val="14"/>
         </w:numPr>
         <w:spacing w:after="120" w:before="200"/>
         <w:ind w:hanging="426" w:left="426" w:right="0"/>
@@ -5434,7 +5148,7 @@
         <w:pStyle w:val="style4"/>
         <w:numPr>
           <w:ilvl w:val="1"/>
-          <w:numId w:val="13"/>
+          <w:numId w:val="14"/>
         </w:numPr>
         <w:spacing w:after="120" w:before="200"/>
         <w:ind w:hanging="426" w:left="426" w:right="0"/>
@@ -5466,7 +5180,7 @@
         <w:pStyle w:val="style4"/>
         <w:numPr>
           <w:ilvl w:val="1"/>
-          <w:numId w:val="13"/>
+          <w:numId w:val="14"/>
         </w:numPr>
         <w:spacing w:after="120" w:before="200"/>
         <w:ind w:hanging="426" w:left="426" w:right="0"/>
@@ -5508,10 +5222,10 @@
     </w:p>
     <w:p>
       <w:pPr>
-        <w:pStyle w:val="style96"/>
-        <w:numPr>
-          <w:ilvl w:val="0"/>
-          <w:numId w:val="8"/>
+        <w:pStyle w:val="style101"/>
+        <w:numPr>
+          <w:ilvl w:val="0"/>
+          <w:numId w:val="9"/>
         </w:numPr>
         <w:spacing w:after="120" w:before="0" w:line="360" w:lineRule="auto"/>
         <w:ind w:hanging="357" w:left="714" w:right="0"/>
@@ -5526,10 +5240,10 @@
     </w:p>
     <w:p>
       <w:pPr>
-        <w:pStyle w:val="style87"/>
-        <w:numPr>
-          <w:ilvl w:val="0"/>
-          <w:numId w:val="8"/>
+        <w:pStyle w:val="style92"/>
+        <w:numPr>
+          <w:ilvl w:val="0"/>
+          <w:numId w:val="9"/>
         </w:numPr>
         <w:ind w:hanging="357" w:left="714" w:right="0"/>
       </w:pPr>
@@ -5543,10 +5257,10 @@
     </w:p>
     <w:p>
       <w:pPr>
-        <w:pStyle w:val="style87"/>
-        <w:numPr>
-          <w:ilvl w:val="0"/>
-          <w:numId w:val="8"/>
+        <w:pStyle w:val="style92"/>
+        <w:numPr>
+          <w:ilvl w:val="0"/>
+          <w:numId w:val="9"/>
         </w:numPr>
         <w:ind w:hanging="357" w:left="714" w:right="0"/>
       </w:pPr>
@@ -5560,10 +5274,10 @@
     </w:p>
     <w:p>
       <w:pPr>
-        <w:pStyle w:val="style87"/>
-        <w:numPr>
-          <w:ilvl w:val="0"/>
-          <w:numId w:val="8"/>
+        <w:pStyle w:val="style92"/>
+        <w:numPr>
+          <w:ilvl w:val="0"/>
+          <w:numId w:val="9"/>
         </w:numPr>
         <w:ind w:hanging="357" w:left="714" w:right="0"/>
       </w:pPr>
@@ -5577,10 +5291,10 @@
     </w:p>
     <w:p>
       <w:pPr>
-        <w:pStyle w:val="style87"/>
-        <w:numPr>
-          <w:ilvl w:val="0"/>
-          <w:numId w:val="8"/>
+        <w:pStyle w:val="style92"/>
+        <w:numPr>
+          <w:ilvl w:val="0"/>
+          <w:numId w:val="9"/>
         </w:numPr>
         <w:ind w:hanging="357" w:left="714" w:right="0"/>
       </w:pPr>
@@ -5594,10 +5308,10 @@
     </w:p>
     <w:p>
       <w:pPr>
-        <w:pStyle w:val="style87"/>
-        <w:numPr>
-          <w:ilvl w:val="0"/>
-          <w:numId w:val="8"/>
+        <w:pStyle w:val="style92"/>
+        <w:numPr>
+          <w:ilvl w:val="0"/>
+          <w:numId w:val="9"/>
         </w:numPr>
         <w:ind w:hanging="357" w:left="714" w:right="0"/>
       </w:pPr>
@@ -5614,7 +5328,7 @@
         <w:pStyle w:val="style4"/>
         <w:numPr>
           <w:ilvl w:val="1"/>
-          <w:numId w:val="13"/>
+          <w:numId w:val="14"/>
         </w:numPr>
         <w:spacing w:after="120" w:before="200"/>
         <w:ind w:hanging="426" w:left="426" w:right="0"/>
@@ -5652,7 +5366,7 @@
     </w:p>
     <w:p>
       <w:pPr>
-        <w:pStyle w:val="style87"/>
+        <w:pStyle w:val="style92"/>
         <w:spacing w:after="200" w:before="0"/>
         <w:ind w:hanging="0" w:left="0" w:right="0"/>
       </w:pPr>
@@ -5668,7 +5382,7 @@
         <w:pStyle w:val="style4"/>
         <w:numPr>
           <w:ilvl w:val="0"/>
-          <w:numId w:val="1"/>
+          <w:numId w:val="2"/>
         </w:numPr>
         <w:spacing w:after="120" w:before="200"/>
       </w:pPr>
@@ -5689,8 +5403,685 @@
 </w:document>
 </file>
 
-<file path=word/footnotes.xml><?xml version="1.0" encoding="UTF-8" standalone="yes"?>
-<w:footnotes xmlns:w="http://schemas.openxmlformats.org/wordprocessingml/2006/main"><w:footnote w:id="0" w:type="separator"><w:p><w:r><w:separator/></w:r></w:p></w:footnote><w:footnote w:id="1" w:type="continuationSeparator"><w:p><w:r><w:continuationSeparator/></w:r></w:p></w:footnote><w:footnote w:id="2"><w:p><w:pPr><w:pStyle w:val="style85"/></w:pPr><w:r><w:rPr><w:rStyle w:val="style48"/><w:rFonts w:ascii="Arial" w:cs="Arial" w:hAnsi="Arial"/></w:rPr><w:footnoteRef/><w:tab/></w:r><w:r><w:rPr><w:rFonts w:ascii="Arial" w:cs="Arial" w:hAnsi="Arial"/></w:rPr><w:t xml:space="preserve"> </w:t></w:r><w:r><w:rPr><w:rFonts w:ascii="Arial" w:cs="Arial" w:hAnsi="Arial"/></w:rPr><w:t>https://www.djangoproject.com/</w:t></w:r></w:p><w:p><w:pPr><w:pStyle w:val="style97"/></w:pPr><w:r><w:rPr></w:rPr></w:r></w:p></w:footnote><w:footnote w:id="3"><w:p><w:pPr><w:pStyle w:val="style85"/></w:pPr><w:r><w:rPr><w:rStyle w:val="style48"/><w:rFonts w:ascii="Arial" w:cs="Arial" w:hAnsi="Arial"/></w:rPr><w:footnoteRef/><w:tab/></w:r><w:r><w:rPr><w:rFonts w:ascii="Arial" w:cs="Arial" w:hAnsi="Arial"/></w:rPr><w:t xml:space="preserve"> </w:t></w:r><w:r><w:rPr><w:rFonts w:ascii="Arial" w:cs="Arial" w:hAnsi="Arial"/></w:rPr><w:t>http://www.symfony.es/</w:t></w:r></w:p><w:p><w:pPr><w:pStyle w:val="style97"/></w:pPr><w:r><w:rPr></w:rPr></w:r></w:p></w:footnote><w:footnote w:id="4"><w:p><w:pPr><w:pStyle w:val="style85"/></w:pPr><w:r><w:rPr><w:rStyle w:val="style48"/><w:rFonts w:ascii="Arial" w:cs="Arial" w:hAnsi="Arial"/></w:rPr><w:footnoteRef/><w:tab/></w:r><w:r><w:rPr><w:rFonts w:ascii="Arial" w:cs="Arial" w:hAnsi="Arial"/></w:rPr><w:t xml:space="preserve"> </w:t></w:r><w:r><w:rPr><w:rFonts w:ascii="Arial" w:cs="Arial" w:hAnsi="Arial"/></w:rPr><w:t>http://framework.zend.com/</w:t></w:r></w:p><w:p><w:pPr><w:pStyle w:val="style97"/></w:pPr><w:r><w:rPr></w:rPr></w:r></w:p></w:footnote><w:footnote w:id="5"><w:p><w:pPr><w:pStyle w:val="style85"/></w:pPr><w:r><w:rPr><w:rStyle w:val="style48"/><w:rFonts w:ascii="Arial" w:cs="Arial" w:hAnsi="Arial"/></w:rPr><w:footnoteRef/><w:tab/></w:r><w:r><w:rPr><w:rFonts w:ascii="Arial" w:cs="Arial" w:hAnsi="Arial"/></w:rPr><w:t xml:space="preserve"> </w:t></w:r><w:r><w:rPr><w:rFonts w:ascii="Arial" w:cs="Arial" w:hAnsi="Arial"/></w:rPr><w:t>http://www.springsource.org/</w:t></w:r></w:p><w:p><w:pPr><w:pStyle w:val="style97"/></w:pPr><w:r><w:rPr></w:rPr></w:r></w:p></w:footnote><w:footnote w:id="6"><w:p><w:pPr><w:pStyle w:val="style85"/><w:ind w:hanging="284" w:left="284" w:right="0"/></w:pPr><w:r><w:rPr><w:rFonts w:ascii="Arial" w:cs="Arial" w:hAnsi="Arial"/></w:rPr><w:footnoteRef/><w:tab/><w:t xml:space="preserve"> </w:t></w:r><w:r><w:rPr><w:rFonts w:ascii="Arial" w:cs="Arial" w:hAnsi="Arial"/></w:rPr><w:t>Es un término del idioma inglés que se refiere a la conversación protocolar que realizan los sistemas en arquitecturas cliente/servidor antes de establecer una conexión.</w:t></w:r></w:p><w:p><w:pPr><w:pStyle w:val="style97"/></w:pPr><w:r><w:rPr></w:rPr></w:r></w:p></w:footnote><w:footnote w:id="7"><w:p><w:pPr><w:pStyle w:val="style85"/><w:ind w:hanging="0" w:left="0" w:right="0"/></w:pPr><w:r><w:rPr></w:rPr><w:footnoteRef/></w:r></w:p><w:p><w:pPr><w:pStyle w:val="style97"/></w:pPr><w:r><w:rPr></w:rPr></w:r></w:p></w:footnote><w:footnote w:id="8"><w:p><w:pPr><w:pStyle w:val="style85"/></w:pPr><w:r><w:rPr><w:rStyle w:val="style48"/><w:rFonts w:ascii="Arial" w:cs="Arial" w:hAnsi="Arial"/></w:rPr><w:footnoteRef/><w:tab/></w:r><w:r><w:rPr><w:rFonts w:ascii="Arial" w:cs="Arial" w:hAnsi="Arial"/></w:rPr><w:t xml:space="preserve"> </w:t></w:r><w:hyperlink r:id="rId9"><w:r><w:rPr><w:rStyle w:val="style35"/><w:rFonts w:ascii="Arial" w:cs="Arial" w:hAnsi="Arial"/></w:rPr><w:t>http://www.apache.org/licenses/LICENSE-2.0.html</w:t></w:r></w:hyperlink><w:r><w:rPr><w:rFonts w:ascii="Arial" w:cs="Arial" w:hAnsi="Arial"/></w:rPr><w:t xml:space="preserve"> </w:t></w:r></w:p><w:p><w:pPr><w:pStyle w:val="style97"/></w:pPr><w:r><w:rPr></w:rPr></w:r></w:p></w:footnote><w:footnote w:id="9"><w:p><w:pPr><w:pStyle w:val="style85"/></w:pPr><w:r><w:rPr><w:rStyle w:val="style48"/><w:rFonts w:ascii="Arial" w:cs="Arial" w:hAnsi="Arial"/></w:rPr><w:footnoteRef/><w:tab/></w:r><w:r><w:rPr><w:rFonts w:ascii="Arial" w:cs="Arial" w:hAnsi="Arial"/></w:rPr><w:t xml:space="preserve"> </w:t></w:r><w:hyperlink r:id="rId10"><w:r><w:rPr><w:rStyle w:val="style35"/><w:rFonts w:ascii="Arial" w:cs="Arial" w:hAnsi="Arial"/></w:rPr><w:t>http://www.oracle.com/technetwork/middleware/toplink/overview/index.html</w:t></w:r></w:hyperlink><w:r><w:rPr><w:rFonts w:ascii="Arial" w:cs="Arial" w:hAnsi="Arial"/></w:rPr><w:t xml:space="preserve"> </w:t></w:r></w:p><w:p><w:pPr><w:pStyle w:val="style97"/></w:pPr><w:r><w:rPr></w:rPr></w:r></w:p></w:footnote><w:footnote w:id="10"><w:p><w:pPr><w:pStyle w:val="style85"/></w:pPr><w:r><w:rPr><w:rStyle w:val="style48"/><w:rFonts w:ascii="Arial" w:cs="Arial" w:hAnsi="Arial"/></w:rPr><w:footnoteRef/><w:tab/></w:r><w:r><w:rPr><w:rFonts w:ascii="Arial" w:cs="Arial" w:hAnsi="Arial"/></w:rPr><w:t xml:space="preserve"> </w:t></w:r><w:hyperlink r:id="rId11"><w:r><w:rPr><w:rStyle w:val="style35"/><w:rFonts w:ascii="Arial" w:cs="Arial" w:hAnsi="Arial"/></w:rPr><w:t>http://www.</w:t></w:r></w:hyperlink><w:r><w:rPr><w:rStyle w:val="style35"/><w:rFonts w:ascii="Arial" w:cs="Arial" w:hAnsi="Arial"/><w:bCs/></w:rPr><w:t>hibernate</w:t></w:r><w:r><w:rPr><w:rStyle w:val="style35"/><w:rFonts w:ascii="Arial" w:cs="Arial" w:hAnsi="Arial"/></w:rPr><w:t>.org/</w:t></w:r><w:r><w:rPr><w:rStyle w:val="style54"/><w:rFonts w:ascii="Arial" w:cs="Arial" w:hAnsi="Arial"/><w:i w:val="false"/></w:rPr><w:t xml:space="preserve"> </w:t></w:r></w:p><w:p><w:pPr><w:pStyle w:val="style97"/></w:pPr><w:r><w:rPr></w:rPr></w:r></w:p></w:footnote><w:footnote w:id="11"><w:p><w:pPr><w:pStyle w:val="style85"/></w:pPr><w:r><w:rPr><w:rStyle w:val="style48"/><w:rFonts w:ascii="Arial" w:cs="Arial" w:hAnsi="Arial"/></w:rPr><w:footnoteRef/><w:tab/></w:r><w:r><w:rPr><w:rFonts w:ascii="Arial" w:cs="Arial" w:hAnsi="Arial"/></w:rPr><w:t xml:space="preserve"> </w:t></w:r><w:hyperlink r:id="rId12"><w:r><w:rPr><w:rStyle w:val="style35"/><w:rFonts w:ascii="Arial" w:cs="Arial" w:hAnsi="Arial"/></w:rPr><w:t>www.oracle.com/.../java/index-jsp-135919.html</w:t></w:r></w:hyperlink><w:r><w:rPr><w:rFonts w:ascii="Arial" w:cs="Arial" w:hAnsi="Arial"/></w:rPr><w:t xml:space="preserve"> </w:t></w:r></w:p><w:p><w:pPr><w:pStyle w:val="style97"/></w:pPr><w:r><w:rPr></w:rPr></w:r></w:p></w:footnote><w:footnote w:id="12"><w:p><w:pPr><w:pStyle w:val="style85"/></w:pPr><w:r><w:rPr><w:rStyle w:val="style48"/><w:rFonts w:ascii="Arial" w:cs="Arial" w:hAnsi="Arial"/></w:rPr><w:footnoteRef/><w:tab/></w:r><w:r><w:rPr><w:rFonts w:ascii="Arial" w:cs="Arial" w:hAnsi="Arial"/></w:rPr><w:t xml:space="preserve"> </w:t></w:r><w:hyperlink r:id="rId13"><w:r><w:rPr><w:rStyle w:val="style35"/><w:rFonts w:ascii="Arial" w:cs="Arial" w:hAnsi="Arial"/></w:rPr><w:t>http://ibatis.apache.org</w:t></w:r></w:hyperlink><w:r><w:rPr><w:rFonts w:ascii="Arial" w:cs="Arial" w:hAnsi="Arial"/></w:rPr><w:t xml:space="preserve"> </w:t></w:r></w:p><w:p><w:pPr><w:pStyle w:val="style97"/></w:pPr><w:r><w:rPr></w:rPr></w:r></w:p></w:footnote><w:footnote w:id="13"><w:p><w:pPr><w:pStyle w:val="style85"/></w:pPr><w:r><w:rPr><w:rStyle w:val="style48"/><w:rFonts w:ascii="Arial" w:cs="Arial" w:hAnsi="Arial"/></w:rPr><w:footnoteRef/><w:tab/></w:r><w:r><w:rPr><w:rFonts w:ascii="Arial" w:cs="Arial" w:hAnsi="Arial"/></w:rPr><w:t xml:space="preserve"> </w:t></w:r><w:hyperlink r:id="rId14"><w:r><w:rPr><w:rStyle w:val="style35"/><w:rFonts w:ascii="Arial" w:cs="Arial" w:hAnsi="Arial"/></w:rPr><w:t>http://www.oracle.com/technetwork/java/javaee/jsp/</w:t></w:r></w:hyperlink><w:r><w:rPr><w:rFonts w:ascii="Arial" w:cs="Arial" w:hAnsi="Arial"/></w:rPr><w:t xml:space="preserve">  </w:t></w:r></w:p><w:p><w:pPr><w:pStyle w:val="style97"/></w:pPr><w:r><w:rPr></w:rPr></w:r></w:p></w:footnote><w:footnote w:id="14"><w:p><w:pPr><w:pStyle w:val="style85"/></w:pPr><w:r><w:rPr><w:rStyle w:val="style48"/><w:rFonts w:ascii="Arial" w:cs="Arial" w:hAnsi="Arial"/></w:rPr><w:footnoteRef/><w:tab/></w:r><w:r><w:rPr><w:rFonts w:ascii="Arial" w:cs="Arial" w:hAnsi="Arial"/></w:rPr><w:t xml:space="preserve"> </w:t></w:r><w:hyperlink r:id="rId15"><w:r><w:rPr><w:rStyle w:val="style35"/><w:rFonts w:ascii="Arial" w:cs="Arial" w:hAnsi="Arial"/></w:rPr><w:t>http://velocity.apache.org</w:t></w:r></w:hyperlink><w:r><w:rPr><w:rFonts w:ascii="Arial" w:cs="Arial" w:hAnsi="Arial"/></w:rPr><w:t xml:space="preserve"> </w:t></w:r></w:p><w:p><w:pPr><w:pStyle w:val="style97"/></w:pPr><w:r><w:rPr></w:rPr></w:r></w:p></w:footnote><w:footnote w:id="15"><w:p><w:pPr><w:pStyle w:val="style85"/></w:pPr><w:r><w:rPr><w:rStyle w:val="style48"/><w:rFonts w:ascii="Arial" w:cs="Arial" w:hAnsi="Arial"/></w:rPr><w:footnoteRef/><w:tab/></w:r><w:r><w:rPr><w:rFonts w:ascii="Arial" w:cs="Arial" w:hAnsi="Arial"/></w:rPr><w:t xml:space="preserve"> </w:t></w:r><w:hyperlink r:id="rId16"><w:r><w:rPr><w:rStyle w:val="style35"/><w:rFonts w:ascii="Arial" w:cs="Arial" w:hAnsi="Arial"/></w:rPr><w:t>http://tiles.apache.org/</w:t></w:r></w:hyperlink><w:r><w:rPr><w:rFonts w:ascii="Arial" w:cs="Arial" w:hAnsi="Arial"/></w:rPr><w:t xml:space="preserve"> </w:t></w:r></w:p><w:p><w:pPr><w:pStyle w:val="style97"/></w:pPr><w:r><w:rPr></w:rPr></w:r></w:p></w:footnote><w:footnote w:id="16"><w:p><w:pPr><w:pStyle w:val="style85"/></w:pPr><w:r><w:rPr><w:rStyle w:val="style48"/><w:rFonts w:ascii="Arial" w:cs="Arial" w:hAnsi="Arial"/></w:rPr><w:footnoteRef/><w:tab/></w:r><w:r><w:rPr><w:rFonts w:ascii="Arial" w:cs="Arial" w:hAnsi="Arial"/></w:rPr><w:t xml:space="preserve"> </w:t></w:r><w:hyperlink r:id="rId17"><w:r><w:rPr><w:rStyle w:val="style35"/><w:rFonts w:ascii="Arial" w:cs="Arial" w:hAnsi="Arial"/></w:rPr><w:t>http://sourceforge.net/projects/itext/</w:t></w:r></w:hyperlink><w:r><w:rPr><w:rFonts w:ascii="Arial" w:cs="Arial" w:hAnsi="Arial"/></w:rPr><w:t xml:space="preserve"> </w:t></w:r></w:p><w:p><w:pPr><w:pStyle w:val="style97"/></w:pPr><w:r><w:rPr></w:rPr></w:r></w:p></w:footnote></w:footnotes>
+<file path=word/footnotes.xml><?xml version="1.0" encoding="utf-8"?>
+<w:footnotes xmlns:w="http://schemas.openxmlformats.org/wordprocessingml/2006/main">
+  <w:footnote w:id="0" w:type="separator">
+    <w:p>
+      <w:r>
+        <w:separator/>
+      </w:r>
+    </w:p>
+  </w:footnote>
+  <w:footnote w:id="1" w:type="continuationSeparator">
+    <w:p>
+      <w:r>
+        <w:continuationSeparator/>
+      </w:r>
+    </w:p>
+  </w:footnote>
+  <w:footnote w:id="2">
+    <w:p>
+      <w:pPr>
+        <w:pStyle w:val="style90"/>
+      </w:pPr>
+      <w:r>
+        <w:rPr>
+          <w:rStyle w:val="style48"/>
+          <w:rFonts w:ascii="Arial" w:cs="Arial" w:hAnsi="Arial"/>
+        </w:rPr>
+        <w:footnoteRef/>
+        <w:tab/>
+      </w:r>
+      <w:r>
+        <w:rPr>
+          <w:rStyle w:val="style48"/>
+          <w:rFonts w:ascii="Arial" w:cs="Arial" w:hAnsi="Arial"/>
+        </w:rPr>
+        <w:tab/>
+      </w:r>
+      <w:r>
+        <w:rPr>
+          <w:rFonts w:ascii="Arial" w:cs="Arial" w:hAnsi="Arial"/>
+        </w:rPr>
+        <w:t xml:space="preserve"> https://www.djangoproject.com/</w:t>
+      </w:r>
+    </w:p>
+    <w:p>
+      <w:pPr>
+        <w:pStyle w:val="style102"/>
+      </w:pPr>
+      <w:r>
+        <w:rPr/>
+      </w:r>
+    </w:p>
+    <w:p>
+      <w:pPr>
+        <w:pStyle w:val="style102"/>
+      </w:pPr>
+      <w:r>
+        <w:rPr/>
+      </w:r>
+    </w:p>
+  </w:footnote>
+  <w:footnote w:id="3">
+    <w:p>
+      <w:pPr>
+        <w:pStyle w:val="style90"/>
+      </w:pPr>
+      <w:r>
+        <w:rPr>
+          <w:rStyle w:val="style48"/>
+          <w:rFonts w:ascii="Arial" w:cs="Arial" w:hAnsi="Arial"/>
+        </w:rPr>
+        <w:footnoteRef/>
+        <w:tab/>
+      </w:r>
+      <w:r>
+        <w:rPr>
+          <w:rStyle w:val="style48"/>
+          <w:rFonts w:ascii="Arial" w:cs="Arial" w:hAnsi="Arial"/>
+        </w:rPr>
+        <w:tab/>
+      </w:r>
+      <w:r>
+        <w:rPr>
+          <w:rFonts w:ascii="Arial" w:cs="Arial" w:hAnsi="Arial"/>
+        </w:rPr>
+        <w:t xml:space="preserve"> http://www.symfony.es/</w:t>
+      </w:r>
+    </w:p>
+    <w:p>
+      <w:pPr>
+        <w:pStyle w:val="style102"/>
+      </w:pPr>
+      <w:r>
+        <w:rPr/>
+      </w:r>
+    </w:p>
+    <w:p>
+      <w:pPr>
+        <w:pStyle w:val="style102"/>
+      </w:pPr>
+      <w:r>
+        <w:rPr/>
+      </w:r>
+    </w:p>
+  </w:footnote>
+  <w:footnote w:id="4">
+    <w:p>
+      <w:pPr>
+        <w:pStyle w:val="style90"/>
+      </w:pPr>
+      <w:r>
+        <w:rPr>
+          <w:rStyle w:val="style48"/>
+          <w:rFonts w:ascii="Arial" w:cs="Arial" w:hAnsi="Arial"/>
+        </w:rPr>
+        <w:footnoteRef/>
+        <w:tab/>
+      </w:r>
+      <w:r>
+        <w:rPr>
+          <w:rStyle w:val="style48"/>
+          <w:rFonts w:ascii="Arial" w:cs="Arial" w:hAnsi="Arial"/>
+        </w:rPr>
+        <w:tab/>
+      </w:r>
+      <w:r>
+        <w:rPr>
+          <w:rFonts w:ascii="Arial" w:cs="Arial" w:hAnsi="Arial"/>
+        </w:rPr>
+        <w:t xml:space="preserve"> http://framework.zend.com/</w:t>
+      </w:r>
+    </w:p>
+    <w:p>
+      <w:pPr>
+        <w:pStyle w:val="style102"/>
+      </w:pPr>
+      <w:r>
+        <w:rPr/>
+      </w:r>
+    </w:p>
+    <w:p>
+      <w:pPr>
+        <w:pStyle w:val="style102"/>
+      </w:pPr>
+      <w:r>
+        <w:rPr/>
+      </w:r>
+    </w:p>
+  </w:footnote>
+  <w:footnote w:id="5">
+    <w:p>
+      <w:pPr>
+        <w:pStyle w:val="style90"/>
+      </w:pPr>
+      <w:r>
+        <w:rPr>
+          <w:rStyle w:val="style48"/>
+          <w:rFonts w:ascii="Arial" w:cs="Arial" w:hAnsi="Arial"/>
+        </w:rPr>
+        <w:footnoteRef/>
+        <w:tab/>
+      </w:r>
+      <w:r>
+        <w:rPr>
+          <w:rStyle w:val="style48"/>
+          <w:rFonts w:ascii="Arial" w:cs="Arial" w:hAnsi="Arial"/>
+        </w:rPr>
+        <w:tab/>
+      </w:r>
+      <w:r>
+        <w:rPr>
+          <w:rFonts w:ascii="Arial" w:cs="Arial" w:hAnsi="Arial"/>
+        </w:rPr>
+        <w:t xml:space="preserve"> http://www.springsource.org/</w:t>
+      </w:r>
+    </w:p>
+    <w:p>
+      <w:pPr>
+        <w:pStyle w:val="style102"/>
+      </w:pPr>
+      <w:r>
+        <w:rPr/>
+      </w:r>
+    </w:p>
+    <w:p>
+      <w:pPr>
+        <w:pStyle w:val="style102"/>
+      </w:pPr>
+      <w:r>
+        <w:rPr/>
+      </w:r>
+    </w:p>
+  </w:footnote>
+  <w:footnote w:id="6">
+    <w:p>
+      <w:pPr>
+        <w:pStyle w:val="style90"/>
+        <w:ind w:hanging="284" w:left="284" w:right="0"/>
+      </w:pPr>
+      <w:r>
+        <w:rPr>
+          <w:rFonts w:ascii="Arial" w:cs="Arial" w:hAnsi="Arial"/>
+        </w:rPr>
+        <w:footnoteRef/>
+        <w:tab/>
+      </w:r>
+      <w:r>
+        <w:rPr>
+          <w:rFonts w:ascii="Arial" w:cs="Arial" w:hAnsi="Arial"/>
+        </w:rPr>
+        <w:tab/>
+        <w:t xml:space="preserve"> Es un término del idioma inglés que se refiere a la conversación protocolar que realizan los sistemas en arquitecturas cliente/servidor antes de establecer una conexión.</w:t>
+      </w:r>
+    </w:p>
+    <w:p>
+      <w:pPr>
+        <w:pStyle w:val="style102"/>
+      </w:pPr>
+      <w:r>
+        <w:rPr/>
+      </w:r>
+    </w:p>
+    <w:p>
+      <w:pPr>
+        <w:pStyle w:val="style102"/>
+      </w:pPr>
+      <w:r>
+        <w:rPr/>
+      </w:r>
+    </w:p>
+  </w:footnote>
+  <w:footnote w:id="7">
+    <w:p>
+      <w:pPr>
+        <w:pStyle w:val="style90"/>
+        <w:ind w:hanging="0" w:left="0" w:right="0"/>
+      </w:pPr>
+      <w:r>
+        <w:rPr/>
+        <w:footnoteRef/>
+        <w:tab/>
+      </w:r>
+    </w:p>
+    <w:p>
+      <w:pPr>
+        <w:pStyle w:val="style102"/>
+      </w:pPr>
+      <w:r>
+        <w:rPr/>
+      </w:r>
+    </w:p>
+    <w:p>
+      <w:pPr>
+        <w:pStyle w:val="style102"/>
+      </w:pPr>
+      <w:r>
+        <w:rPr/>
+      </w:r>
+    </w:p>
+  </w:footnote>
+  <w:footnote w:id="8">
+    <w:p>
+      <w:pPr>
+        <w:pStyle w:val="style90"/>
+      </w:pPr>
+      <w:r>
+        <w:rPr>
+          <w:rStyle w:val="style48"/>
+          <w:rFonts w:ascii="Arial" w:cs="Arial" w:hAnsi="Arial"/>
+        </w:rPr>
+        <w:footnoteRef/>
+        <w:tab/>
+      </w:r>
+      <w:r>
+        <w:rPr>
+          <w:rStyle w:val="style48"/>
+          <w:rFonts w:ascii="Arial" w:cs="Arial" w:hAnsi="Arial"/>
+        </w:rPr>
+        <w:tab/>
+      </w:r>
+      <w:r>
+        <w:rPr>
+          <w:rFonts w:ascii="Arial" w:cs="Arial" w:hAnsi="Arial"/>
+        </w:rPr>
+        <w:t xml:space="preserve">  </w:t>
+      </w:r>
+    </w:p>
+    <w:p>
+      <w:pPr>
+        <w:pStyle w:val="style102"/>
+      </w:pPr>
+      <w:r>
+        <w:rPr/>
+      </w:r>
+    </w:p>
+    <w:p>
+      <w:pPr>
+        <w:pStyle w:val="style102"/>
+      </w:pPr>
+      <w:r>
+        <w:rPr/>
+      </w:r>
+    </w:p>
+  </w:footnote>
+  <w:footnote w:id="9">
+    <w:p>
+      <w:pPr>
+        <w:pStyle w:val="style90"/>
+      </w:pPr>
+      <w:r>
+        <w:rPr>
+          <w:rStyle w:val="style48"/>
+          <w:rFonts w:ascii="Arial" w:cs="Arial" w:hAnsi="Arial"/>
+        </w:rPr>
+        <w:footnoteRef/>
+        <w:tab/>
+      </w:r>
+      <w:r>
+        <w:rPr>
+          <w:rStyle w:val="style48"/>
+          <w:rFonts w:ascii="Arial" w:cs="Arial" w:hAnsi="Arial"/>
+        </w:rPr>
+        <w:tab/>
+      </w:r>
+      <w:r>
+        <w:rPr>
+          <w:rFonts w:ascii="Arial" w:cs="Arial" w:hAnsi="Arial"/>
+        </w:rPr>
+        <w:t xml:space="preserve">  </w:t>
+      </w:r>
+    </w:p>
+    <w:p>
+      <w:pPr>
+        <w:pStyle w:val="style102"/>
+      </w:pPr>
+      <w:r>
+        <w:rPr/>
+      </w:r>
+    </w:p>
+    <w:p>
+      <w:pPr>
+        <w:pStyle w:val="style102"/>
+      </w:pPr>
+      <w:r>
+        <w:rPr/>
+      </w:r>
+    </w:p>
+  </w:footnote>
+  <w:footnote w:id="10">
+    <w:p>
+      <w:pPr>
+        <w:pStyle w:val="style90"/>
+      </w:pPr>
+      <w:r>
+        <w:rPr>
+          <w:rStyle w:val="style48"/>
+          <w:rFonts w:ascii="Arial" w:cs="Arial" w:hAnsi="Arial"/>
+        </w:rPr>
+        <w:footnoteRef/>
+        <w:tab/>
+      </w:r>
+      <w:r>
+        <w:rPr>
+          <w:rStyle w:val="style48"/>
+          <w:rFonts w:ascii="Arial" w:cs="Arial" w:hAnsi="Arial"/>
+        </w:rPr>
+        <w:tab/>
+      </w:r>
+      <w:r>
+        <w:rPr>
+          <w:rFonts w:ascii="Arial" w:cs="Arial" w:hAnsi="Arial"/>
+        </w:rPr>
+        <w:t xml:space="preserve"> </w:t>
+      </w:r>
+      <w:r>
+        <w:rPr>
+          <w:rStyle w:val="style35"/>
+          <w:rFonts w:ascii="Arial" w:cs="Arial" w:hAnsi="Arial"/>
+          <w:bCs/>
+        </w:rPr>
+        <w:t>hibernate</w:t>
+      </w:r>
+      <w:r>
+        <w:rPr>
+          <w:rStyle w:val="style35"/>
+          <w:rFonts w:ascii="Arial" w:cs="Arial" w:hAnsi="Arial"/>
+        </w:rPr>
+        <w:t>.org/</w:t>
+      </w:r>
+      <w:r>
+        <w:rPr>
+          <w:rStyle w:val="style54"/>
+          <w:rFonts w:ascii="Arial" w:cs="Arial" w:hAnsi="Arial"/>
+          <w:i w:val="false"/>
+        </w:rPr>
+        <w:t xml:space="preserve"> </w:t>
+      </w:r>
+    </w:p>
+    <w:p>
+      <w:pPr>
+        <w:pStyle w:val="style102"/>
+      </w:pPr>
+      <w:r>
+        <w:rPr/>
+      </w:r>
+    </w:p>
+    <w:p>
+      <w:pPr>
+        <w:pStyle w:val="style102"/>
+      </w:pPr>
+      <w:r>
+        <w:rPr/>
+      </w:r>
+    </w:p>
+  </w:footnote>
+  <w:footnote w:id="11">
+    <w:p>
+      <w:pPr>
+        <w:pStyle w:val="style90"/>
+      </w:pPr>
+      <w:r>
+        <w:rPr>
+          <w:rStyle w:val="style48"/>
+          <w:rFonts w:ascii="Arial" w:cs="Arial" w:hAnsi="Arial"/>
+        </w:rPr>
+        <w:footnoteRef/>
+        <w:tab/>
+      </w:r>
+      <w:r>
+        <w:rPr>
+          <w:rStyle w:val="style48"/>
+          <w:rFonts w:ascii="Arial" w:cs="Arial" w:hAnsi="Arial"/>
+        </w:rPr>
+        <w:tab/>
+      </w:r>
+      <w:r>
+        <w:rPr>
+          <w:rFonts w:ascii="Arial" w:cs="Arial" w:hAnsi="Arial"/>
+        </w:rPr>
+        <w:t xml:space="preserve">  </w:t>
+      </w:r>
+    </w:p>
+    <w:p>
+      <w:pPr>
+        <w:pStyle w:val="style102"/>
+      </w:pPr>
+      <w:r>
+        <w:rPr/>
+      </w:r>
+    </w:p>
+    <w:p>
+      <w:pPr>
+        <w:pStyle w:val="style102"/>
+      </w:pPr>
+      <w:r>
+        <w:rPr/>
+      </w:r>
+    </w:p>
+  </w:footnote>
+  <w:footnote w:id="12">
+    <w:p>
+      <w:pPr>
+        <w:pStyle w:val="style90"/>
+      </w:pPr>
+      <w:r>
+        <w:rPr>
+          <w:rStyle w:val="style48"/>
+          <w:rFonts w:ascii="Arial" w:cs="Arial" w:hAnsi="Arial"/>
+        </w:rPr>
+        <w:footnoteRef/>
+        <w:tab/>
+      </w:r>
+      <w:r>
+        <w:rPr>
+          <w:rStyle w:val="style48"/>
+          <w:rFonts w:ascii="Arial" w:cs="Arial" w:hAnsi="Arial"/>
+        </w:rPr>
+        <w:tab/>
+      </w:r>
+      <w:r>
+        <w:rPr>
+          <w:rFonts w:ascii="Arial" w:cs="Arial" w:hAnsi="Arial"/>
+        </w:rPr>
+        <w:t xml:space="preserve">  </w:t>
+      </w:r>
+    </w:p>
+    <w:p>
+      <w:pPr>
+        <w:pStyle w:val="style102"/>
+      </w:pPr>
+      <w:r>
+        <w:rPr/>
+      </w:r>
+    </w:p>
+    <w:p>
+      <w:pPr>
+        <w:pStyle w:val="style102"/>
+      </w:pPr>
+      <w:r>
+        <w:rPr/>
+      </w:r>
+    </w:p>
+  </w:footnote>
+  <w:footnote w:id="13">
+    <w:p>
+      <w:pPr>
+        <w:pStyle w:val="style90"/>
+      </w:pPr>
+      <w:r>
+        <w:rPr>
+          <w:rStyle w:val="style48"/>
+          <w:rFonts w:ascii="Arial" w:cs="Arial" w:hAnsi="Arial"/>
+        </w:rPr>
+        <w:footnoteRef/>
+        <w:tab/>
+      </w:r>
+      <w:r>
+        <w:rPr>
+          <w:rStyle w:val="style48"/>
+          <w:rFonts w:ascii="Arial" w:cs="Arial" w:hAnsi="Arial"/>
+        </w:rPr>
+        <w:tab/>
+      </w:r>
+      <w:r>
+        <w:rPr>
+          <w:rFonts w:ascii="Arial" w:cs="Arial" w:hAnsi="Arial"/>
+        </w:rPr>
+        <w:t xml:space="preserve">   </w:t>
+      </w:r>
+    </w:p>
+    <w:p>
+      <w:pPr>
+        <w:pStyle w:val="style102"/>
+      </w:pPr>
+      <w:r>
+        <w:rPr/>
+      </w:r>
+    </w:p>
+    <w:p>
+      <w:pPr>
+        <w:pStyle w:val="style102"/>
+      </w:pPr>
+      <w:r>
+        <w:rPr/>
+      </w:r>
+    </w:p>
+  </w:footnote>
+  <w:footnote w:id="14">
+    <w:p>
+      <w:pPr>
+        <w:pStyle w:val="style90"/>
+      </w:pPr>
+      <w:r>
+        <w:rPr>
+          <w:rStyle w:val="style48"/>
+          <w:rFonts w:ascii="Arial" w:cs="Arial" w:hAnsi="Arial"/>
+        </w:rPr>
+        <w:footnoteRef/>
+        <w:tab/>
+      </w:r>
+      <w:r>
+        <w:rPr>
+          <w:rStyle w:val="style48"/>
+          <w:rFonts w:ascii="Arial" w:cs="Arial" w:hAnsi="Arial"/>
+        </w:rPr>
+        <w:tab/>
+      </w:r>
+      <w:r>
+        <w:rPr>
+          <w:rFonts w:ascii="Arial" w:cs="Arial" w:hAnsi="Arial"/>
+        </w:rPr>
+        <w:t xml:space="preserve">  </w:t>
+      </w:r>
+    </w:p>
+    <w:p>
+      <w:pPr>
+        <w:pStyle w:val="style102"/>
+      </w:pPr>
+      <w:r>
+        <w:rPr/>
+      </w:r>
+    </w:p>
+    <w:p>
+      <w:pPr>
+        <w:pStyle w:val="style102"/>
+      </w:pPr>
+      <w:r>
+        <w:rPr/>
+      </w:r>
+    </w:p>
+  </w:footnote>
+  <w:footnote w:id="15">
+    <w:p>
+      <w:pPr>
+        <w:pStyle w:val="style90"/>
+      </w:pPr>
+      <w:r>
+        <w:rPr>
+          <w:rStyle w:val="style48"/>
+          <w:rFonts w:ascii="Arial" w:cs="Arial" w:hAnsi="Arial"/>
+        </w:rPr>
+        <w:footnoteRef/>
+        <w:tab/>
+      </w:r>
+      <w:r>
+        <w:rPr>
+          <w:rStyle w:val="style48"/>
+          <w:rFonts w:ascii="Arial" w:cs="Arial" w:hAnsi="Arial"/>
+        </w:rPr>
+        <w:tab/>
+      </w:r>
+      <w:r>
+        <w:rPr>
+          <w:rFonts w:ascii="Arial" w:cs="Arial" w:hAnsi="Arial"/>
+        </w:rPr>
+        <w:t xml:space="preserve">  </w:t>
+      </w:r>
+    </w:p>
+    <w:p>
+      <w:pPr>
+        <w:pStyle w:val="style102"/>
+      </w:pPr>
+      <w:r>
+        <w:rPr/>
+      </w:r>
+    </w:p>
+    <w:p>
+      <w:pPr>
+        <w:pStyle w:val="style102"/>
+      </w:pPr>
+      <w:r>
+        <w:rPr/>
+      </w:r>
+    </w:p>
+  </w:footnote>
+  <w:footnote w:id="16">
+    <w:p>
+      <w:pPr>
+        <w:pStyle w:val="style90"/>
+      </w:pPr>
+      <w:r>
+        <w:rPr>
+          <w:rStyle w:val="style48"/>
+          <w:rFonts w:ascii="Arial" w:cs="Arial" w:hAnsi="Arial"/>
+        </w:rPr>
+        <w:footnoteRef/>
+        <w:tab/>
+      </w:r>
+      <w:r>
+        <w:rPr>
+          <w:rStyle w:val="style48"/>
+          <w:rFonts w:ascii="Arial" w:cs="Arial" w:hAnsi="Arial"/>
+        </w:rPr>
+        <w:tab/>
+      </w:r>
+      <w:r>
+        <w:rPr>
+          <w:rFonts w:ascii="Arial" w:cs="Arial" w:hAnsi="Arial"/>
+        </w:rPr>
+        <w:t xml:space="preserve">  </w:t>
+      </w:r>
+    </w:p>
+    <w:p>
+      <w:pPr>
+        <w:pStyle w:val="style102"/>
+      </w:pPr>
+      <w:r>
+        <w:rPr/>
+      </w:r>
+    </w:p>
+    <w:p>
+      <w:pPr>
+        <w:pStyle w:val="style102"/>
+      </w:pPr>
+      <w:r>
+        <w:rPr/>
+      </w:r>
+    </w:p>
+  </w:footnote>
+</w:footnotes>
 </file>
 
 <file path=word/numbering.xml><?xml version="1.0" encoding="utf-8"?>
@@ -5817,6 +6208,125 @@
   <w:abstractNum w:abstractNumId="2">
     <w:lvl w:ilvl="0">
       <w:start w:val="1"/>
+      <w:numFmt w:val="none"/>
+      <w:suff w:val="nothing"/>
+      <w:lvlText w:val=""/>
+      <w:lvlJc w:val="left"/>
+      <w:pPr>
+        <w:tabs>
+          <w:tab w:pos="432" w:val="num"/>
+        </w:tabs>
+        <w:ind w:hanging="432" w:left="432"/>
+      </w:pPr>
+    </w:lvl>
+    <w:lvl w:ilvl="1">
+      <w:start w:val="1"/>
+      <w:numFmt w:val="none"/>
+      <w:suff w:val="nothing"/>
+      <w:lvlText w:val=""/>
+      <w:lvlJc w:val="left"/>
+      <w:pPr>
+        <w:tabs>
+          <w:tab w:pos="576" w:val="num"/>
+        </w:tabs>
+        <w:ind w:hanging="576" w:left="576"/>
+      </w:pPr>
+    </w:lvl>
+    <w:lvl w:ilvl="2">
+      <w:start w:val="1"/>
+      <w:numFmt w:val="none"/>
+      <w:suff w:val="nothing"/>
+      <w:lvlText w:val=""/>
+      <w:lvlJc w:val="left"/>
+      <w:pPr>
+        <w:tabs>
+          <w:tab w:pos="720" w:val="num"/>
+        </w:tabs>
+        <w:ind w:hanging="720" w:left="720"/>
+      </w:pPr>
+    </w:lvl>
+    <w:lvl w:ilvl="3">
+      <w:start w:val="1"/>
+      <w:numFmt w:val="none"/>
+      <w:suff w:val="nothing"/>
+      <w:lvlText w:val=""/>
+      <w:lvlJc w:val="left"/>
+      <w:pPr>
+        <w:tabs>
+          <w:tab w:pos="864" w:val="num"/>
+        </w:tabs>
+        <w:ind w:hanging="864" w:left="864"/>
+      </w:pPr>
+    </w:lvl>
+    <w:lvl w:ilvl="4">
+      <w:start w:val="1"/>
+      <w:numFmt w:val="none"/>
+      <w:suff w:val="nothing"/>
+      <w:lvlText w:val=""/>
+      <w:lvlJc w:val="left"/>
+      <w:pPr>
+        <w:tabs>
+          <w:tab w:pos="1008" w:val="num"/>
+        </w:tabs>
+        <w:ind w:hanging="1008" w:left="1008"/>
+      </w:pPr>
+    </w:lvl>
+    <w:lvl w:ilvl="5">
+      <w:start w:val="1"/>
+      <w:numFmt w:val="none"/>
+      <w:suff w:val="nothing"/>
+      <w:lvlText w:val=""/>
+      <w:lvlJc w:val="left"/>
+      <w:pPr>
+        <w:tabs>
+          <w:tab w:pos="1152" w:val="num"/>
+        </w:tabs>
+        <w:ind w:hanging="1152" w:left="1152"/>
+      </w:pPr>
+    </w:lvl>
+    <w:lvl w:ilvl="6">
+      <w:start w:val="1"/>
+      <w:numFmt w:val="none"/>
+      <w:suff w:val="nothing"/>
+      <w:lvlText w:val=""/>
+      <w:lvlJc w:val="left"/>
+      <w:pPr>
+        <w:tabs>
+          <w:tab w:pos="1296" w:val="num"/>
+        </w:tabs>
+        <w:ind w:hanging="1296" w:left="1296"/>
+      </w:pPr>
+    </w:lvl>
+    <w:lvl w:ilvl="7">
+      <w:start w:val="1"/>
+      <w:numFmt w:val="none"/>
+      <w:suff w:val="nothing"/>
+      <w:lvlText w:val=""/>
+      <w:lvlJc w:val="left"/>
+      <w:pPr>
+        <w:tabs>
+          <w:tab w:pos="1440" w:val="num"/>
+        </w:tabs>
+        <w:ind w:hanging="1440" w:left="1440"/>
+      </w:pPr>
+    </w:lvl>
+    <w:lvl w:ilvl="8">
+      <w:start w:val="1"/>
+      <w:numFmt w:val="none"/>
+      <w:suff w:val="nothing"/>
+      <w:lvlText w:val=""/>
+      <w:lvlJc w:val="left"/>
+      <w:pPr>
+        <w:tabs>
+          <w:tab w:pos="1584" w:val="num"/>
+        </w:tabs>
+        <w:ind w:hanging="1584" w:left="1584"/>
+      </w:pPr>
+    </w:lvl>
+  </w:abstractNum>
+  <w:abstractNum w:abstractNumId="3">
+    <w:lvl w:ilvl="0">
+      <w:start w:val="1"/>
       <w:numFmt w:val="bullet"/>
       <w:lvlText w:val=""/>
       <w:lvlJc w:val="left"/>
@@ -5924,7 +6434,7 @@
       </w:rPr>
     </w:lvl>
   </w:abstractNum>
-  <w:abstractNum w:abstractNumId="3">
+  <w:abstractNum w:abstractNumId="4">
     <w:lvl w:ilvl="0">
       <w:start w:val="1"/>
       <w:numFmt w:val="bullet"/>
@@ -6034,7 +6544,7 @@
       </w:rPr>
     </w:lvl>
   </w:abstractNum>
-  <w:abstractNum w:abstractNumId="4">
+  <w:abstractNum w:abstractNumId="5">
     <w:lvl w:ilvl="0">
       <w:start w:val="1"/>
       <w:numFmt w:val="bullet"/>
@@ -6144,7 +6654,7 @@
       </w:rPr>
     </w:lvl>
   </w:abstractNum>
-  <w:abstractNum w:abstractNumId="5">
+  <w:abstractNum w:abstractNumId="6">
     <w:lvl w:ilvl="0">
       <w:start w:val="1"/>
       <w:numFmt w:val="bullet"/>
@@ -6283,7 +6793,7 @@
       </w:rPr>
     </w:lvl>
   </w:abstractNum>
-  <w:abstractNum w:abstractNumId="6">
+  <w:abstractNum w:abstractNumId="7">
     <w:lvl w:ilvl="0">
       <w:start w:val="1"/>
       <w:numFmt w:val="bullet"/>
@@ -6393,7 +6903,7 @@
       </w:rPr>
     </w:lvl>
   </w:abstractNum>
-  <w:abstractNum w:abstractNumId="7">
+  <w:abstractNum w:abstractNumId="8">
     <w:lvl w:ilvl="0">
       <w:start w:val="1"/>
       <w:numFmt w:val="bullet"/>
@@ -6503,7 +7013,7 @@
       </w:rPr>
     </w:lvl>
   </w:abstractNum>
-  <w:abstractNum w:abstractNumId="8">
+  <w:abstractNum w:abstractNumId="9">
     <w:lvl w:ilvl="0">
       <w:start w:val="1"/>
       <w:numFmt w:val="bullet"/>
@@ -6613,7 +7123,7 @@
       </w:rPr>
     </w:lvl>
   </w:abstractNum>
-  <w:abstractNum w:abstractNumId="9">
+  <w:abstractNum w:abstractNumId="10">
     <w:lvl w:ilvl="0">
       <w:start w:val="1"/>
       <w:numFmt w:val="decimal"/>
@@ -6696,7 +7206,7 @@
       </w:pPr>
     </w:lvl>
   </w:abstractNum>
-  <w:abstractNum w:abstractNumId="10">
+  <w:abstractNum w:abstractNumId="11">
     <w:lvl w:ilvl="0">
       <w:start w:val="7"/>
       <w:numFmt w:val="decimal"/>
@@ -6779,7 +7289,7 @@
       </w:pPr>
     </w:lvl>
   </w:abstractNum>
-  <w:abstractNum w:abstractNumId="11">
+  <w:abstractNum w:abstractNumId="12">
     <w:lvl w:ilvl="0">
       <w:start w:val="1"/>
       <w:numFmt w:val="decimal"/>
@@ -6862,7 +7372,7 @@
       </w:pPr>
     </w:lvl>
   </w:abstractNum>
-  <w:abstractNum w:abstractNumId="12">
+  <w:abstractNum w:abstractNumId="13">
     <w:lvl w:ilvl="0">
       <w:start w:val="2"/>
       <w:numFmt w:val="decimal"/>
@@ -6945,7 +7455,7 @@
       </w:pPr>
     </w:lvl>
   </w:abstractNum>
-  <w:abstractNum w:abstractNumId="13">
+  <w:abstractNum w:abstractNumId="14">
     <w:lvl w:ilvl="0">
       <w:start w:val="1"/>
       <w:numFmt w:val="decimal"/>
@@ -7067,6 +7577,9 @@
   <w:num w:numId="13">
     <w:abstractNumId w:val="13"/>
   </w:num>
+  <w:num w:numId="14">
+    <w:abstractNumId w:val="14"/>
+  </w:num>
 </w:numbering>
 </file>
 
@@ -7086,7 +7599,7 @@
     </w:pPr>
     <w:rPr>
       <w:rFonts w:ascii="Times New Roman" w:cs="Times New Roman" w:eastAsia="Times New Roman" w:hAnsi="Times New Roman"/>
-      <w:color w:val="auto"/>
+      <w:color w:val="00000A"/>
       <w:sz w:val="24"/>
       <w:szCs w:val="24"/>
       <w:lang w:bidi="hi-IN" w:eastAsia="en-US" w:val="es-ES"/>
@@ -7095,11 +7608,16 @@
   <w:style w:styleId="style1" w:type="paragraph">
     <w:name w:val="Heading 1"/>
     <w:basedOn w:val="style0"/>
-    <w:next w:val="style74"/>
+    <w:next w:val="style79"/>
     <w:pPr>
       <w:keepNext/>
       <w:keepLines/>
+      <w:numPr>
+        <w:ilvl w:val="0"/>
+        <w:numId w:val="1"/>
+      </w:numPr>
       <w:spacing w:after="0" w:before="480"/>
+      <w:outlineLvl w:val="0"/>
     </w:pPr>
     <w:rPr>
       <w:rFonts w:ascii="Cambria" w:cs="Times New Roman" w:eastAsia="Times New Roman" w:hAnsi="Cambria"/>
@@ -7113,15 +7631,15 @@
   </w:style>
   <w:style w:styleId="style2" w:type="paragraph">
     <w:name w:val="Heading 2"/>
-    <w:basedOn w:val="style73"/>
-    <w:next w:val="style74"/>
+    <w:basedOn w:val="style78"/>
+    <w:next w:val="style79"/>
     <w:pPr>
       <w:numPr>
         <w:ilvl w:val="1"/>
         <w:numId w:val="1"/>
       </w:numPr>
       <w:tabs>
-        <w:tab w:leader="none" w:pos="1152" w:val="left"/>
+        <w:tab w:leader="none" w:pos="1728" w:val="left"/>
       </w:tabs>
       <w:ind w:hanging="576" w:left="576" w:right="0"/>
       <w:outlineLvl w:val="1"/>
@@ -7137,7 +7655,7 @@
   <w:style w:styleId="style3" w:type="paragraph">
     <w:name w:val="Heading 3"/>
     <w:basedOn w:val="style0"/>
-    <w:next w:val="style74"/>
+    <w:next w:val="style79"/>
     <w:pPr>
       <w:keepNext/>
       <w:keepLines/>
@@ -7159,7 +7677,7 @@
   <w:style w:styleId="style4" w:type="paragraph">
     <w:name w:val="Heading 4"/>
     <w:basedOn w:val="style0"/>
-    <w:next w:val="style74"/>
+    <w:next w:val="style79"/>
     <w:pPr>
       <w:keepNext/>
       <w:keepLines/>
@@ -7630,14 +8148,51 @@
     </w:rPr>
   </w:style>
   <w:style w:styleId="style72" w:type="character">
+    <w:name w:val="ListLabel 13"/>
+    <w:next w:val="style72"/>
+    <w:rPr>
+      <w:rFonts w:cs="Symbol"/>
+    </w:rPr>
+  </w:style>
+  <w:style w:styleId="style73" w:type="character">
+    <w:name w:val="ListLabel 14"/>
+    <w:next w:val="style73"/>
+    <w:rPr>
+      <w:rFonts w:cs="Courier New"/>
+    </w:rPr>
+  </w:style>
+  <w:style w:styleId="style74" w:type="character">
+    <w:name w:val="ListLabel 15"/>
+    <w:next w:val="style74"/>
+    <w:rPr>
+      <w:rFonts w:cs="Wingdings"/>
+    </w:rPr>
+  </w:style>
+  <w:style w:styleId="style75" w:type="character">
+    <w:name w:val="ListLabel 16"/>
+    <w:next w:val="style75"/>
+    <w:rPr>
+      <w:rFonts w:cs="Symbol"/>
+      <w:sz w:val="20"/>
+    </w:rPr>
+  </w:style>
+  <w:style w:styleId="style76" w:type="character">
+    <w:name w:val="ListLabel 17"/>
+    <w:next w:val="style76"/>
+    <w:rPr>
+      <w:rFonts w:cs="Wingdings"/>
+      <w:sz w:val="20"/>
+    </w:rPr>
+  </w:style>
+  <w:style w:styleId="style77" w:type="character">
     <w:name w:val="Endnote Characters"/>
-    <w:next w:val="style72"/>
+    <w:next w:val="style77"/>
     <w:rPr/>
   </w:style>
-  <w:style w:styleId="style73" w:type="paragraph">
+  <w:style w:styleId="style78" w:type="paragraph">
     <w:name w:val="Heading"/>
     <w:basedOn w:val="style0"/>
-    <w:next w:val="style74"/>
+    <w:next w:val="style79"/>
     <w:pPr>
       <w:keepNext/>
       <w:spacing w:after="120" w:before="240"/>
@@ -7648,10 +8203,10 @@
       <w:szCs w:val="28"/>
     </w:rPr>
   </w:style>
-  <w:style w:styleId="style74" w:type="paragraph">
+  <w:style w:styleId="style79" w:type="paragraph">
     <w:name w:val="Text body"/>
     <w:basedOn w:val="style0"/>
-    <w:next w:val="style74"/>
+    <w:next w:val="style79"/>
     <w:pPr>
       <w:spacing w:line="276" w:lineRule="auto"/>
       <w:jc w:val="left"/>
@@ -7663,19 +8218,19 @@
       <w:lang w:bidi="ar-SA" w:eastAsia="en-US"/>
     </w:rPr>
   </w:style>
-  <w:style w:styleId="style75" w:type="paragraph">
+  <w:style w:styleId="style80" w:type="paragraph">
     <w:name w:val="List"/>
-    <w:basedOn w:val="style74"/>
-    <w:next w:val="style75"/>
+    <w:basedOn w:val="style79"/>
+    <w:next w:val="style80"/>
     <w:pPr/>
     <w:rPr>
       <w:rFonts w:cs="FreeSans"/>
     </w:rPr>
   </w:style>
-  <w:style w:styleId="style76" w:type="paragraph">
+  <w:style w:styleId="style81" w:type="paragraph">
     <w:name w:val="Caption"/>
     <w:basedOn w:val="style0"/>
-    <w:next w:val="style76"/>
+    <w:next w:val="style81"/>
     <w:pPr>
       <w:suppressLineNumbers/>
       <w:spacing w:after="120" w:before="120"/>
@@ -7688,10 +8243,10 @@
       <w:szCs w:val="24"/>
     </w:rPr>
   </w:style>
-  <w:style w:styleId="style77" w:type="paragraph">
+  <w:style w:styleId="style82" w:type="paragraph">
     <w:name w:val="Index"/>
     <w:basedOn w:val="style0"/>
-    <w:next w:val="style77"/>
+    <w:next w:val="style82"/>
     <w:pPr>
       <w:suppressLineNumbers/>
     </w:pPr>
@@ -7699,10 +8254,10 @@
       <w:rFonts w:cs="FreeSans"/>
     </w:rPr>
   </w:style>
-  <w:style w:styleId="style78" w:type="paragraph">
+  <w:style w:styleId="style83" w:type="paragraph">
     <w:name w:val="caption"/>
     <w:basedOn w:val="style0"/>
-    <w:next w:val="style78"/>
+    <w:next w:val="style83"/>
     <w:pPr>
       <w:suppressLineNumbers/>
       <w:spacing w:after="120" w:before="120"/>
@@ -7713,10 +8268,10 @@
       <w:iCs/>
     </w:rPr>
   </w:style>
-  <w:style w:styleId="style79" w:type="paragraph">
+  <w:style w:styleId="style84" w:type="paragraph">
     <w:name w:val="Encabezado1"/>
     <w:basedOn w:val="style0"/>
-    <w:next w:val="style79"/>
+    <w:next w:val="style84"/>
     <w:pPr>
       <w:keepNext/>
       <w:spacing w:after="120" w:before="240"/>
@@ -7727,10 +8282,10 @@
       <w:szCs w:val="28"/>
     </w:rPr>
   </w:style>
-  <w:style w:styleId="style80" w:type="paragraph">
+  <w:style w:styleId="style85" w:type="paragraph">
     <w:name w:val="Etiqueta"/>
     <w:basedOn w:val="style0"/>
-    <w:next w:val="style80"/>
+    <w:next w:val="style85"/>
     <w:pPr>
       <w:suppressLineNumbers/>
       <w:spacing w:after="120" w:before="120"/>
@@ -7740,19 +8295,19 @@
       <w:iCs/>
     </w:rPr>
   </w:style>
-  <w:style w:styleId="style81" w:type="paragraph">
+  <w:style w:styleId="style86" w:type="paragraph">
     <w:name w:val="Índice"/>
     <w:basedOn w:val="style0"/>
-    <w:next w:val="style81"/>
+    <w:next w:val="style86"/>
     <w:pPr>
       <w:suppressLineNumbers/>
     </w:pPr>
     <w:rPr/>
   </w:style>
-  <w:style w:styleId="style82" w:type="paragraph">
+  <w:style w:styleId="style87" w:type="paragraph">
     <w:name w:val="Epígrafe1"/>
     <w:basedOn w:val="style0"/>
-    <w:next w:val="style82"/>
+    <w:next w:val="style87"/>
     <w:pPr>
       <w:suppressLineNumbers/>
       <w:spacing w:after="120" w:before="120"/>
@@ -7762,29 +8317,29 @@
       <w:iCs/>
     </w:rPr>
   </w:style>
-  <w:style w:styleId="style83" w:type="paragraph">
+  <w:style w:styleId="style88" w:type="paragraph">
     <w:name w:val="Párrafo de lista1"/>
     <w:basedOn w:val="style0"/>
-    <w:next w:val="style83"/>
+    <w:next w:val="style88"/>
     <w:pPr>
       <w:ind w:hanging="0" w:left="720" w:right="0"/>
     </w:pPr>
     <w:rPr/>
   </w:style>
-  <w:style w:styleId="style84" w:type="paragraph">
+  <w:style w:styleId="style89" w:type="paragraph">
     <w:name w:val="Bibliography"/>
     <w:basedOn w:val="style0"/>
-    <w:next w:val="style84"/>
+    <w:next w:val="style89"/>
     <w:pPr/>
     <w:rPr>
       <w:rFonts w:cs="Mangal"/>
       <w:szCs w:val="21"/>
     </w:rPr>
   </w:style>
-  <w:style w:styleId="style85" w:type="paragraph">
+  <w:style w:styleId="style90" w:type="paragraph">
     <w:name w:val="footnote text"/>
     <w:basedOn w:val="style0"/>
-    <w:next w:val="style85"/>
+    <w:next w:val="style90"/>
     <w:pPr>
       <w:suppressLineNumbers/>
       <w:ind w:hanging="283" w:left="283" w:right="0"/>
@@ -7794,10 +8349,10 @@
       <w:szCs w:val="20"/>
     </w:rPr>
   </w:style>
-  <w:style w:styleId="style86" w:type="paragraph">
+  <w:style w:styleId="style91" w:type="paragraph">
     <w:name w:val="Balloon Text"/>
     <w:basedOn w:val="style0"/>
-    <w:next w:val="style86"/>
+    <w:next w:val="style91"/>
     <w:pPr/>
     <w:rPr>
       <w:rFonts w:ascii="Tahoma" w:cs="Mangal" w:hAnsi="Tahoma"/>
@@ -7805,10 +8360,10 @@
       <w:szCs w:val="14"/>
     </w:rPr>
   </w:style>
-  <w:style w:styleId="style87" w:type="paragraph">
+  <w:style w:styleId="style92" w:type="paragraph">
     <w:name w:val="List Paragraph"/>
     <w:basedOn w:val="style0"/>
-    <w:next w:val="style87"/>
+    <w:next w:val="style92"/>
     <w:pPr>
       <w:ind w:hanging="0" w:left="720" w:right="0"/>
     </w:pPr>
@@ -7817,9 +8372,9 @@
       <w:szCs w:val="21"/>
     </w:rPr>
   </w:style>
-  <w:style w:styleId="style88" w:type="paragraph">
+  <w:style w:styleId="style93" w:type="paragraph">
     <w:name w:val="WW-Default"/>
-    <w:next w:val="style88"/>
+    <w:next w:val="style93"/>
     <w:pPr>
       <w:widowControl/>
       <w:tabs>
@@ -7837,10 +8392,10 @@
       <w:lang w:bidi="ar-SA" w:eastAsia="zh-CN" w:val="es-ES"/>
     </w:rPr>
   </w:style>
-  <w:style w:styleId="style89" w:type="paragraph">
+  <w:style w:styleId="style94" w:type="paragraph">
     <w:name w:val="Header"/>
     <w:basedOn w:val="style0"/>
-    <w:next w:val="style89"/>
+    <w:next w:val="style94"/>
     <w:pPr>
       <w:suppressLineNumbers/>
       <w:tabs>
@@ -7854,10 +8409,10 @@
       <w:szCs w:val="21"/>
     </w:rPr>
   </w:style>
-  <w:style w:styleId="style90" w:type="paragraph">
+  <w:style w:styleId="style95" w:type="paragraph">
     <w:name w:val="Footer"/>
     <w:basedOn w:val="style0"/>
-    <w:next w:val="style90"/>
+    <w:next w:val="style95"/>
     <w:pPr>
       <w:suppressLineNumbers/>
       <w:tabs>
@@ -7871,10 +8426,10 @@
       <w:szCs w:val="21"/>
     </w:rPr>
   </w:style>
-  <w:style w:styleId="style91" w:type="paragraph">
+  <w:style w:styleId="style96" w:type="paragraph">
     <w:name w:val="endnote text"/>
     <w:basedOn w:val="style0"/>
-    <w:next w:val="style91"/>
+    <w:next w:val="style96"/>
     <w:pPr>
       <w:spacing w:after="0" w:before="0" w:line="100" w:lineRule="atLeast"/>
     </w:pPr>
@@ -7884,10 +8439,10 @@
       <w:szCs w:val="18"/>
     </w:rPr>
   </w:style>
-  <w:style w:styleId="style92" w:type="paragraph">
+  <w:style w:styleId="style97" w:type="paragraph">
     <w:name w:val="Title"/>
     <w:basedOn w:val="style0"/>
-    <w:next w:val="style93"/>
+    <w:next w:val="style98"/>
     <w:pPr>
       <w:pBdr>
         <w:bottom w:color="4F81BD" w:space="0" w:sz="8" w:val="single"/>
@@ -7905,10 +8460,10 @@
       <w:szCs w:val="47"/>
     </w:rPr>
   </w:style>
-  <w:style w:styleId="style93" w:type="paragraph">
+  <w:style w:styleId="style98" w:type="paragraph">
     <w:name w:val="Subtitle"/>
-    <w:basedOn w:val="style73"/>
-    <w:next w:val="style74"/>
+    <w:basedOn w:val="style78"/>
+    <w:next w:val="style79"/>
     <w:pPr>
       <w:jc w:val="center"/>
     </w:pPr>
@@ -7919,10 +8474,10 @@
       <w:szCs w:val="28"/>
     </w:rPr>
   </w:style>
-  <w:style w:styleId="style94" w:type="paragraph">
+  <w:style w:styleId="style99" w:type="paragraph">
     <w:name w:val="Normal (Web)"/>
     <w:basedOn w:val="style0"/>
-    <w:next w:val="style94"/>
+    <w:next w:val="style99"/>
     <w:pPr>
       <w:spacing w:after="28" w:before="28" w:line="100" w:lineRule="atLeast"/>
     </w:pPr>
@@ -7931,15 +8486,15 @@
       <w:lang w:bidi="ar-SA" w:eastAsia="es-ES"/>
     </w:rPr>
   </w:style>
-  <w:style w:styleId="style95" w:type="paragraph">
+  <w:style w:styleId="style100" w:type="paragraph">
     <w:name w:val="Título 31"/>
     <w:basedOn w:val="style0"/>
-    <w:next w:val="style95"/>
+    <w:next w:val="style100"/>
     <w:pPr>
       <w:keepNext/>
       <w:keepLines/>
       <w:tabs>
-        <w:tab w:leader="none" w:pos="1428" w:val="left"/>
+        <w:tab w:leader="none" w:pos="2148" w:val="left"/>
       </w:tabs>
       <w:spacing w:after="0" w:before="200" w:line="100" w:lineRule="atLeast"/>
       <w:ind w:hanging="720" w:left="720" w:right="0"/>
@@ -7953,9 +8508,9 @@
       <w:lang w:eastAsia="zh-CN" w:val="en-US"/>
     </w:rPr>
   </w:style>
-  <w:style w:styleId="style96" w:type="paragraph">
+  <w:style w:styleId="style101" w:type="paragraph">
     <w:name w:val="WW-Default1"/>
-    <w:next w:val="style96"/>
+    <w:next w:val="style101"/>
     <w:pPr>
       <w:widowControl/>
       <w:tabs>
@@ -7973,10 +8528,10 @@
       <w:lang w:bidi="ar-SA" w:eastAsia="ar-SA" w:val="es-ES"/>
     </w:rPr>
   </w:style>
-  <w:style w:styleId="style97" w:type="paragraph">
+  <w:style w:styleId="style102" w:type="paragraph">
     <w:name w:val="Footnote"/>
     <w:basedOn w:val="style0"/>
-    <w:next w:val="style97"/>
+    <w:next w:val="style102"/>
     <w:pPr>
       <w:suppressLineNumbers/>
       <w:ind w:hanging="283" w:left="283" w:right="0"/>

</xml_diff>